<commit_message>
add structure.png to BCF_API.docx
</commit_message>
<xml_diff>
--- a/BCF_API.docx
+++ b/BCF_API.docx
@@ -2,6 +2,548 @@
 <file path=word/document.xml><?xml version="1.0" encoding="utf-8"?>
 <w:document xmlns:ve="http://schemas.openxmlformats.org/markup-compatibility/2006" xmlns:o="urn:schemas-microsoft-com:office:office" xmlns:r="http://schemas.openxmlformats.org/officeDocument/2006/relationships" xmlns:m="http://schemas.openxmlformats.org/officeDocument/2006/math" xmlns:v="urn:schemas-microsoft-com:vml" xmlns:wp="http://schemas.openxmlformats.org/drawingml/2006/wordprocessingDrawing" xmlns:w10="urn:schemas-microsoft-com:office:word" xmlns:w="http://schemas.openxmlformats.org/wordprocessingml/2006/main" xmlns:wne="http://schemas.microsoft.com/office/word/2006/wordml">
   <w:body>
+    <w:p>
+      <w:pPr>
+        <w:rPr>
+          <w:b/>
+          <w:color w:val="1F497D" w:themeColor="text2"/>
+          <w:sz w:val="28"/>
+          <w:szCs w:val="28"/>
+        </w:rPr>
+      </w:pPr>
+      <w:r>
+        <w:rPr>
+          <w:b/>
+          <w:color w:val="1F497D" w:themeColor="text2"/>
+          <w:sz w:val="28"/>
+          <w:szCs w:val="28"/>
+        </w:rPr>
+        <w:t xml:space="preserve">BCF 2.0 </w:t>
+      </w:r>
+      <w:proofErr w:type="spellStart"/>
+      <w:r>
+        <w:rPr>
+          <w:b/>
+          <w:color w:val="1F497D" w:themeColor="text2"/>
+          <w:sz w:val="28"/>
+          <w:szCs w:val="28"/>
+        </w:rPr>
+        <w:t>RESTful</w:t>
+      </w:r>
+      <w:proofErr w:type="spellEnd"/>
+      <w:r>
+        <w:rPr>
+          <w:b/>
+          <w:color w:val="1F497D" w:themeColor="text2"/>
+          <w:sz w:val="28"/>
+          <w:szCs w:val="28"/>
+        </w:rPr>
+        <w:t xml:space="preserve"> API</w:t>
+      </w:r>
+    </w:p>
+    <w:p>
+      <w:r>
+        <w:t xml:space="preserve">All API </w:t>
+      </w:r>
+      <w:proofErr w:type="spellStart"/>
+      <w:r>
+        <w:t>access</w:t>
+      </w:r>
+      <w:proofErr w:type="spellEnd"/>
+      <w:r>
+        <w:t xml:space="preserve"> </w:t>
+      </w:r>
+      <w:proofErr w:type="spellStart"/>
+      <w:r>
+        <w:t>is</w:t>
+      </w:r>
+      <w:proofErr w:type="spellEnd"/>
+      <w:r>
+        <w:t xml:space="preserve"> </w:t>
+      </w:r>
+      <w:proofErr w:type="spellStart"/>
+      <w:r>
+        <w:t>over</w:t>
+      </w:r>
+      <w:proofErr w:type="spellEnd"/>
+      <w:r>
+        <w:t xml:space="preserve"> HTTPS. Data </w:t>
+      </w:r>
+      <w:proofErr w:type="spellStart"/>
+      <w:r>
+        <w:t>is</w:t>
+      </w:r>
+      <w:proofErr w:type="spellEnd"/>
+      <w:r>
+        <w:t xml:space="preserve"> </w:t>
+      </w:r>
+      <w:proofErr w:type="spellStart"/>
+      <w:r>
+        <w:t>sent</w:t>
+      </w:r>
+      <w:proofErr w:type="spellEnd"/>
+      <w:r>
+        <w:t xml:space="preserve"> </w:t>
+      </w:r>
+      <w:proofErr w:type="spellStart"/>
+      <w:r>
+        <w:t>as</w:t>
+      </w:r>
+      <w:proofErr w:type="spellEnd"/>
+      <w:r>
+        <w:t xml:space="preserve"> </w:t>
+      </w:r>
+      <w:proofErr w:type="spellStart"/>
+      <w:r>
+        <w:t>query</w:t>
+      </w:r>
+      <w:proofErr w:type="spellEnd"/>
+      <w:r>
+        <w:t xml:space="preserve"> </w:t>
+      </w:r>
+      <w:proofErr w:type="spellStart"/>
+      <w:r>
+        <w:t>parameters</w:t>
+      </w:r>
+      <w:proofErr w:type="spellEnd"/>
+      <w:r>
+        <w:t xml:space="preserve"> </w:t>
+      </w:r>
+      <w:proofErr w:type="spellStart"/>
+      <w:r>
+        <w:t>and</w:t>
+      </w:r>
+      <w:proofErr w:type="spellEnd"/>
+      <w:r>
+        <w:t xml:space="preserve"> </w:t>
+      </w:r>
+      <w:proofErr w:type="spellStart"/>
+      <w:r>
+        <w:t>received</w:t>
+      </w:r>
+      <w:proofErr w:type="spellEnd"/>
+      <w:r>
+        <w:t xml:space="preserve"> </w:t>
+      </w:r>
+      <w:proofErr w:type="spellStart"/>
+      <w:r>
+        <w:t>as</w:t>
+      </w:r>
+      <w:proofErr w:type="spellEnd"/>
+      <w:r>
+        <w:t xml:space="preserve"> JSON.</w:t>
+      </w:r>
+    </w:p>
+    <w:p>
+      <w:pPr>
+        <w:pStyle w:val="Listenabsatz"/>
+        <w:numPr>
+          <w:ilvl w:val="0"/>
+          <w:numId w:val="4"/>
+        </w:numPr>
+      </w:pPr>
+      <w:r>
+        <w:t xml:space="preserve">Every </w:t>
+      </w:r>
+      <w:proofErr w:type="spellStart"/>
+      <w:r>
+        <w:t>resource</w:t>
+      </w:r>
+      <w:proofErr w:type="spellEnd"/>
+      <w:r>
+        <w:t xml:space="preserve"> </w:t>
+      </w:r>
+      <w:proofErr w:type="spellStart"/>
+      <w:r>
+        <w:t>has</w:t>
+      </w:r>
+      <w:proofErr w:type="spellEnd"/>
+      <w:r>
+        <w:t xml:space="preserve"> a </w:t>
+      </w:r>
+      <w:proofErr w:type="spellStart"/>
+      <w:r>
+        <w:t>corresponding</w:t>
+      </w:r>
+      <w:proofErr w:type="spellEnd"/>
+      <w:r>
+        <w:t xml:space="preserve"> </w:t>
+      </w:r>
+      <w:proofErr w:type="spellStart"/>
+      <w:r>
+        <w:t>Json</w:t>
+      </w:r>
+      <w:proofErr w:type="spellEnd"/>
+      <w:r>
+        <w:t xml:space="preserve"> Schema.  </w:t>
+      </w:r>
+    </w:p>
+    <w:p>
+      <w:pPr>
+        <w:pStyle w:val="Listenabsatz"/>
+        <w:numPr>
+          <w:ilvl w:val="0"/>
+          <w:numId w:val="4"/>
+        </w:numPr>
+      </w:pPr>
+      <w:proofErr w:type="spellStart"/>
+      <w:r>
+        <w:t>Json</w:t>
+      </w:r>
+      <w:proofErr w:type="spellEnd"/>
+      <w:r>
+        <w:t xml:space="preserve"> </w:t>
+      </w:r>
+      <w:proofErr w:type="spellStart"/>
+      <w:r>
+        <w:t>Hyper</w:t>
+      </w:r>
+      <w:proofErr w:type="spellEnd"/>
+      <w:r>
+        <w:t xml:space="preserve"> Schema </w:t>
+      </w:r>
+      <w:proofErr w:type="spellStart"/>
+      <w:r>
+        <w:t>for</w:t>
+      </w:r>
+      <w:proofErr w:type="spellEnd"/>
+      <w:r>
+        <w:t xml:space="preserve"> link </w:t>
+      </w:r>
+      <w:proofErr w:type="spellStart"/>
+      <w:r>
+        <w:t>definition</w:t>
+      </w:r>
+      <w:proofErr w:type="spellEnd"/>
+    </w:p>
+    <w:p>
+      <w:pPr>
+        <w:pStyle w:val="Listenabsatz"/>
+        <w:numPr>
+          <w:ilvl w:val="0"/>
+          <w:numId w:val="4"/>
+        </w:numPr>
+      </w:pPr>
+      <w:r>
+        <w:t>Authentication OAuth2</w:t>
+      </w:r>
+    </w:p>
+    <w:p/>
+    <w:p>
+      <w:pPr>
+        <w:rPr>
+          <w:b/>
+          <w:color w:val="1F497D" w:themeColor="text2"/>
+          <w:sz w:val="24"/>
+          <w:szCs w:val="24"/>
+        </w:rPr>
+      </w:pPr>
+      <w:proofErr w:type="spellStart"/>
+      <w:r>
+        <w:rPr>
+          <w:b/>
+          <w:color w:val="1F497D" w:themeColor="text2"/>
+          <w:sz w:val="24"/>
+          <w:szCs w:val="24"/>
+        </w:rPr>
+        <w:t>Paginating</w:t>
+      </w:r>
+      <w:proofErr w:type="spellEnd"/>
+    </w:p>
+    <w:p>
+      <w:pPr>
+        <w:pStyle w:val="Listenabsatz"/>
+        <w:numPr>
+          <w:ilvl w:val="0"/>
+          <w:numId w:val="5"/>
+        </w:numPr>
+      </w:pPr>
+      <w:hyperlink r:id="rId6" w:anchor="page-6" w:history="1">
+        <w:r>
+          <w:rPr>
+            <w:rStyle w:val="Hyperlink"/>
+          </w:rPr>
+          <w:t xml:space="preserve">Link </w:t>
+        </w:r>
+        <w:proofErr w:type="spellStart"/>
+        <w:r>
+          <w:rPr>
+            <w:rStyle w:val="Hyperlink"/>
+          </w:rPr>
+          <w:t>header</w:t>
+        </w:r>
+        <w:proofErr w:type="spellEnd"/>
+        <w:r>
+          <w:rPr>
+            <w:rStyle w:val="Hyperlink"/>
+          </w:rPr>
+          <w:t xml:space="preserve"> </w:t>
+        </w:r>
+        <w:proofErr w:type="spellStart"/>
+        <w:r>
+          <w:rPr>
+            <w:rStyle w:val="Hyperlink"/>
+          </w:rPr>
+          <w:t>introduced</w:t>
+        </w:r>
+        <w:proofErr w:type="spellEnd"/>
+        <w:r>
+          <w:rPr>
+            <w:rStyle w:val="Hyperlink"/>
+          </w:rPr>
+          <w:t xml:space="preserve"> </w:t>
+        </w:r>
+        <w:proofErr w:type="spellStart"/>
+        <w:r>
+          <w:rPr>
+            <w:rStyle w:val="Hyperlink"/>
+          </w:rPr>
+          <w:t>by</w:t>
+        </w:r>
+        <w:proofErr w:type="spellEnd"/>
+        <w:r>
+          <w:rPr>
+            <w:rStyle w:val="Hyperlink"/>
+          </w:rPr>
+          <w:t xml:space="preserve"> RFC 5988</w:t>
+        </w:r>
+      </w:hyperlink>
+      <w:r>
+        <w:t>.</w:t>
+      </w:r>
+    </w:p>
+    <w:p>
+      <w:pPr>
+        <w:pStyle w:val="Listenabsatz"/>
+        <w:numPr>
+          <w:ilvl w:val="0"/>
+          <w:numId w:val="5"/>
+        </w:numPr>
+      </w:pPr>
+      <w:proofErr w:type="spellStart"/>
+      <w:r>
+        <w:t>custom</w:t>
+      </w:r>
+      <w:proofErr w:type="spellEnd"/>
+      <w:r>
+        <w:t xml:space="preserve"> HTTP </w:t>
+      </w:r>
+      <w:proofErr w:type="spellStart"/>
+      <w:r>
+        <w:t>header</w:t>
+      </w:r>
+      <w:proofErr w:type="spellEnd"/>
+      <w:r>
+        <w:t xml:space="preserve"> </w:t>
+      </w:r>
+      <w:r>
+        <w:t xml:space="preserve"> </w:t>
+      </w:r>
+      <w:r>
+        <w:rPr>
+          <w:i/>
+        </w:rPr>
+        <w:t>X-Total-Count</w:t>
+      </w:r>
+    </w:p>
+    <w:p/>
+    <w:p>
+      <w:pPr>
+        <w:rPr>
+          <w:b/>
+          <w:color w:val="1F497D" w:themeColor="text2"/>
+          <w:sz w:val="24"/>
+          <w:szCs w:val="24"/>
+        </w:rPr>
+      </w:pPr>
+      <w:proofErr w:type="spellStart"/>
+      <w:r>
+        <w:rPr>
+          <w:b/>
+          <w:color w:val="1F497D" w:themeColor="text2"/>
+          <w:sz w:val="24"/>
+          <w:szCs w:val="24"/>
+        </w:rPr>
+        <w:t>Filtering</w:t>
+      </w:r>
+      <w:proofErr w:type="spellEnd"/>
+      <w:r>
+        <w:rPr>
+          <w:b/>
+          <w:color w:val="1F497D" w:themeColor="text2"/>
+          <w:sz w:val="24"/>
+          <w:szCs w:val="24"/>
+        </w:rPr>
+        <w:t xml:space="preserve">, </w:t>
+      </w:r>
+      <w:proofErr w:type="spellStart"/>
+      <w:r>
+        <w:rPr>
+          <w:b/>
+          <w:color w:val="1F497D" w:themeColor="text2"/>
+          <w:sz w:val="24"/>
+          <w:szCs w:val="24"/>
+        </w:rPr>
+        <w:t>Searching</w:t>
+      </w:r>
+      <w:proofErr w:type="spellEnd"/>
+      <w:r>
+        <w:rPr>
+          <w:b/>
+          <w:color w:val="1F497D" w:themeColor="text2"/>
+          <w:sz w:val="24"/>
+          <w:szCs w:val="24"/>
+        </w:rPr>
+        <w:t xml:space="preserve">, </w:t>
+      </w:r>
+      <w:proofErr w:type="spellStart"/>
+      <w:r>
+        <w:rPr>
+          <w:b/>
+          <w:color w:val="1F497D" w:themeColor="text2"/>
+          <w:sz w:val="24"/>
+          <w:szCs w:val="24"/>
+        </w:rPr>
+        <w:t>Sorting</w:t>
+      </w:r>
+      <w:proofErr w:type="spellEnd"/>
+    </w:p>
+    <w:p>
+      <w:r>
+        <w:t>…</w:t>
+      </w:r>
+    </w:p>
+    <w:p/>
+    <w:p>
+      <w:pPr>
+        <w:rPr>
+          <w:b/>
+          <w:color w:val="1F497D" w:themeColor="text2"/>
+          <w:sz w:val="24"/>
+          <w:szCs w:val="24"/>
+        </w:rPr>
+      </w:pPr>
+      <w:r>
+        <w:rPr>
+          <w:b/>
+          <w:color w:val="1F497D" w:themeColor="text2"/>
+          <w:sz w:val="24"/>
+          <w:szCs w:val="24"/>
+        </w:rPr>
+        <w:t>Caching</w:t>
+      </w:r>
+    </w:p>
+    <w:p>
+      <w:r>
+        <w:t>ETAG</w:t>
+      </w:r>
+    </w:p>
+    <w:p/>
+    <w:p>
+      <w:pPr>
+        <w:rPr>
+          <w:b/>
+          <w:color w:val="1F497D" w:themeColor="text2"/>
+          <w:sz w:val="24"/>
+          <w:szCs w:val="24"/>
+        </w:rPr>
+      </w:pPr>
+      <w:proofErr w:type="spellStart"/>
+      <w:r>
+        <w:rPr>
+          <w:b/>
+          <w:color w:val="1F497D" w:themeColor="text2"/>
+          <w:sz w:val="24"/>
+          <w:szCs w:val="24"/>
+        </w:rPr>
+        <w:t>JsonP</w:t>
+      </w:r>
+      <w:proofErr w:type="spellEnd"/>
+    </w:p>
+    <w:p>
+      <w:r>
+        <w:t>………….</w:t>
+      </w:r>
+    </w:p>
+    <w:p/>
+    <w:p>
+      <w:r>
+        <w:br w:type="page"/>
+      </w:r>
+    </w:p>
+    <w:p>
+      <w:pPr>
+        <w:rPr>
+          <w:b/>
+          <w:color w:val="1F497D" w:themeColor="text2"/>
+          <w:sz w:val="24"/>
+          <w:szCs w:val="24"/>
+        </w:rPr>
+      </w:pPr>
+      <w:proofErr w:type="spellStart"/>
+      <w:r>
+        <w:rPr>
+          <w:b/>
+          <w:color w:val="1F497D" w:themeColor="text2"/>
+          <w:sz w:val="24"/>
+          <w:szCs w:val="24"/>
+        </w:rPr>
+        <w:lastRenderedPageBreak/>
+        <w:t>Structure</w:t>
+      </w:r>
+      <w:proofErr w:type="spellEnd"/>
+    </w:p>
+    <w:p>
+      <w:r>
+        <w:t>……</w:t>
+      </w:r>
+    </w:p>
+    <w:p>
+      <w:r>
+        <w:rPr>
+          <w:noProof/>
+          <w:lang w:eastAsia="de-DE"/>
+        </w:rPr>
+        <w:drawing>
+          <wp:inline distT="0" distB="0" distL="0" distR="0">
+            <wp:extent cx="5760720" cy="4005580"/>
+            <wp:effectExtent l="19050" t="0" r="0" b="0"/>
+            <wp:docPr id="1" name="Grafik 0" descr="rest.png"/>
+            <wp:cNvGraphicFramePr>
+              <a:graphicFrameLocks xmlns:a="http://schemas.openxmlformats.org/drawingml/2006/main" noChangeAspect="1"/>
+            </wp:cNvGraphicFramePr>
+            <a:graphic xmlns:a="http://schemas.openxmlformats.org/drawingml/2006/main">
+              <a:graphicData uri="http://schemas.openxmlformats.org/drawingml/2006/picture">
+                <pic:pic xmlns:pic="http://schemas.openxmlformats.org/drawingml/2006/picture">
+                  <pic:nvPicPr>
+                    <pic:cNvPr id="0" name="rest.png"/>
+                    <pic:cNvPicPr/>
+                  </pic:nvPicPr>
+                  <pic:blipFill>
+                    <a:blip r:embed="rId7" cstate="print"/>
+                    <a:stretch>
+                      <a:fillRect/>
+                    </a:stretch>
+                  </pic:blipFill>
+                  <pic:spPr>
+                    <a:xfrm>
+                      <a:off x="0" y="0"/>
+                      <a:ext cx="5760720" cy="4005580"/>
+                    </a:xfrm>
+                    <a:prstGeom prst="rect">
+                      <a:avLst/>
+                    </a:prstGeom>
+                  </pic:spPr>
+                </pic:pic>
+              </a:graphicData>
+            </a:graphic>
+          </wp:inline>
+        </w:drawing>
+      </w:r>
+    </w:p>
+    <w:p/>
+    <w:p/>
+    <w:p/>
     <w:tbl>
       <w:tblPr>
         <w:tblStyle w:val="Tabellengitternetz"/>
@@ -840,6 +1382,7 @@
       </w:tr>
     </w:tbl>
     <w:p/>
+    <w:p/>
     <w:tbl>
       <w:tblPr>
         <w:tblStyle w:val="Tabellengitternetz"/>
@@ -870,7 +1413,7 @@
                 <w:i/>
                 <w:color w:val="1F497D" w:themeColor="text2"/>
               </w:rPr>
-              <w:t>Disciplines</w:t>
+              <w:t>Divisions</w:t>
             </w:r>
             <w:proofErr w:type="spellEnd"/>
           </w:p>
@@ -931,7 +1474,13 @@
               <w:rPr>
                 <w:lang w:val="en-US"/>
               </w:rPr>
-              <w:t>}/disciplines</w:t>
+              <w:t>}/</w:t>
+            </w:r>
+            <w:r>
+              <w:rPr>
+                <w:lang w:val="en-US"/>
+              </w:rPr>
+              <w:t>divisions</w:t>
             </w:r>
           </w:p>
         </w:tc>
@@ -941,7 +1490,7 @@
           </w:tcPr>
           <w:p>
             <w:r>
-              <w:t>GET, POST, DELETE</w:t>
+              <w:t>GET, POST</w:t>
             </w:r>
           </w:p>
         </w:tc>
@@ -1004,7 +1553,331 @@
               <w:rPr>
                 <w:lang w:val="en-US"/>
               </w:rPr>
-              <w:t>}/disciplines/{</w:t>
+              <w:t>}/divisions/{</w:t>
+            </w:r>
+            <w:proofErr w:type="spellStart"/>
+            <w:r>
+              <w:rPr>
+                <w:lang w:val="en-US"/>
+              </w:rPr>
+              <w:t>guid</w:t>
+            </w:r>
+            <w:proofErr w:type="spellEnd"/>
+            <w:r>
+              <w:rPr>
+                <w:lang w:val="en-US"/>
+              </w:rPr>
+              <w:t>}</w:t>
+            </w:r>
+          </w:p>
+          <w:p>
+            <w:pPr>
+              <w:rPr>
+                <w:lang w:val="en-US"/>
+              </w:rPr>
+            </w:pPr>
+            <w:r>
+              <w:rPr>
+                <w:lang w:val="en-US"/>
+              </w:rPr>
+              <w:t>/V0.99</w:t>
+            </w:r>
+            <w:r>
+              <w:rPr>
+                <w:lang w:val="en-US"/>
+              </w:rPr>
+              <w:t xml:space="preserve">/ </w:t>
+            </w:r>
+            <w:proofErr w:type="spellStart"/>
+            <w:r>
+              <w:rPr>
+                <w:lang w:val="en-US"/>
+              </w:rPr>
+              <w:t>divisiones</w:t>
+            </w:r>
+            <w:proofErr w:type="spellEnd"/>
+            <w:r>
+              <w:rPr>
+                <w:lang w:val="en-US"/>
+              </w:rPr>
+              <w:t>/{</w:t>
+            </w:r>
+            <w:proofErr w:type="spellStart"/>
+            <w:r>
+              <w:rPr>
+                <w:lang w:val="en-US"/>
+              </w:rPr>
+              <w:t>guid</w:t>
+            </w:r>
+            <w:proofErr w:type="spellEnd"/>
+            <w:r>
+              <w:rPr>
+                <w:lang w:val="en-US"/>
+              </w:rPr>
+              <w:t>}</w:t>
+            </w:r>
+          </w:p>
+        </w:tc>
+        <w:tc>
+          <w:tcPr>
+            <w:tcW w:w="2300" w:type="dxa"/>
+            <w:tcBorders>
+              <w:bottom w:val="single" w:sz="4" w:space="0" w:color="auto"/>
+            </w:tcBorders>
+          </w:tcPr>
+          <w:p>
+            <w:r>
+              <w:t>GET, PUT, DELETE</w:t>
+            </w:r>
+          </w:p>
+        </w:tc>
+      </w:tr>
+    </w:tbl>
+    <w:p/>
+    <w:p/>
+    <w:tbl>
+      <w:tblPr>
+        <w:tblStyle w:val="Tabellengitternetz"/>
+        <w:tblW w:w="0" w:type="auto"/>
+        <w:tblLook w:val="04A0"/>
+      </w:tblPr>
+      <w:tblGrid>
+        <w:gridCol w:w="6912"/>
+        <w:gridCol w:w="2300"/>
+      </w:tblGrid>
+      <w:tr>
+        <w:tc>
+          <w:tcPr>
+            <w:tcW w:w="9212" w:type="dxa"/>
+            <w:gridSpan w:val="2"/>
+            <w:shd w:val="clear" w:color="auto" w:fill="EEECE1" w:themeFill="background2"/>
+          </w:tcPr>
+          <w:p>
+            <w:pPr>
+              <w:rPr>
+                <w:lang w:val="en-US"/>
+              </w:rPr>
+            </w:pPr>
+            <w:proofErr w:type="spellStart"/>
+            <w:r>
+              <w:rPr>
+                <w:b/>
+                <w:i/>
+                <w:color w:val="1F497D" w:themeColor="text2"/>
+              </w:rPr>
+              <w:t>Disciplines</w:t>
+            </w:r>
+            <w:proofErr w:type="spellEnd"/>
+          </w:p>
+        </w:tc>
+      </w:tr>
+      <w:tr>
+        <w:tc>
+          <w:tcPr>
+            <w:tcW w:w="6912" w:type="dxa"/>
+          </w:tcPr>
+          <w:p>
+            <w:pPr>
+              <w:rPr>
+                <w:lang w:val="en-US"/>
+              </w:rPr>
+            </w:pPr>
+            <w:r>
+              <w:rPr>
+                <w:lang w:val="en-US"/>
+              </w:rPr>
+              <w:t>/V0.99/ teams/{</w:t>
+            </w:r>
+            <w:r>
+              <w:rPr>
+                <w:lang w:val="en-US"/>
+              </w:rPr>
+              <w:t xml:space="preserve"> </w:t>
+            </w:r>
+            <w:proofErr w:type="spellStart"/>
+            <w:r>
+              <w:rPr>
+                <w:lang w:val="en-US"/>
+              </w:rPr>
+              <w:t>guid</w:t>
+            </w:r>
+            <w:proofErr w:type="spellEnd"/>
+            <w:r>
+              <w:rPr>
+                <w:lang w:val="en-US"/>
+              </w:rPr>
+              <w:t xml:space="preserve"> }/</w:t>
+            </w:r>
+            <w:r>
+              <w:rPr>
+                <w:lang w:val="en-US"/>
+              </w:rPr>
+              <w:t>projects/{</w:t>
+            </w:r>
+            <w:proofErr w:type="spellStart"/>
+            <w:r>
+              <w:rPr>
+                <w:lang w:val="en-US"/>
+              </w:rPr>
+              <w:t>guid</w:t>
+            </w:r>
+            <w:proofErr w:type="spellEnd"/>
+            <w:r>
+              <w:rPr>
+                <w:lang w:val="en-US"/>
+              </w:rPr>
+              <w:t>}/</w:t>
+            </w:r>
+            <w:r>
+              <w:rPr>
+                <w:lang w:val="en-US"/>
+              </w:rPr>
+              <w:t xml:space="preserve"> divisions/{</w:t>
+            </w:r>
+            <w:proofErr w:type="spellStart"/>
+            <w:r>
+              <w:rPr>
+                <w:lang w:val="en-US"/>
+              </w:rPr>
+              <w:t>guid</w:t>
+            </w:r>
+            <w:proofErr w:type="spellEnd"/>
+            <w:r>
+              <w:rPr>
+                <w:lang w:val="en-US"/>
+              </w:rPr>
+              <w:t>}</w:t>
+            </w:r>
+            <w:r>
+              <w:rPr>
+                <w:lang w:val="en-US"/>
+              </w:rPr>
+              <w:t>/</w:t>
+            </w:r>
+          </w:p>
+          <w:p>
+            <w:pPr>
+              <w:rPr>
+                <w:lang w:val="en-US"/>
+              </w:rPr>
+            </w:pPr>
+            <w:r>
+              <w:rPr>
+                <w:lang w:val="en-US"/>
+              </w:rPr>
+              <w:t>disciplines</w:t>
+            </w:r>
+          </w:p>
+        </w:tc>
+        <w:tc>
+          <w:tcPr>
+            <w:tcW w:w="2300" w:type="dxa"/>
+          </w:tcPr>
+          <w:p>
+            <w:r>
+              <w:t>GET, POST</w:t>
+            </w:r>
+          </w:p>
+        </w:tc>
+      </w:tr>
+      <w:tr>
+        <w:tc>
+          <w:tcPr>
+            <w:tcW w:w="6912" w:type="dxa"/>
+            <w:tcBorders>
+              <w:bottom w:val="single" w:sz="4" w:space="0" w:color="auto"/>
+            </w:tcBorders>
+          </w:tcPr>
+          <w:p>
+            <w:pPr>
+              <w:rPr>
+                <w:lang w:val="en-US"/>
+              </w:rPr>
+            </w:pPr>
+            <w:r>
+              <w:rPr>
+                <w:lang w:val="en-US"/>
+              </w:rPr>
+              <w:t>/V0.99/ teams/{</w:t>
+            </w:r>
+            <w:r>
+              <w:rPr>
+                <w:lang w:val="en-US"/>
+              </w:rPr>
+              <w:t xml:space="preserve"> </w:t>
+            </w:r>
+            <w:proofErr w:type="spellStart"/>
+            <w:r>
+              <w:rPr>
+                <w:lang w:val="en-US"/>
+              </w:rPr>
+              <w:t>guid</w:t>
+            </w:r>
+            <w:proofErr w:type="spellEnd"/>
+            <w:r>
+              <w:rPr>
+                <w:lang w:val="en-US"/>
+              </w:rPr>
+              <w:t xml:space="preserve"> }/</w:t>
+            </w:r>
+            <w:r>
+              <w:rPr>
+                <w:lang w:val="en-US"/>
+              </w:rPr>
+              <w:t>projects/{</w:t>
+            </w:r>
+            <w:proofErr w:type="spellStart"/>
+            <w:r>
+              <w:rPr>
+                <w:lang w:val="en-US"/>
+              </w:rPr>
+              <w:t>guid</w:t>
+            </w:r>
+            <w:proofErr w:type="spellEnd"/>
+            <w:r>
+              <w:rPr>
+                <w:lang w:val="en-US"/>
+              </w:rPr>
+              <w:t>}/</w:t>
+            </w:r>
+            <w:r>
+              <w:rPr>
+                <w:lang w:val="en-US"/>
+              </w:rPr>
+              <w:t xml:space="preserve"> divisions/{</w:t>
+            </w:r>
+            <w:proofErr w:type="spellStart"/>
+            <w:r>
+              <w:rPr>
+                <w:lang w:val="en-US"/>
+              </w:rPr>
+              <w:t>guid</w:t>
+            </w:r>
+            <w:proofErr w:type="spellEnd"/>
+            <w:r>
+              <w:rPr>
+                <w:lang w:val="en-US"/>
+              </w:rPr>
+              <w:t>}</w:t>
+            </w:r>
+            <w:r>
+              <w:rPr>
+                <w:lang w:val="en-US"/>
+              </w:rPr>
+              <w:t>/</w:t>
+            </w:r>
+          </w:p>
+          <w:p>
+            <w:pPr>
+              <w:rPr>
+                <w:lang w:val="en-US"/>
+              </w:rPr>
+            </w:pPr>
+            <w:r>
+              <w:rPr>
+                <w:lang w:val="en-US"/>
+              </w:rPr>
+              <w:t>disciplines/{</w:t>
             </w:r>
             <w:proofErr w:type="spellStart"/>
             <w:r>
@@ -1157,7 +2030,13 @@
               <w:rPr>
                 <w:lang w:val="en-US"/>
               </w:rPr>
-              <w:t>}/disciplines/{</w:t>
+              <w:t>}/divisions</w:t>
+            </w:r>
+            <w:r>
+              <w:rPr>
+                <w:lang w:val="en-US"/>
+              </w:rPr>
+              <w:t>/{</w:t>
             </w:r>
             <w:proofErr w:type="spellStart"/>
             <w:r>
@@ -1247,7 +2126,13 @@
               <w:rPr>
                 <w:lang w:val="en-US"/>
               </w:rPr>
-              <w:t>}/disciplines/{</w:t>
+              <w:t>}/divisions</w:t>
+            </w:r>
+            <w:r>
+              <w:rPr>
+                <w:lang w:val="en-US"/>
+              </w:rPr>
+              <w:t>/{</w:t>
             </w:r>
             <w:proofErr w:type="spellStart"/>
             <w:r>
@@ -1319,6 +2204,230 @@
           <w:p>
             <w:r>
               <w:t>GET, DELETE</w:t>
+            </w:r>
+          </w:p>
+        </w:tc>
+      </w:tr>
+    </w:tbl>
+    <w:p/>
+    <w:p>
+      <w:r>
+        <w:br w:type="page"/>
+      </w:r>
+    </w:p>
+    <w:p/>
+    <w:tbl>
+      <w:tblPr>
+        <w:tblStyle w:val="Tabellengitternetz"/>
+        <w:tblW w:w="0" w:type="auto"/>
+        <w:tblLook w:val="04A0"/>
+      </w:tblPr>
+      <w:tblGrid>
+        <w:gridCol w:w="6912"/>
+        <w:gridCol w:w="2300"/>
+      </w:tblGrid>
+      <w:tr>
+        <w:tc>
+          <w:tcPr>
+            <w:tcW w:w="9212" w:type="dxa"/>
+            <w:gridSpan w:val="2"/>
+            <w:shd w:val="clear" w:color="auto" w:fill="EEECE1" w:themeFill="background2"/>
+          </w:tcPr>
+          <w:p>
+            <w:r>
+              <w:rPr>
+                <w:b/>
+                <w:i/>
+                <w:color w:val="1F497D" w:themeColor="text2"/>
+              </w:rPr>
+              <w:t>Topics</w:t>
+            </w:r>
+          </w:p>
+        </w:tc>
+      </w:tr>
+      <w:tr>
+        <w:tc>
+          <w:tcPr>
+            <w:tcW w:w="6912" w:type="dxa"/>
+          </w:tcPr>
+          <w:p>
+            <w:pPr>
+              <w:rPr>
+                <w:lang w:val="en-US"/>
+              </w:rPr>
+            </w:pPr>
+            <w:r>
+              <w:rPr>
+                <w:lang w:val="en-US"/>
+              </w:rPr>
+              <w:t>/V0.99/teams/{</w:t>
+            </w:r>
+            <w:r>
+              <w:rPr>
+                <w:lang w:val="en-US"/>
+              </w:rPr>
+              <w:t xml:space="preserve"> </w:t>
+            </w:r>
+            <w:proofErr w:type="spellStart"/>
+            <w:r>
+              <w:rPr>
+                <w:lang w:val="en-US"/>
+              </w:rPr>
+              <w:t>guid</w:t>
+            </w:r>
+            <w:proofErr w:type="spellEnd"/>
+            <w:r>
+              <w:rPr>
+                <w:lang w:val="en-US"/>
+              </w:rPr>
+              <w:t xml:space="preserve"> }</w:t>
+            </w:r>
+            <w:r>
+              <w:rPr>
+                <w:lang w:val="en-US"/>
+              </w:rPr>
+              <w:t>/projects/{</w:t>
+            </w:r>
+            <w:proofErr w:type="spellStart"/>
+            <w:r>
+              <w:rPr>
+                <w:lang w:val="en-US"/>
+              </w:rPr>
+              <w:t>guid</w:t>
+            </w:r>
+            <w:proofErr w:type="spellEnd"/>
+            <w:r>
+              <w:rPr>
+                <w:lang w:val="en-US"/>
+              </w:rPr>
+              <w:t>}/topics</w:t>
+            </w:r>
+          </w:p>
+        </w:tc>
+        <w:tc>
+          <w:tcPr>
+            <w:tcW w:w="2300" w:type="dxa"/>
+          </w:tcPr>
+          <w:p>
+            <w:r>
+              <w:t>GET, POST</w:t>
+            </w:r>
+          </w:p>
+        </w:tc>
+      </w:tr>
+      <w:tr>
+        <w:tc>
+          <w:tcPr>
+            <w:tcW w:w="6912" w:type="dxa"/>
+            <w:tcBorders>
+              <w:bottom w:val="single" w:sz="4" w:space="0" w:color="auto"/>
+            </w:tcBorders>
+          </w:tcPr>
+          <w:p>
+            <w:pPr>
+              <w:rPr>
+                <w:lang w:val="en-US"/>
+              </w:rPr>
+            </w:pPr>
+            <w:r>
+              <w:rPr>
+                <w:lang w:val="en-US"/>
+              </w:rPr>
+              <w:t>/V0.99/teams/{</w:t>
+            </w:r>
+            <w:r>
+              <w:rPr>
+                <w:lang w:val="en-US"/>
+              </w:rPr>
+              <w:t xml:space="preserve"> </w:t>
+            </w:r>
+            <w:proofErr w:type="spellStart"/>
+            <w:r>
+              <w:rPr>
+                <w:lang w:val="en-US"/>
+              </w:rPr>
+              <w:t>guid</w:t>
+            </w:r>
+            <w:proofErr w:type="spellEnd"/>
+            <w:r>
+              <w:rPr>
+                <w:lang w:val="en-US"/>
+              </w:rPr>
+              <w:t xml:space="preserve"> }/</w:t>
+            </w:r>
+            <w:r>
+              <w:rPr>
+                <w:lang w:val="en-US"/>
+              </w:rPr>
+              <w:t>projects/{</w:t>
+            </w:r>
+            <w:proofErr w:type="spellStart"/>
+            <w:r>
+              <w:rPr>
+                <w:lang w:val="en-US"/>
+              </w:rPr>
+              <w:t>guid</w:t>
+            </w:r>
+            <w:proofErr w:type="spellEnd"/>
+            <w:r>
+              <w:rPr>
+                <w:lang w:val="en-US"/>
+              </w:rPr>
+              <w:t>}/topics/{</w:t>
+            </w:r>
+            <w:proofErr w:type="spellStart"/>
+            <w:r>
+              <w:rPr>
+                <w:lang w:val="en-US"/>
+              </w:rPr>
+              <w:t>guid</w:t>
+            </w:r>
+            <w:proofErr w:type="spellEnd"/>
+            <w:r>
+              <w:rPr>
+                <w:lang w:val="en-US"/>
+              </w:rPr>
+              <w:t>}</w:t>
+            </w:r>
+          </w:p>
+          <w:p>
+            <w:pPr>
+              <w:rPr>
+                <w:lang w:val="en-US"/>
+              </w:rPr>
+            </w:pPr>
+            <w:r>
+              <w:rPr>
+                <w:lang w:val="en-US"/>
+              </w:rPr>
+              <w:t>/V0.99/topics/ {</w:t>
+            </w:r>
+            <w:proofErr w:type="spellStart"/>
+            <w:r>
+              <w:rPr>
+                <w:lang w:val="en-US"/>
+              </w:rPr>
+              <w:t>guid</w:t>
+            </w:r>
+            <w:proofErr w:type="spellEnd"/>
+            <w:r>
+              <w:rPr>
+                <w:lang w:val="en-US"/>
+              </w:rPr>
+              <w:t xml:space="preserve"> }</w:t>
+            </w:r>
+          </w:p>
+        </w:tc>
+        <w:tc>
+          <w:tcPr>
+            <w:tcW w:w="2300" w:type="dxa"/>
+            <w:tcBorders>
+              <w:bottom w:val="single" w:sz="4" w:space="0" w:color="auto"/>
+            </w:tcBorders>
+          </w:tcPr>
+          <w:p>
+            <w:r>
+              <w:t>GET, PUT, DELETE</w:t>
             </w:r>
           </w:p>
         </w:tc>
@@ -1349,227 +2458,6 @@
                 <w:i/>
                 <w:color w:val="1F497D" w:themeColor="text2"/>
               </w:rPr>
-              <w:t>Topics</w:t>
-            </w:r>
-          </w:p>
-        </w:tc>
-      </w:tr>
-      <w:tr>
-        <w:tc>
-          <w:tcPr>
-            <w:tcW w:w="6912" w:type="dxa"/>
-          </w:tcPr>
-          <w:p>
-            <w:pPr>
-              <w:rPr>
-                <w:lang w:val="en-US"/>
-              </w:rPr>
-            </w:pPr>
-            <w:r>
-              <w:rPr>
-                <w:lang w:val="en-US"/>
-              </w:rPr>
-              <w:t>/V0.99/teams/{</w:t>
-            </w:r>
-            <w:r>
-              <w:rPr>
-                <w:lang w:val="en-US"/>
-              </w:rPr>
-              <w:t xml:space="preserve"> </w:t>
-            </w:r>
-            <w:proofErr w:type="spellStart"/>
-            <w:r>
-              <w:rPr>
-                <w:lang w:val="en-US"/>
-              </w:rPr>
-              <w:t>guid</w:t>
-            </w:r>
-            <w:proofErr w:type="spellEnd"/>
-            <w:r>
-              <w:rPr>
-                <w:lang w:val="en-US"/>
-              </w:rPr>
-              <w:t xml:space="preserve"> }</w:t>
-            </w:r>
-            <w:r>
-              <w:rPr>
-                <w:lang w:val="en-US"/>
-              </w:rPr>
-              <w:t>/projects/{</w:t>
-            </w:r>
-            <w:proofErr w:type="spellStart"/>
-            <w:r>
-              <w:rPr>
-                <w:lang w:val="en-US"/>
-              </w:rPr>
-              <w:t>guid</w:t>
-            </w:r>
-            <w:proofErr w:type="spellEnd"/>
-            <w:r>
-              <w:rPr>
-                <w:lang w:val="en-US"/>
-              </w:rPr>
-              <w:t>}/topics</w:t>
-            </w:r>
-          </w:p>
-        </w:tc>
-        <w:tc>
-          <w:tcPr>
-            <w:tcW w:w="2300" w:type="dxa"/>
-          </w:tcPr>
-          <w:p>
-            <w:r>
-              <w:t>GET, POST</w:t>
-            </w:r>
-          </w:p>
-        </w:tc>
-      </w:tr>
-      <w:tr>
-        <w:tc>
-          <w:tcPr>
-            <w:tcW w:w="6912" w:type="dxa"/>
-            <w:tcBorders>
-              <w:bottom w:val="single" w:sz="4" w:space="0" w:color="auto"/>
-            </w:tcBorders>
-          </w:tcPr>
-          <w:p>
-            <w:pPr>
-              <w:rPr>
-                <w:lang w:val="en-US"/>
-              </w:rPr>
-            </w:pPr>
-            <w:r>
-              <w:rPr>
-                <w:lang w:val="en-US"/>
-              </w:rPr>
-              <w:t>/V0.99/teams/{</w:t>
-            </w:r>
-            <w:r>
-              <w:rPr>
-                <w:lang w:val="en-US"/>
-              </w:rPr>
-              <w:t xml:space="preserve"> </w:t>
-            </w:r>
-            <w:proofErr w:type="spellStart"/>
-            <w:r>
-              <w:rPr>
-                <w:lang w:val="en-US"/>
-              </w:rPr>
-              <w:t>guid</w:t>
-            </w:r>
-            <w:proofErr w:type="spellEnd"/>
-            <w:r>
-              <w:rPr>
-                <w:lang w:val="en-US"/>
-              </w:rPr>
-              <w:t xml:space="preserve"> }/</w:t>
-            </w:r>
-            <w:r>
-              <w:rPr>
-                <w:lang w:val="en-US"/>
-              </w:rPr>
-              <w:t>projects/{</w:t>
-            </w:r>
-            <w:proofErr w:type="spellStart"/>
-            <w:r>
-              <w:rPr>
-                <w:lang w:val="en-US"/>
-              </w:rPr>
-              <w:t>guid</w:t>
-            </w:r>
-            <w:proofErr w:type="spellEnd"/>
-            <w:r>
-              <w:rPr>
-                <w:lang w:val="en-US"/>
-              </w:rPr>
-              <w:t>}/topics/{</w:t>
-            </w:r>
-            <w:proofErr w:type="spellStart"/>
-            <w:r>
-              <w:rPr>
-                <w:lang w:val="en-US"/>
-              </w:rPr>
-              <w:t>guid</w:t>
-            </w:r>
-            <w:proofErr w:type="spellEnd"/>
-            <w:r>
-              <w:rPr>
-                <w:lang w:val="en-US"/>
-              </w:rPr>
-              <w:t>}</w:t>
-            </w:r>
-          </w:p>
-          <w:p>
-            <w:pPr>
-              <w:rPr>
-                <w:lang w:val="en-US"/>
-              </w:rPr>
-            </w:pPr>
-            <w:r>
-              <w:rPr>
-                <w:lang w:val="en-US"/>
-              </w:rPr>
-              <w:t>/V0.99/topics/ {</w:t>
-            </w:r>
-            <w:proofErr w:type="spellStart"/>
-            <w:r>
-              <w:rPr>
-                <w:lang w:val="en-US"/>
-              </w:rPr>
-              <w:t>guid</w:t>
-            </w:r>
-            <w:proofErr w:type="spellEnd"/>
-            <w:r>
-              <w:rPr>
-                <w:lang w:val="en-US"/>
-              </w:rPr>
-              <w:t xml:space="preserve"> }</w:t>
-            </w:r>
-          </w:p>
-        </w:tc>
-        <w:tc>
-          <w:tcPr>
-            <w:tcW w:w="2300" w:type="dxa"/>
-            <w:tcBorders>
-              <w:bottom w:val="single" w:sz="4" w:space="0" w:color="auto"/>
-            </w:tcBorders>
-          </w:tcPr>
-          <w:p>
-            <w:r>
-              <w:t>GET, PUT, DELETE</w:t>
-            </w:r>
-          </w:p>
-        </w:tc>
-      </w:tr>
-    </w:tbl>
-    <w:p/>
-    <w:p/>
-    <w:p/>
-    <w:tbl>
-      <w:tblPr>
-        <w:tblStyle w:val="Tabellengitternetz"/>
-        <w:tblW w:w="0" w:type="auto"/>
-        <w:tblLook w:val="04A0"/>
-      </w:tblPr>
-      <w:tblGrid>
-        <w:gridCol w:w="6912"/>
-        <w:gridCol w:w="2300"/>
-      </w:tblGrid>
-      <w:tr>
-        <w:tc>
-          <w:tcPr>
-            <w:tcW w:w="9212" w:type="dxa"/>
-            <w:gridSpan w:val="2"/>
-            <w:shd w:val="clear" w:color="auto" w:fill="EEECE1" w:themeFill="background2"/>
-          </w:tcPr>
-          <w:p>
-            <w:r>
-              <w:rPr>
-                <w:b/>
-                <w:i/>
-                <w:color w:val="1F497D" w:themeColor="text2"/>
-              </w:rPr>
-              <w:lastRenderedPageBreak/>
               <w:t xml:space="preserve">(Topics) </w:t>
             </w:r>
             <w:proofErr w:type="spellStart"/>
@@ -1749,6 +2637,391 @@
                 <w:i/>
                 <w:color w:val="1F497D" w:themeColor="text2"/>
               </w:rPr>
+              <w:t>Divisions</w:t>
+            </w:r>
+            <w:proofErr w:type="spellEnd"/>
+          </w:p>
+        </w:tc>
+      </w:tr>
+      <w:tr>
+        <w:tc>
+          <w:tcPr>
+            <w:tcW w:w="6912" w:type="dxa"/>
+            <w:tcBorders>
+              <w:bottom w:val="single" w:sz="4" w:space="0" w:color="auto"/>
+            </w:tcBorders>
+          </w:tcPr>
+          <w:p>
+            <w:pPr>
+              <w:rPr>
+                <w:lang w:val="en-US"/>
+              </w:rPr>
+            </w:pPr>
+            <w:r>
+              <w:rPr>
+                <w:lang w:val="en-US"/>
+              </w:rPr>
+              <w:t>/V0.99/teams/{</w:t>
+            </w:r>
+            <w:r>
+              <w:rPr>
+                <w:lang w:val="en-US"/>
+              </w:rPr>
+              <w:t xml:space="preserve"> </w:t>
+            </w:r>
+            <w:proofErr w:type="spellStart"/>
+            <w:r>
+              <w:rPr>
+                <w:lang w:val="en-US"/>
+              </w:rPr>
+              <w:t>guid</w:t>
+            </w:r>
+            <w:proofErr w:type="spellEnd"/>
+            <w:r>
+              <w:rPr>
+                <w:lang w:val="en-US"/>
+              </w:rPr>
+              <w:t xml:space="preserve"> }/</w:t>
+            </w:r>
+            <w:r>
+              <w:rPr>
+                <w:lang w:val="en-US"/>
+              </w:rPr>
+              <w:t>projects/{</w:t>
+            </w:r>
+            <w:proofErr w:type="spellStart"/>
+            <w:r>
+              <w:rPr>
+                <w:lang w:val="en-US"/>
+              </w:rPr>
+              <w:t>guid</w:t>
+            </w:r>
+            <w:proofErr w:type="spellEnd"/>
+            <w:r>
+              <w:rPr>
+                <w:lang w:val="en-US"/>
+              </w:rPr>
+              <w:t>}/topics/{</w:t>
+            </w:r>
+            <w:proofErr w:type="spellStart"/>
+            <w:r>
+              <w:rPr>
+                <w:lang w:val="en-US"/>
+              </w:rPr>
+              <w:t>guid</w:t>
+            </w:r>
+            <w:proofErr w:type="spellEnd"/>
+            <w:r>
+              <w:rPr>
+                <w:lang w:val="en-US"/>
+              </w:rPr>
+              <w:t>}/</w:t>
+            </w:r>
+            <w:proofErr w:type="spellStart"/>
+            <w:r>
+              <w:rPr>
+                <w:lang w:val="en-US"/>
+              </w:rPr>
+              <w:t>devisions</w:t>
+            </w:r>
+            <w:proofErr w:type="spellEnd"/>
+          </w:p>
+          <w:p>
+            <w:pPr>
+              <w:rPr>
+                <w:lang w:val="en-US"/>
+              </w:rPr>
+            </w:pPr>
+            <w:r>
+              <w:rPr>
+                <w:lang w:val="en-US"/>
+              </w:rPr>
+              <w:t>/V0.99/topics/ {</w:t>
+            </w:r>
+            <w:proofErr w:type="spellStart"/>
+            <w:r>
+              <w:rPr>
+                <w:lang w:val="en-US"/>
+              </w:rPr>
+              <w:t>guid</w:t>
+            </w:r>
+            <w:proofErr w:type="spellEnd"/>
+            <w:r>
+              <w:rPr>
+                <w:lang w:val="en-US"/>
+              </w:rPr>
+              <w:t xml:space="preserve"> }/</w:t>
+            </w:r>
+            <w:proofErr w:type="spellStart"/>
+            <w:r>
+              <w:rPr>
+                <w:lang w:val="en-US"/>
+              </w:rPr>
+              <w:t>devisions</w:t>
+            </w:r>
+            <w:proofErr w:type="spellEnd"/>
+          </w:p>
+        </w:tc>
+        <w:tc>
+          <w:tcPr>
+            <w:tcW w:w="2300" w:type="dxa"/>
+            <w:tcBorders>
+              <w:bottom w:val="single" w:sz="4" w:space="0" w:color="auto"/>
+            </w:tcBorders>
+          </w:tcPr>
+          <w:p>
+            <w:r>
+              <w:t>GET, POST</w:t>
+            </w:r>
+          </w:p>
+        </w:tc>
+      </w:tr>
+    </w:tbl>
+    <w:p/>
+    <w:p>
+      <w:r>
+        <w:t>???</w:t>
+      </w:r>
+      <w:r>
+        <w:t xml:space="preserve">  </w:t>
+      </w:r>
+      <w:proofErr w:type="spellStart"/>
+      <w:r>
+        <w:t>is</w:t>
+      </w:r>
+      <w:proofErr w:type="spellEnd"/>
+      <w:r>
+        <w:t xml:space="preserve"> </w:t>
+      </w:r>
+      <w:proofErr w:type="spellStart"/>
+      <w:r>
+        <w:t>Disciplines</w:t>
+      </w:r>
+      <w:proofErr w:type="spellEnd"/>
+      <w:r>
+        <w:t xml:space="preserve"> </w:t>
+      </w:r>
+      <w:proofErr w:type="spellStart"/>
+      <w:r>
+        <w:t>the</w:t>
+      </w:r>
+      <w:proofErr w:type="spellEnd"/>
+      <w:r>
+        <w:t xml:space="preserve"> same </w:t>
+      </w:r>
+      <w:proofErr w:type="spellStart"/>
+      <w:r>
+        <w:t>as</w:t>
+      </w:r>
+      <w:proofErr w:type="spellEnd"/>
+      <w:r>
+        <w:t xml:space="preserve"> Components</w:t>
+      </w:r>
+    </w:p>
+    <w:tbl>
+      <w:tblPr>
+        <w:tblStyle w:val="Tabellengitternetz"/>
+        <w:tblW w:w="0" w:type="auto"/>
+        <w:tblLook w:val="04A0"/>
+      </w:tblPr>
+      <w:tblGrid>
+        <w:gridCol w:w="6912"/>
+        <w:gridCol w:w="2300"/>
+      </w:tblGrid>
+      <w:tr>
+        <w:tc>
+          <w:tcPr>
+            <w:tcW w:w="9212" w:type="dxa"/>
+            <w:gridSpan w:val="2"/>
+            <w:shd w:val="clear" w:color="auto" w:fill="EEECE1" w:themeFill="background2"/>
+          </w:tcPr>
+          <w:p>
+            <w:r>
+              <w:rPr>
+                <w:b/>
+                <w:i/>
+                <w:color w:val="1F497D" w:themeColor="text2"/>
+              </w:rPr>
+              <w:t xml:space="preserve">(Topics) </w:t>
+            </w:r>
+            <w:proofErr w:type="spellStart"/>
+            <w:r>
+              <w:rPr>
+                <w:b/>
+                <w:i/>
+                <w:color w:val="1F497D" w:themeColor="text2"/>
+              </w:rPr>
+              <w:t>Disciplines</w:t>
+            </w:r>
+            <w:proofErr w:type="spellEnd"/>
+          </w:p>
+        </w:tc>
+      </w:tr>
+      <w:tr>
+        <w:tc>
+          <w:tcPr>
+            <w:tcW w:w="6912" w:type="dxa"/>
+            <w:tcBorders>
+              <w:bottom w:val="single" w:sz="4" w:space="0" w:color="auto"/>
+            </w:tcBorders>
+          </w:tcPr>
+          <w:p>
+            <w:pPr>
+              <w:rPr>
+                <w:lang w:val="en-US"/>
+              </w:rPr>
+            </w:pPr>
+            <w:r>
+              <w:rPr>
+                <w:lang w:val="en-US"/>
+              </w:rPr>
+              <w:t>/V0.99/teams/{</w:t>
+            </w:r>
+            <w:r>
+              <w:rPr>
+                <w:lang w:val="en-US"/>
+              </w:rPr>
+              <w:t xml:space="preserve"> </w:t>
+            </w:r>
+            <w:proofErr w:type="spellStart"/>
+            <w:r>
+              <w:rPr>
+                <w:lang w:val="en-US"/>
+              </w:rPr>
+              <w:t>guid</w:t>
+            </w:r>
+            <w:proofErr w:type="spellEnd"/>
+            <w:r>
+              <w:rPr>
+                <w:lang w:val="en-US"/>
+              </w:rPr>
+              <w:t xml:space="preserve"> }/</w:t>
+            </w:r>
+            <w:r>
+              <w:rPr>
+                <w:lang w:val="en-US"/>
+              </w:rPr>
+              <w:t>projects/{</w:t>
+            </w:r>
+            <w:proofErr w:type="spellStart"/>
+            <w:r>
+              <w:rPr>
+                <w:lang w:val="en-US"/>
+              </w:rPr>
+              <w:t>guid</w:t>
+            </w:r>
+            <w:proofErr w:type="spellEnd"/>
+            <w:r>
+              <w:rPr>
+                <w:lang w:val="en-US"/>
+              </w:rPr>
+              <w:t>}/topics/{</w:t>
+            </w:r>
+            <w:proofErr w:type="spellStart"/>
+            <w:r>
+              <w:rPr>
+                <w:lang w:val="en-US"/>
+              </w:rPr>
+              <w:t>guid</w:t>
+            </w:r>
+            <w:proofErr w:type="spellEnd"/>
+            <w:r>
+              <w:rPr>
+                <w:lang w:val="en-US"/>
+              </w:rPr>
+              <w:t>}/</w:t>
+            </w:r>
+            <w:r>
+              <w:rPr>
+                <w:lang w:val="en-US"/>
+              </w:rPr>
+              <w:t>disciplines</w:t>
+            </w:r>
+          </w:p>
+          <w:p>
+            <w:pPr>
+              <w:rPr>
+                <w:lang w:val="en-US"/>
+              </w:rPr>
+            </w:pPr>
+            <w:r>
+              <w:rPr>
+                <w:lang w:val="en-US"/>
+              </w:rPr>
+              <w:t>/V0.99/topics/ {</w:t>
+            </w:r>
+            <w:proofErr w:type="spellStart"/>
+            <w:r>
+              <w:rPr>
+                <w:lang w:val="en-US"/>
+              </w:rPr>
+              <w:t>guid</w:t>
+            </w:r>
+            <w:proofErr w:type="spellEnd"/>
+            <w:r>
+              <w:rPr>
+                <w:lang w:val="en-US"/>
+              </w:rPr>
+              <w:t xml:space="preserve"> }/</w:t>
+            </w:r>
+            <w:r>
+              <w:rPr>
+                <w:lang w:val="en-US"/>
+              </w:rPr>
+              <w:t>disciplines</w:t>
+            </w:r>
+          </w:p>
+        </w:tc>
+        <w:tc>
+          <w:tcPr>
+            <w:tcW w:w="2300" w:type="dxa"/>
+            <w:tcBorders>
+              <w:bottom w:val="single" w:sz="4" w:space="0" w:color="auto"/>
+            </w:tcBorders>
+          </w:tcPr>
+          <w:p>
+            <w:r>
+              <w:t>GET, POST</w:t>
+            </w:r>
+          </w:p>
+        </w:tc>
+      </w:tr>
+    </w:tbl>
+    <w:p/>
+    <w:p/>
+    <w:tbl>
+      <w:tblPr>
+        <w:tblStyle w:val="Tabellengitternetz"/>
+        <w:tblW w:w="0" w:type="auto"/>
+        <w:tblLook w:val="04A0"/>
+      </w:tblPr>
+      <w:tblGrid>
+        <w:gridCol w:w="6912"/>
+        <w:gridCol w:w="2300"/>
+      </w:tblGrid>
+      <w:tr>
+        <w:tc>
+          <w:tcPr>
+            <w:tcW w:w="9212" w:type="dxa"/>
+            <w:gridSpan w:val="2"/>
+            <w:shd w:val="clear" w:color="auto" w:fill="EEECE1" w:themeFill="background2"/>
+          </w:tcPr>
+          <w:p>
+            <w:r>
+              <w:rPr>
+                <w:b/>
+                <w:i/>
+                <w:color w:val="1F497D" w:themeColor="text2"/>
+              </w:rPr>
+              <w:t xml:space="preserve">(Topics) </w:t>
+            </w:r>
+            <w:proofErr w:type="spellStart"/>
+            <w:r>
+              <w:rPr>
+                <w:b/>
+                <w:i/>
+                <w:color w:val="1F497D" w:themeColor="text2"/>
+              </w:rPr>
               <w:t>Document</w:t>
             </w:r>
             <w:proofErr w:type="spellEnd"/>
@@ -2820,6 +4093,7 @@
               <w:rPr>
                 <w:lang w:val="en-US"/>
               </w:rPr>
+              <w:lastRenderedPageBreak/>
               <w:t xml:space="preserve">/V0.99/ </w:t>
             </w:r>
             <w:r>
@@ -2858,6 +4132,7 @@
           </w:tcPr>
           <w:p>
             <w:r>
+              <w:lastRenderedPageBreak/>
               <w:t>GET</w:t>
             </w:r>
           </w:p>
@@ -3355,7 +4630,6 @@
                 <w:i/>
                 <w:color w:val="1F497D" w:themeColor="text2"/>
               </w:rPr>
-              <w:lastRenderedPageBreak/>
               <w:t>(Topics) (</w:t>
             </w:r>
             <w:proofErr w:type="spellStart"/>
@@ -3849,6 +5123,7 @@
       </w:tr>
     </w:tbl>
     <w:p/>
+    <w:p/>
     <w:tbl>
       <w:tblPr>
         <w:tblStyle w:val="Tabellengitternetz"/>
@@ -4145,9 +5420,6 @@
         </w:tc>
       </w:tr>
     </w:tbl>
-    <w:p/>
-    <w:p/>
-    <w:p/>
     <w:p/>
     <w:p/>
     <w:p>
@@ -10424,6 +11696,119 @@
 <file path=word/numbering.xml><?xml version="1.0" encoding="utf-8"?>
 <w:numbering xmlns:ve="http://schemas.openxmlformats.org/markup-compatibility/2006" xmlns:o="urn:schemas-microsoft-com:office:office" xmlns:r="http://schemas.openxmlformats.org/officeDocument/2006/relationships" xmlns:m="http://schemas.openxmlformats.org/officeDocument/2006/math" xmlns:v="urn:schemas-microsoft-com:vml" xmlns:wp="http://schemas.openxmlformats.org/drawingml/2006/wordprocessingDrawing" xmlns:w10="urn:schemas-microsoft-com:office:word" xmlns:w="http://schemas.openxmlformats.org/wordprocessingml/2006/main" xmlns:wne="http://schemas.microsoft.com/office/word/2006/wordml">
   <w:abstractNum w:abstractNumId="0">
+    <w:nsid w:val="040E3311"/>
+    <w:multiLevelType w:val="hybridMultilevel"/>
+    <w:tmpl w:val="BD1EC5D2"/>
+    <w:lvl w:ilvl="0" w:tplc="04070001">
+      <w:start w:val="1"/>
+      <w:numFmt w:val="bullet"/>
+      <w:lvlText w:val=""/>
+      <w:lvlJc w:val="left"/>
+      <w:pPr>
+        <w:ind w:left="720" w:hanging="360"/>
+      </w:pPr>
+      <w:rPr>
+        <w:rFonts w:ascii="Symbol" w:hAnsi="Symbol" w:hint="default"/>
+      </w:rPr>
+    </w:lvl>
+    <w:lvl w:ilvl="1" w:tplc="04070003" w:tentative="1">
+      <w:start w:val="1"/>
+      <w:numFmt w:val="bullet"/>
+      <w:lvlText w:val="o"/>
+      <w:lvlJc w:val="left"/>
+      <w:pPr>
+        <w:ind w:left="1440" w:hanging="360"/>
+      </w:pPr>
+      <w:rPr>
+        <w:rFonts w:ascii="Courier New" w:hAnsi="Courier New" w:cs="Courier New" w:hint="default"/>
+      </w:rPr>
+    </w:lvl>
+    <w:lvl w:ilvl="2" w:tplc="04070005" w:tentative="1">
+      <w:start w:val="1"/>
+      <w:numFmt w:val="bullet"/>
+      <w:lvlText w:val=""/>
+      <w:lvlJc w:val="left"/>
+      <w:pPr>
+        <w:ind w:left="2160" w:hanging="360"/>
+      </w:pPr>
+      <w:rPr>
+        <w:rFonts w:ascii="Wingdings" w:hAnsi="Wingdings" w:hint="default"/>
+      </w:rPr>
+    </w:lvl>
+    <w:lvl w:ilvl="3" w:tplc="04070001" w:tentative="1">
+      <w:start w:val="1"/>
+      <w:numFmt w:val="bullet"/>
+      <w:lvlText w:val=""/>
+      <w:lvlJc w:val="left"/>
+      <w:pPr>
+        <w:ind w:left="2880" w:hanging="360"/>
+      </w:pPr>
+      <w:rPr>
+        <w:rFonts w:ascii="Symbol" w:hAnsi="Symbol" w:hint="default"/>
+      </w:rPr>
+    </w:lvl>
+    <w:lvl w:ilvl="4" w:tplc="04070003" w:tentative="1">
+      <w:start w:val="1"/>
+      <w:numFmt w:val="bullet"/>
+      <w:lvlText w:val="o"/>
+      <w:lvlJc w:val="left"/>
+      <w:pPr>
+        <w:ind w:left="3600" w:hanging="360"/>
+      </w:pPr>
+      <w:rPr>
+        <w:rFonts w:ascii="Courier New" w:hAnsi="Courier New" w:cs="Courier New" w:hint="default"/>
+      </w:rPr>
+    </w:lvl>
+    <w:lvl w:ilvl="5" w:tplc="04070005" w:tentative="1">
+      <w:start w:val="1"/>
+      <w:numFmt w:val="bullet"/>
+      <w:lvlText w:val=""/>
+      <w:lvlJc w:val="left"/>
+      <w:pPr>
+        <w:ind w:left="4320" w:hanging="360"/>
+      </w:pPr>
+      <w:rPr>
+        <w:rFonts w:ascii="Wingdings" w:hAnsi="Wingdings" w:hint="default"/>
+      </w:rPr>
+    </w:lvl>
+    <w:lvl w:ilvl="6" w:tplc="04070001" w:tentative="1">
+      <w:start w:val="1"/>
+      <w:numFmt w:val="bullet"/>
+      <w:lvlText w:val=""/>
+      <w:lvlJc w:val="left"/>
+      <w:pPr>
+        <w:ind w:left="5040" w:hanging="360"/>
+      </w:pPr>
+      <w:rPr>
+        <w:rFonts w:ascii="Symbol" w:hAnsi="Symbol" w:hint="default"/>
+      </w:rPr>
+    </w:lvl>
+    <w:lvl w:ilvl="7" w:tplc="04070003" w:tentative="1">
+      <w:start w:val="1"/>
+      <w:numFmt w:val="bullet"/>
+      <w:lvlText w:val="o"/>
+      <w:lvlJc w:val="left"/>
+      <w:pPr>
+        <w:ind w:left="5760" w:hanging="360"/>
+      </w:pPr>
+      <w:rPr>
+        <w:rFonts w:ascii="Courier New" w:hAnsi="Courier New" w:cs="Courier New" w:hint="default"/>
+      </w:rPr>
+    </w:lvl>
+    <w:lvl w:ilvl="8" w:tplc="04070005" w:tentative="1">
+      <w:start w:val="1"/>
+      <w:numFmt w:val="bullet"/>
+      <w:lvlText w:val=""/>
+      <w:lvlJc w:val="left"/>
+      <w:pPr>
+        <w:ind w:left="6480" w:hanging="360"/>
+      </w:pPr>
+      <w:rPr>
+        <w:rFonts w:ascii="Wingdings" w:hAnsi="Wingdings" w:hint="default"/>
+      </w:rPr>
+    </w:lvl>
+  </w:abstractNum>
+  <w:abstractNum w:abstractNumId="1">
     <w:nsid w:val="308F157B"/>
     <w:multiLevelType w:val="hybridMultilevel"/>
     <w:tmpl w:val="8F62280C"/>
@@ -10535,7 +11920,7 @@
       </w:rPr>
     </w:lvl>
   </w:abstractNum>
-  <w:abstractNum w:abstractNumId="1">
+  <w:abstractNum w:abstractNumId="2">
     <w:nsid w:val="396C3456"/>
     <w:multiLevelType w:val="hybridMultilevel"/>
     <w:tmpl w:val="4A30614A"/>
@@ -10647,7 +12032,120 @@
       </w:rPr>
     </w:lvl>
   </w:abstractNum>
-  <w:abstractNum w:abstractNumId="2">
+  <w:abstractNum w:abstractNumId="3">
+    <w:nsid w:val="47332A55"/>
+    <w:multiLevelType w:val="hybridMultilevel"/>
+    <w:tmpl w:val="8C46E670"/>
+    <w:lvl w:ilvl="0" w:tplc="04070001">
+      <w:start w:val="1"/>
+      <w:numFmt w:val="bullet"/>
+      <w:lvlText w:val=""/>
+      <w:lvlJc w:val="left"/>
+      <w:pPr>
+        <w:ind w:left="720" w:hanging="360"/>
+      </w:pPr>
+      <w:rPr>
+        <w:rFonts w:ascii="Symbol" w:hAnsi="Symbol" w:hint="default"/>
+      </w:rPr>
+    </w:lvl>
+    <w:lvl w:ilvl="1" w:tplc="04070003" w:tentative="1">
+      <w:start w:val="1"/>
+      <w:numFmt w:val="bullet"/>
+      <w:lvlText w:val="o"/>
+      <w:lvlJc w:val="left"/>
+      <w:pPr>
+        <w:ind w:left="1440" w:hanging="360"/>
+      </w:pPr>
+      <w:rPr>
+        <w:rFonts w:ascii="Courier New" w:hAnsi="Courier New" w:cs="Courier New" w:hint="default"/>
+      </w:rPr>
+    </w:lvl>
+    <w:lvl w:ilvl="2" w:tplc="04070005" w:tentative="1">
+      <w:start w:val="1"/>
+      <w:numFmt w:val="bullet"/>
+      <w:lvlText w:val=""/>
+      <w:lvlJc w:val="left"/>
+      <w:pPr>
+        <w:ind w:left="2160" w:hanging="360"/>
+      </w:pPr>
+      <w:rPr>
+        <w:rFonts w:ascii="Wingdings" w:hAnsi="Wingdings" w:hint="default"/>
+      </w:rPr>
+    </w:lvl>
+    <w:lvl w:ilvl="3" w:tplc="04070001" w:tentative="1">
+      <w:start w:val="1"/>
+      <w:numFmt w:val="bullet"/>
+      <w:lvlText w:val=""/>
+      <w:lvlJc w:val="left"/>
+      <w:pPr>
+        <w:ind w:left="2880" w:hanging="360"/>
+      </w:pPr>
+      <w:rPr>
+        <w:rFonts w:ascii="Symbol" w:hAnsi="Symbol" w:hint="default"/>
+      </w:rPr>
+    </w:lvl>
+    <w:lvl w:ilvl="4" w:tplc="04070003" w:tentative="1">
+      <w:start w:val="1"/>
+      <w:numFmt w:val="bullet"/>
+      <w:lvlText w:val="o"/>
+      <w:lvlJc w:val="left"/>
+      <w:pPr>
+        <w:ind w:left="3600" w:hanging="360"/>
+      </w:pPr>
+      <w:rPr>
+        <w:rFonts w:ascii="Courier New" w:hAnsi="Courier New" w:cs="Courier New" w:hint="default"/>
+      </w:rPr>
+    </w:lvl>
+    <w:lvl w:ilvl="5" w:tplc="04070005" w:tentative="1">
+      <w:start w:val="1"/>
+      <w:numFmt w:val="bullet"/>
+      <w:lvlText w:val=""/>
+      <w:lvlJc w:val="left"/>
+      <w:pPr>
+        <w:ind w:left="4320" w:hanging="360"/>
+      </w:pPr>
+      <w:rPr>
+        <w:rFonts w:ascii="Wingdings" w:hAnsi="Wingdings" w:hint="default"/>
+      </w:rPr>
+    </w:lvl>
+    <w:lvl w:ilvl="6" w:tplc="04070001" w:tentative="1">
+      <w:start w:val="1"/>
+      <w:numFmt w:val="bullet"/>
+      <w:lvlText w:val=""/>
+      <w:lvlJc w:val="left"/>
+      <w:pPr>
+        <w:ind w:left="5040" w:hanging="360"/>
+      </w:pPr>
+      <w:rPr>
+        <w:rFonts w:ascii="Symbol" w:hAnsi="Symbol" w:hint="default"/>
+      </w:rPr>
+    </w:lvl>
+    <w:lvl w:ilvl="7" w:tplc="04070003" w:tentative="1">
+      <w:start w:val="1"/>
+      <w:numFmt w:val="bullet"/>
+      <w:lvlText w:val="o"/>
+      <w:lvlJc w:val="left"/>
+      <w:pPr>
+        <w:ind w:left="5760" w:hanging="360"/>
+      </w:pPr>
+      <w:rPr>
+        <w:rFonts w:ascii="Courier New" w:hAnsi="Courier New" w:cs="Courier New" w:hint="default"/>
+      </w:rPr>
+    </w:lvl>
+    <w:lvl w:ilvl="8" w:tplc="04070005" w:tentative="1">
+      <w:start w:val="1"/>
+      <w:numFmt w:val="bullet"/>
+      <w:lvlText w:val=""/>
+      <w:lvlJc w:val="left"/>
+      <w:pPr>
+        <w:ind w:left="6480" w:hanging="360"/>
+      </w:pPr>
+      <w:rPr>
+        <w:rFonts w:ascii="Wingdings" w:hAnsi="Wingdings" w:hint="default"/>
+      </w:rPr>
+    </w:lvl>
+  </w:abstractNum>
+  <w:abstractNum w:abstractNumId="4">
     <w:nsid w:val="6EEA4A76"/>
     <w:multiLevelType w:val="hybridMultilevel"/>
     <w:tmpl w:val="26DAC7FC"/>
@@ -10760,13 +12258,19 @@
     </w:lvl>
   </w:abstractNum>
   <w:num w:numId="1">
+    <w:abstractNumId w:val="4"/>
+  </w:num>
+  <w:num w:numId="2">
     <w:abstractNumId w:val="2"/>
   </w:num>
-  <w:num w:numId="2">
+  <w:num w:numId="3">
     <w:abstractNumId w:val="1"/>
   </w:num>
-  <w:num w:numId="3">
+  <w:num w:numId="4">
     <w:abstractNumId w:val="0"/>
+  </w:num>
+  <w:num w:numId="5">
+    <w:abstractNumId w:val="3"/>
   </w:num>
 </w:numbering>
 </file>
@@ -10935,7 +12439,6 @@
   <w:style w:type="character" w:default="1" w:styleId="Absatz-Standardschriftart">
     <w:name w:val="Default Paragraph Font"/>
     <w:uiPriority w:val="1"/>
-    <w:semiHidden/>
     <w:unhideWhenUsed/>
   </w:style>
   <w:style w:type="table" w:default="1" w:styleId="NormaleTabelle">
@@ -11008,6 +12511,48 @@
       <w:rFonts w:ascii="Courier New" w:eastAsia="Times New Roman" w:hAnsi="Courier New" w:cs="Courier New"/>
       <w:sz w:val="20"/>
       <w:szCs w:val="20"/>
+    </w:rPr>
+  </w:style>
+  <w:style w:type="character" w:styleId="Hyperlink">
+    <w:name w:val="Hyperlink"/>
+    <w:basedOn w:val="Absatz-Standardschriftart"/>
+    <w:uiPriority w:val="99"/>
+    <w:semiHidden/>
+    <w:unhideWhenUsed/>
+    <w:rsid w:val="00A309AA"/>
+    <w:rPr>
+      <w:color w:val="0000FF"/>
+      <w:u w:val="single"/>
+    </w:rPr>
+  </w:style>
+  <w:style w:type="paragraph" w:styleId="Sprechblasentext">
+    <w:name w:val="Balloon Text"/>
+    <w:basedOn w:val="Standard"/>
+    <w:link w:val="SprechblasentextZchn"/>
+    <w:uiPriority w:val="99"/>
+    <w:semiHidden/>
+    <w:unhideWhenUsed/>
+    <w:rsid w:val="00842DBA"/>
+    <w:pPr>
+      <w:spacing w:after="0" w:line="240" w:lineRule="auto"/>
+    </w:pPr>
+    <w:rPr>
+      <w:rFonts w:ascii="Tahoma" w:hAnsi="Tahoma" w:cs="Tahoma"/>
+      <w:sz w:val="16"/>
+      <w:szCs w:val="16"/>
+    </w:rPr>
+  </w:style>
+  <w:style w:type="character" w:customStyle="1" w:styleId="SprechblasentextZchn">
+    <w:name w:val="Sprechblasentext Zchn"/>
+    <w:basedOn w:val="Absatz-Standardschriftart"/>
+    <w:link w:val="Sprechblasentext"/>
+    <w:uiPriority w:val="99"/>
+    <w:semiHidden/>
+    <w:rsid w:val="00842DBA"/>
+    <w:rPr>
+      <w:rFonts w:ascii="Tahoma" w:hAnsi="Tahoma" w:cs="Tahoma"/>
+      <w:sz w:val="16"/>
+      <w:szCs w:val="16"/>
     </w:rPr>
   </w:style>
 </w:styles>
@@ -11301,7 +12846,7 @@
 </file>
 
 <file path=customXml/itemProps1.xml><?xml version="1.0" encoding="utf-8"?>
-<ds:datastoreItem xmlns:ds="http://schemas.openxmlformats.org/officeDocument/2006/customXml" ds:itemID="{6563A2B2-3109-4734-8803-25B3283F55A7}">
+<ds:datastoreItem xmlns:ds="http://schemas.openxmlformats.org/officeDocument/2006/customXml" ds:itemID="{906979E6-5BB5-4D3E-ACBC-F4FFCD955451}">
   <ds:schemaRefs>
     <ds:schemaRef ds:uri="http://schemas.openxmlformats.org/officeDocument/2006/bibliography"/>
   </ds:schemaRefs>

</xml_diff>

<commit_message>
add paging, filtering,sorting to BCF_API.docx
</commit_message>
<xml_diff>
--- a/BCF_API.docx
+++ b/BCF_API.docx
@@ -246,7 +246,27 @@
           <w:sz w:val="24"/>
           <w:szCs w:val="24"/>
         </w:rPr>
-        <w:t>Paginating</w:t>
+        <w:t>Paging</w:t>
+      </w:r>
+      <w:proofErr w:type="spellEnd"/>
+      <w:r>
+        <w:rPr>
+          <w:b/>
+          <w:color w:val="1F497D" w:themeColor="text2"/>
+          <w:sz w:val="24"/>
+          <w:szCs w:val="24"/>
+        </w:rPr>
+        <w:t xml:space="preserve">, </w:t>
+      </w:r>
+      <w:proofErr w:type="spellStart"/>
+      <w:r>
+        <w:rPr>
+          <w:b/>
+          <w:color w:val="1F497D" w:themeColor="text2"/>
+          <w:sz w:val="24"/>
+          <w:szCs w:val="24"/>
+        </w:rPr>
+        <w:t>Sorting</w:t>
       </w:r>
       <w:proofErr w:type="spellEnd"/>
     </w:p>
@@ -341,11 +361,450 @@
       </w:r>
       <w:r>
         <w:rPr>
+          <w:b/>
           <w:i/>
         </w:rPr>
         <w:t>X-Total-Count</w:t>
       </w:r>
     </w:p>
+    <w:p>
+      <w:pPr>
+        <w:tabs>
+          <w:tab w:val="left" w:pos="916"/>
+          <w:tab w:val="left" w:pos="1832"/>
+          <w:tab w:val="left" w:pos="2748"/>
+          <w:tab w:val="left" w:pos="3664"/>
+          <w:tab w:val="left" w:pos="4580"/>
+          <w:tab w:val="left" w:pos="5496"/>
+          <w:tab w:val="left" w:pos="6412"/>
+          <w:tab w:val="left" w:pos="7328"/>
+          <w:tab w:val="left" w:pos="8244"/>
+          <w:tab w:val="left" w:pos="9160"/>
+          <w:tab w:val="left" w:pos="10076"/>
+          <w:tab w:val="left" w:pos="10992"/>
+          <w:tab w:val="left" w:pos="11908"/>
+          <w:tab w:val="left" w:pos="12824"/>
+          <w:tab w:val="left" w:pos="13740"/>
+          <w:tab w:val="left" w:pos="14656"/>
+        </w:tabs>
+        <w:spacing w:after="0" w:line="240" w:lineRule="auto"/>
+        <w:rPr>
+          <w:rFonts w:ascii="Courier New" w:eastAsia="Times New Roman" w:hAnsi="Courier New" w:cs="Courier New"/>
+          <w:sz w:val="20"/>
+          <w:szCs w:val="20"/>
+          <w:lang w:eastAsia="de-DE"/>
+        </w:rPr>
+      </w:pPr>
+    </w:p>
+    <w:p>
+      <w:pPr>
+        <w:tabs>
+          <w:tab w:val="left" w:pos="916"/>
+          <w:tab w:val="left" w:pos="1832"/>
+          <w:tab w:val="left" w:pos="2748"/>
+          <w:tab w:val="left" w:pos="3664"/>
+          <w:tab w:val="left" w:pos="4580"/>
+          <w:tab w:val="left" w:pos="5496"/>
+          <w:tab w:val="left" w:pos="6412"/>
+          <w:tab w:val="left" w:pos="7328"/>
+          <w:tab w:val="left" w:pos="8244"/>
+          <w:tab w:val="left" w:pos="9160"/>
+          <w:tab w:val="left" w:pos="10076"/>
+          <w:tab w:val="left" w:pos="10992"/>
+          <w:tab w:val="left" w:pos="11908"/>
+          <w:tab w:val="left" w:pos="12824"/>
+          <w:tab w:val="left" w:pos="13740"/>
+          <w:tab w:val="left" w:pos="14656"/>
+        </w:tabs>
+        <w:spacing w:after="0" w:line="240" w:lineRule="auto"/>
+        <w:rPr>
+          <w:rFonts w:eastAsia="Times New Roman" w:cs="Courier New"/>
+          <w:lang w:eastAsia="de-DE"/>
+        </w:rPr>
+      </w:pPr>
+      <w:proofErr w:type="spellStart"/>
+      <w:r>
+        <w:rPr>
+          <w:rFonts w:eastAsia="Times New Roman" w:cs="Courier New"/>
+          <w:lang w:eastAsia="de-DE"/>
+        </w:rPr>
+        <w:t>eg</w:t>
+      </w:r>
+      <w:proofErr w:type="spellEnd"/>
+      <w:r>
+        <w:rPr>
+          <w:rFonts w:eastAsia="Times New Roman" w:cs="Courier New"/>
+          <w:lang w:eastAsia="de-DE"/>
+        </w:rPr>
+        <w:t>: /v1.0</w:t>
+      </w:r>
+      <w:r>
+        <w:rPr>
+          <w:rFonts w:eastAsia="Times New Roman" w:cs="Courier New"/>
+          <w:lang w:eastAsia="de-DE"/>
+        </w:rPr>
+        <w:t>/projects?page=1&amp;pageSize=5&amp;sortColumn=type&amp;sortDirection=desc</w:t>
+      </w:r>
+    </w:p>
+    <w:p/>
+    <w:p>
+      <w:proofErr w:type="spellStart"/>
+      <w:r>
+        <w:t>page</w:t>
+      </w:r>
+      <w:proofErr w:type="spellEnd"/>
+      <w:r>
+        <w:t xml:space="preserve"> : </w:t>
+      </w:r>
+      <w:proofErr w:type="spellStart"/>
+      <w:r>
+        <w:t>requested</w:t>
+      </w:r>
+      <w:proofErr w:type="spellEnd"/>
+      <w:r>
+        <w:t xml:space="preserve"> </w:t>
+      </w:r>
+      <w:proofErr w:type="spellStart"/>
+      <w:r>
+        <w:t>page</w:t>
+      </w:r>
+      <w:proofErr w:type="spellEnd"/>
+      <w:r>
+        <w:t xml:space="preserve"> (</w:t>
+      </w:r>
+      <w:proofErr w:type="spellStart"/>
+      <w:r>
+        <w:t>it</w:t>
+      </w:r>
+      <w:proofErr w:type="spellEnd"/>
+      <w:r>
+        <w:t xml:space="preserve"> </w:t>
+      </w:r>
+      <w:proofErr w:type="spellStart"/>
+      <w:r>
+        <w:t>could</w:t>
+      </w:r>
+      <w:proofErr w:type="spellEnd"/>
+      <w:r>
+        <w:t xml:space="preserve"> </w:t>
+      </w:r>
+      <w:proofErr w:type="spellStart"/>
+      <w:r>
+        <w:t>be</w:t>
+      </w:r>
+      <w:proofErr w:type="spellEnd"/>
+      <w:r>
+        <w:t xml:space="preserve"> </w:t>
+      </w:r>
+      <w:proofErr w:type="spellStart"/>
+      <w:r>
+        <w:t>record</w:t>
+      </w:r>
+      <w:proofErr w:type="spellEnd"/>
+      <w:r>
+        <w:t xml:space="preserve">, item, </w:t>
+      </w:r>
+      <w:proofErr w:type="spellStart"/>
+      <w:r>
+        <w:t>itemNumber</w:t>
+      </w:r>
+      <w:proofErr w:type="spellEnd"/>
+      <w:r>
+        <w:t xml:space="preserve">, </w:t>
+      </w:r>
+      <w:proofErr w:type="spellStart"/>
+      <w:r>
+        <w:t>pageNumber</w:t>
+      </w:r>
+      <w:proofErr w:type="spellEnd"/>
+      <w:r>
+        <w:t xml:space="preserve">, </w:t>
+      </w:r>
+      <w:proofErr w:type="spellStart"/>
+      <w:r>
+        <w:t>section</w:t>
+      </w:r>
+      <w:proofErr w:type="spellEnd"/>
+      <w:r>
+        <w:t xml:space="preserve">, </w:t>
+      </w:r>
+      <w:proofErr w:type="spellStart"/>
+      <w:r>
+        <w:t>sectionNumber</w:t>
+      </w:r>
+      <w:proofErr w:type="spellEnd"/>
+      <w:r>
+        <w:t xml:space="preserve">, </w:t>
+      </w:r>
+      <w:proofErr w:type="spellStart"/>
+      <w:r>
+        <w:t>index</w:t>
+      </w:r>
+      <w:proofErr w:type="spellEnd"/>
+      <w:r>
+        <w:t xml:space="preserve">, </w:t>
+      </w:r>
+      <w:proofErr w:type="spellStart"/>
+      <w:r>
+        <w:t>offset</w:t>
+      </w:r>
+      <w:proofErr w:type="spellEnd"/>
+      <w:r>
+        <w:t>)</w:t>
+      </w:r>
+    </w:p>
+    <w:p>
+      <w:proofErr w:type="spellStart"/>
+      <w:r>
+        <w:t>pageSize</w:t>
+      </w:r>
+      <w:proofErr w:type="spellEnd"/>
+      <w:r>
+        <w:t xml:space="preserve"> : </w:t>
+      </w:r>
+      <w:proofErr w:type="spellStart"/>
+      <w:r>
+        <w:t>requested</w:t>
+      </w:r>
+      <w:proofErr w:type="spellEnd"/>
+      <w:r>
+        <w:t xml:space="preserve"> </w:t>
+      </w:r>
+      <w:proofErr w:type="spellStart"/>
+      <w:r>
+        <w:t>items</w:t>
+      </w:r>
+      <w:proofErr w:type="spellEnd"/>
+      <w:r>
+        <w:t xml:space="preserve"> per </w:t>
+      </w:r>
+      <w:proofErr w:type="spellStart"/>
+      <w:r>
+        <w:t>page</w:t>
+      </w:r>
+      <w:proofErr w:type="spellEnd"/>
+      <w:r>
+        <w:t xml:space="preserve"> (</w:t>
+      </w:r>
+      <w:proofErr w:type="spellStart"/>
+      <w:r>
+        <w:t>records</w:t>
+      </w:r>
+      <w:proofErr w:type="spellEnd"/>
+      <w:r>
+        <w:t xml:space="preserve">, </w:t>
+      </w:r>
+      <w:proofErr w:type="spellStart"/>
+      <w:r>
+        <w:t>recordsPerPage</w:t>
+      </w:r>
+      <w:proofErr w:type="spellEnd"/>
+      <w:r>
+        <w:t xml:space="preserve">, </w:t>
+      </w:r>
+      <w:proofErr w:type="spellStart"/>
+      <w:r>
+        <w:t>itemSize</w:t>
+      </w:r>
+      <w:proofErr w:type="spellEnd"/>
+      <w:r>
+        <w:t xml:space="preserve">, </w:t>
+      </w:r>
+      <w:proofErr w:type="spellStart"/>
+      <w:r>
+        <w:t>items</w:t>
+      </w:r>
+      <w:proofErr w:type="spellEnd"/>
+      <w:r>
+        <w:t xml:space="preserve">, </w:t>
+      </w:r>
+      <w:proofErr w:type="spellStart"/>
+      <w:r>
+        <w:t>sections</w:t>
+      </w:r>
+      <w:proofErr w:type="spellEnd"/>
+      <w:r>
+        <w:t xml:space="preserve">, </w:t>
+      </w:r>
+      <w:proofErr w:type="spellStart"/>
+      <w:r>
+        <w:t>range</w:t>
+      </w:r>
+      <w:proofErr w:type="spellEnd"/>
+      <w:r>
+        <w:t>)</w:t>
+      </w:r>
+    </w:p>
+    <w:p>
+      <w:proofErr w:type="spellStart"/>
+      <w:r>
+        <w:t>sortColumn</w:t>
+      </w:r>
+      <w:proofErr w:type="spellEnd"/>
+      <w:r>
+        <w:t xml:space="preserve"> : </w:t>
+      </w:r>
+      <w:proofErr w:type="spellStart"/>
+      <w:r>
+        <w:t>sort</w:t>
+      </w:r>
+      <w:proofErr w:type="spellEnd"/>
+      <w:r>
+        <w:t xml:space="preserve"> </w:t>
+      </w:r>
+      <w:proofErr w:type="spellStart"/>
+      <w:r>
+        <w:t>by</w:t>
+      </w:r>
+      <w:proofErr w:type="spellEnd"/>
+      <w:r>
+        <w:t xml:space="preserve"> </w:t>
+      </w:r>
+      <w:proofErr w:type="spellStart"/>
+      <w:r>
+        <w:t>column</w:t>
+      </w:r>
+      <w:proofErr w:type="spellEnd"/>
+      <w:r>
+        <w:t xml:space="preserve"> </w:t>
+      </w:r>
+      <w:proofErr w:type="spellStart"/>
+      <w:r>
+        <w:t>name</w:t>
+      </w:r>
+      <w:proofErr w:type="spellEnd"/>
+      <w:r>
+        <w:t xml:space="preserve"> (</w:t>
+      </w:r>
+      <w:proofErr w:type="spellStart"/>
+      <w:r>
+        <w:t>sortBy</w:t>
+      </w:r>
+      <w:proofErr w:type="spellEnd"/>
+      <w:r>
+        <w:t xml:space="preserve">, </w:t>
+      </w:r>
+      <w:proofErr w:type="spellStart"/>
+      <w:r>
+        <w:t>orderBy</w:t>
+      </w:r>
+      <w:proofErr w:type="spellEnd"/>
+      <w:r>
+        <w:t xml:space="preserve">, </w:t>
+      </w:r>
+      <w:proofErr w:type="spellStart"/>
+      <w:r>
+        <w:t>sortCol</w:t>
+      </w:r>
+      <w:proofErr w:type="spellEnd"/>
+      <w:r>
+        <w:t>)</w:t>
+      </w:r>
+    </w:p>
+    <w:p>
+      <w:proofErr w:type="spellStart"/>
+      <w:proofErr w:type="gramStart"/>
+      <w:r>
+        <w:t>sortDirection</w:t>
+      </w:r>
+      <w:proofErr w:type="spellEnd"/>
+      <w:r>
+        <w:t xml:space="preserve"> :</w:t>
+      </w:r>
+      <w:proofErr w:type="gramEnd"/>
+      <w:r>
+        <w:t xml:space="preserve"> </w:t>
+      </w:r>
+      <w:proofErr w:type="spellStart"/>
+      <w:r>
+        <w:t>sorting</w:t>
+      </w:r>
+      <w:proofErr w:type="spellEnd"/>
+      <w:r>
+        <w:t xml:space="preserve"> </w:t>
+      </w:r>
+      <w:proofErr w:type="spellStart"/>
+      <w:r>
+        <w:t>direction</w:t>
+      </w:r>
+      <w:proofErr w:type="spellEnd"/>
+      <w:r>
+        <w:t xml:space="preserve"> ( </w:t>
+      </w:r>
+      <w:proofErr w:type="spellStart"/>
+      <w:r>
+        <w:t>ascending</w:t>
+      </w:r>
+      <w:proofErr w:type="spellEnd"/>
+      <w:r>
+        <w:t xml:space="preserve"> </w:t>
+      </w:r>
+      <w:proofErr w:type="spellStart"/>
+      <w:r>
+        <w:t>is</w:t>
+      </w:r>
+      <w:proofErr w:type="spellEnd"/>
+      <w:r>
+        <w:t xml:space="preserve"> </w:t>
+      </w:r>
+      <w:proofErr w:type="spellStart"/>
+      <w:r>
+        <w:t>default</w:t>
+      </w:r>
+      <w:proofErr w:type="spellEnd"/>
+      <w:r>
+        <w:t xml:space="preserve"> </w:t>
+      </w:r>
+      <w:proofErr w:type="spellStart"/>
+      <w:r>
+        <w:t>or</w:t>
+      </w:r>
+      <w:proofErr w:type="spellEnd"/>
+      <w:r>
+        <w:t xml:space="preserve">, </w:t>
+      </w:r>
+      <w:proofErr w:type="spellStart"/>
+      <w:r>
+        <w:t>desc</w:t>
+      </w:r>
+      <w:proofErr w:type="spellEnd"/>
+      <w:r>
+        <w:t>=</w:t>
+      </w:r>
+      <w:proofErr w:type="spellStart"/>
+      <w:r>
+        <w:t>true</w:t>
+      </w:r>
+      <w:proofErr w:type="spellEnd"/>
+      <w:r>
+        <w:t>/</w:t>
+      </w:r>
+      <w:proofErr w:type="spellStart"/>
+      <w:r>
+        <w:t>false</w:t>
+      </w:r>
+      <w:proofErr w:type="spellEnd"/>
+      <w:r>
+        <w:t xml:space="preserve">, </w:t>
+      </w:r>
+      <w:proofErr w:type="spellStart"/>
+      <w:r>
+        <w:t>sort</w:t>
+      </w:r>
+      <w:proofErr w:type="spellEnd"/>
+      <w:r>
+        <w:t xml:space="preserve">, </w:t>
+      </w:r>
+      <w:proofErr w:type="spellStart"/>
+      <w:r>
+        <w:t>sortDir</w:t>
+      </w:r>
+      <w:proofErr w:type="spellEnd"/>
+      <w:r>
+        <w:t>)</w:t>
+      </w:r>
+    </w:p>
+    <w:p/>
     <w:p/>
     <w:p>
       <w:pPr>
@@ -367,52 +826,508 @@
         <w:t>Filtering</w:t>
       </w:r>
       <w:proofErr w:type="spellEnd"/>
-      <w:r>
-        <w:rPr>
-          <w:b/>
-          <w:color w:val="1F497D" w:themeColor="text2"/>
-          <w:sz w:val="24"/>
-          <w:szCs w:val="24"/>
-        </w:rPr>
-        <w:t xml:space="preserve">, </w:t>
-      </w:r>
+    </w:p>
+    <w:tbl>
+      <w:tblPr>
+        <w:tblStyle w:val="Tabellengitternetz"/>
+        <w:tblW w:w="0" w:type="auto"/>
+        <w:tblLook w:val="04A0"/>
+      </w:tblPr>
+      <w:tblGrid>
+        <w:gridCol w:w="1951"/>
+        <w:gridCol w:w="7261"/>
+      </w:tblGrid>
+      <w:tr>
+        <w:tc>
+          <w:tcPr>
+            <w:tcW w:w="1951" w:type="dxa"/>
+          </w:tcPr>
+          <w:p>
+            <w:pPr>
+              <w:jc w:val="center"/>
+              <w:rPr>
+                <w:b/>
+              </w:rPr>
+            </w:pPr>
+            <w:r>
+              <w:rPr>
+                <w:b/>
+              </w:rPr>
+              <w:t>Operator</w:t>
+            </w:r>
+          </w:p>
+        </w:tc>
+        <w:tc>
+          <w:tcPr>
+            <w:tcW w:w="7261" w:type="dxa"/>
+          </w:tcPr>
+          <w:p>
+            <w:pPr>
+              <w:jc w:val="center"/>
+              <w:rPr>
+                <w:b/>
+              </w:rPr>
+            </w:pPr>
+            <w:r>
+              <w:rPr>
+                <w:b/>
+              </w:rPr>
+              <w:t>Operation</w:t>
+            </w:r>
+          </w:p>
+        </w:tc>
+      </w:tr>
+      <w:tr>
+        <w:tc>
+          <w:tcPr>
+            <w:tcW w:w="1951" w:type="dxa"/>
+          </w:tcPr>
+          <w:p>
+            <w:pPr>
+              <w:jc w:val="center"/>
+            </w:pPr>
+            <w:r>
+              <w:t>|</w:t>
+            </w:r>
+          </w:p>
+        </w:tc>
+        <w:tc>
+          <w:tcPr>
+            <w:tcW w:w="7261" w:type="dxa"/>
+          </w:tcPr>
+          <w:p>
+            <w:proofErr w:type="spellStart"/>
+            <w:r>
+              <w:t>Greater</w:t>
+            </w:r>
+            <w:proofErr w:type="spellEnd"/>
+            <w:r>
+              <w:t xml:space="preserve"> </w:t>
+            </w:r>
+            <w:proofErr w:type="spellStart"/>
+            <w:r>
+              <w:t>than</w:t>
+            </w:r>
+            <w:proofErr w:type="spellEnd"/>
+          </w:p>
+        </w:tc>
+      </w:tr>
+      <w:tr>
+        <w:tc>
+          <w:tcPr>
+            <w:tcW w:w="1951" w:type="dxa"/>
+          </w:tcPr>
+          <w:p>
+            <w:pPr>
+              <w:jc w:val="center"/>
+            </w:pPr>
+            <w:r>
+              <w:t>&lt;</w:t>
+            </w:r>
+          </w:p>
+        </w:tc>
+        <w:tc>
+          <w:tcPr>
+            <w:tcW w:w="7261" w:type="dxa"/>
+          </w:tcPr>
+          <w:p>
+            <w:proofErr w:type="spellStart"/>
+            <w:r>
+              <w:t>Less</w:t>
+            </w:r>
+            <w:proofErr w:type="spellEnd"/>
+            <w:r>
+              <w:t xml:space="preserve"> </w:t>
+            </w:r>
+            <w:proofErr w:type="spellStart"/>
+            <w:r>
+              <w:t>than</w:t>
+            </w:r>
+            <w:proofErr w:type="spellEnd"/>
+          </w:p>
+        </w:tc>
+      </w:tr>
+      <w:tr>
+        <w:tc>
+          <w:tcPr>
+            <w:tcW w:w="1951" w:type="dxa"/>
+          </w:tcPr>
+          <w:p>
+            <w:pPr>
+              <w:jc w:val="center"/>
+            </w:pPr>
+            <w:r>
+              <w:t>*</w:t>
+            </w:r>
+          </w:p>
+        </w:tc>
+        <w:tc>
+          <w:tcPr>
+            <w:tcW w:w="7261" w:type="dxa"/>
+          </w:tcPr>
+          <w:p>
+            <w:r>
+              <w:t>W</w:t>
+            </w:r>
+            <w:r>
+              <w:t xml:space="preserve">ild </w:t>
+            </w:r>
+            <w:proofErr w:type="spellStart"/>
+            <w:r>
+              <w:t>card</w:t>
+            </w:r>
+            <w:proofErr w:type="spellEnd"/>
+            <w:r>
+              <w:t xml:space="preserve"> </w:t>
+            </w:r>
+            <w:proofErr w:type="spellStart"/>
+            <w:r>
+              <w:t>for</w:t>
+            </w:r>
+            <w:proofErr w:type="spellEnd"/>
+            <w:r>
+              <w:t xml:space="preserve"> </w:t>
+            </w:r>
+            <w:proofErr w:type="spellStart"/>
+            <w:r>
+              <w:t>contains</w:t>
+            </w:r>
+            <w:proofErr w:type="spellEnd"/>
+            <w:r>
+              <w:t xml:space="preserve"> (</w:t>
+            </w:r>
+            <w:proofErr w:type="spellStart"/>
+            <w:r>
+              <w:t>eg</w:t>
+            </w:r>
+            <w:proofErr w:type="spellEnd"/>
+            <w:r>
+              <w:t xml:space="preserve">: es </w:t>
+            </w:r>
+            <w:proofErr w:type="spellStart"/>
+            <w:r>
+              <w:t>should</w:t>
+            </w:r>
+            <w:proofErr w:type="spellEnd"/>
+            <w:r>
+              <w:t xml:space="preserve"> </w:t>
+            </w:r>
+            <w:proofErr w:type="spellStart"/>
+            <w:r>
+              <w:t>yield</w:t>
+            </w:r>
+            <w:proofErr w:type="spellEnd"/>
+            <w:r>
+              <w:t xml:space="preserve"> </w:t>
+            </w:r>
+            <w:proofErr w:type="spellStart"/>
+            <w:r>
+              <w:t>you</w:t>
+            </w:r>
+            <w:proofErr w:type="spellEnd"/>
+            <w:r>
+              <w:t xml:space="preserve"> "</w:t>
+            </w:r>
+            <w:proofErr w:type="spellStart"/>
+            <w:r>
+              <w:t>less</w:t>
+            </w:r>
+            <w:proofErr w:type="spellEnd"/>
+            <w:r>
+              <w:t>", "</w:t>
+            </w:r>
+            <w:proofErr w:type="spellStart"/>
+            <w:r>
+              <w:t>guess</w:t>
+            </w:r>
+            <w:proofErr w:type="spellEnd"/>
+            <w:r>
+              <w:t xml:space="preserve">" </w:t>
+            </w:r>
+            <w:proofErr w:type="spellStart"/>
+            <w:r>
+              <w:t>etc</w:t>
+            </w:r>
+            <w:proofErr w:type="spellEnd"/>
+            <w:r>
+              <w:t>)</w:t>
+            </w:r>
+          </w:p>
+        </w:tc>
+      </w:tr>
+      <w:tr>
+        <w:tc>
+          <w:tcPr>
+            <w:tcW w:w="1951" w:type="dxa"/>
+          </w:tcPr>
+          <w:p>
+            <w:pPr>
+              <w:jc w:val="center"/>
+            </w:pPr>
+            <w:r>
+              <w:t>=</w:t>
+            </w:r>
+          </w:p>
+        </w:tc>
+        <w:tc>
+          <w:tcPr>
+            <w:tcW w:w="7261" w:type="dxa"/>
+          </w:tcPr>
+          <w:p>
+            <w:proofErr w:type="spellStart"/>
+            <w:r>
+              <w:t>Equal</w:t>
+            </w:r>
+            <w:proofErr w:type="spellEnd"/>
+            <w:r>
+              <w:t xml:space="preserve"> </w:t>
+            </w:r>
+            <w:proofErr w:type="spellStart"/>
+            <w:r>
+              <w:t>to</w:t>
+            </w:r>
+            <w:proofErr w:type="spellEnd"/>
+          </w:p>
+        </w:tc>
+      </w:tr>
+      <w:tr>
+        <w:tc>
+          <w:tcPr>
+            <w:tcW w:w="1951" w:type="dxa"/>
+          </w:tcPr>
+          <w:p>
+            <w:pPr>
+              <w:jc w:val="center"/>
+            </w:pPr>
+            <w:r>
+              <w:t>|=</w:t>
+            </w:r>
+          </w:p>
+        </w:tc>
+        <w:tc>
+          <w:tcPr>
+            <w:tcW w:w="7261" w:type="dxa"/>
+          </w:tcPr>
+          <w:p>
+            <w:proofErr w:type="spellStart"/>
+            <w:r>
+              <w:t>G</w:t>
+            </w:r>
+            <w:r>
+              <w:t>reater</w:t>
+            </w:r>
+            <w:proofErr w:type="spellEnd"/>
+            <w:r>
+              <w:t xml:space="preserve"> </w:t>
+            </w:r>
+            <w:proofErr w:type="spellStart"/>
+            <w:r>
+              <w:t>than</w:t>
+            </w:r>
+            <w:proofErr w:type="spellEnd"/>
+            <w:r>
+              <w:t xml:space="preserve"> </w:t>
+            </w:r>
+            <w:proofErr w:type="spellStart"/>
+            <w:r>
+              <w:t>or</w:t>
+            </w:r>
+            <w:proofErr w:type="spellEnd"/>
+            <w:r>
+              <w:t xml:space="preserve"> </w:t>
+            </w:r>
+            <w:proofErr w:type="spellStart"/>
+            <w:r>
+              <w:t>equal</w:t>
+            </w:r>
+            <w:proofErr w:type="spellEnd"/>
+            <w:r>
+              <w:t xml:space="preserve"> </w:t>
+            </w:r>
+            <w:proofErr w:type="spellStart"/>
+            <w:r>
+              <w:t>to</w:t>
+            </w:r>
+            <w:proofErr w:type="spellEnd"/>
+          </w:p>
+        </w:tc>
+      </w:tr>
+      <w:tr>
+        <w:tc>
+          <w:tcPr>
+            <w:tcW w:w="1951" w:type="dxa"/>
+          </w:tcPr>
+          <w:p>
+            <w:pPr>
+              <w:jc w:val="center"/>
+            </w:pPr>
+            <w:r>
+              <w:t>&lt;=</w:t>
+            </w:r>
+          </w:p>
+        </w:tc>
+        <w:tc>
+          <w:tcPr>
+            <w:tcW w:w="7261" w:type="dxa"/>
+          </w:tcPr>
+          <w:p>
+            <w:proofErr w:type="spellStart"/>
+            <w:r>
+              <w:t>Less</w:t>
+            </w:r>
+            <w:proofErr w:type="spellEnd"/>
+            <w:r>
+              <w:t xml:space="preserve"> </w:t>
+            </w:r>
+            <w:proofErr w:type="spellStart"/>
+            <w:r>
+              <w:t>than</w:t>
+            </w:r>
+            <w:proofErr w:type="spellEnd"/>
+            <w:r>
+              <w:t xml:space="preserve"> </w:t>
+            </w:r>
+            <w:proofErr w:type="spellStart"/>
+            <w:r>
+              <w:t>or</w:t>
+            </w:r>
+            <w:proofErr w:type="spellEnd"/>
+            <w:r>
+              <w:t xml:space="preserve"> </w:t>
+            </w:r>
+            <w:proofErr w:type="spellStart"/>
+            <w:r>
+              <w:t>equal</w:t>
+            </w:r>
+            <w:proofErr w:type="spellEnd"/>
+            <w:r>
+              <w:t xml:space="preserve"> </w:t>
+            </w:r>
+            <w:proofErr w:type="spellStart"/>
+            <w:r>
+              <w:t>to</w:t>
+            </w:r>
+            <w:proofErr w:type="spellEnd"/>
+          </w:p>
+        </w:tc>
+      </w:tr>
+      <w:tr>
+        <w:tc>
+          <w:tcPr>
+            <w:tcW w:w="1951" w:type="dxa"/>
+          </w:tcPr>
+          <w:p>
+            <w:pPr>
+              <w:jc w:val="center"/>
+            </w:pPr>
+            <w:r>
+              <w:t>!=</w:t>
+            </w:r>
+          </w:p>
+        </w:tc>
+        <w:tc>
+          <w:tcPr>
+            <w:tcW w:w="7261" w:type="dxa"/>
+          </w:tcPr>
+          <w:p>
+            <w:r>
+              <w:t xml:space="preserve">Is not </w:t>
+            </w:r>
+            <w:proofErr w:type="spellStart"/>
+            <w:r>
+              <w:t>equal</w:t>
+            </w:r>
+            <w:proofErr w:type="spellEnd"/>
+            <w:r>
+              <w:t xml:space="preserve"> </w:t>
+            </w:r>
+            <w:proofErr w:type="spellStart"/>
+            <w:r>
+              <w:t>to</w:t>
+            </w:r>
+            <w:proofErr w:type="spellEnd"/>
+          </w:p>
+        </w:tc>
+      </w:tr>
+    </w:tbl>
+    <w:p/>
+    <w:p>
       <w:proofErr w:type="spellStart"/>
       <w:r>
-        <w:rPr>
-          <w:b/>
-          <w:color w:val="1F497D" w:themeColor="text2"/>
-          <w:sz w:val="24"/>
-          <w:szCs w:val="24"/>
-        </w:rPr>
-        <w:t>Searching</w:t>
+        <w:t>eg</w:t>
       </w:r>
       <w:proofErr w:type="spellEnd"/>
       <w:r>
-        <w:rPr>
-          <w:b/>
-          <w:color w:val="1F497D" w:themeColor="text2"/>
-          <w:sz w:val="24"/>
-          <w:szCs w:val="24"/>
-        </w:rPr>
-        <w:t xml:space="preserve">, </w:t>
+        <w:t>: v2/&lt;resouce_name&gt;</w:t>
+      </w:r>
+      <w:proofErr w:type="gramStart"/>
+      <w:r>
+        <w:t>?filter</w:t>
+      </w:r>
+      <w:proofErr w:type="gramEnd"/>
+      <w:r>
+        <w:t xml:space="preserve">=&lt;json_attribute&gt;&lt;operator&gt;&lt;value&gt;&lt;Escape </w:t>
       </w:r>
       <w:proofErr w:type="spellStart"/>
       <w:r>
-        <w:rPr>
-          <w:b/>
-          <w:color w:val="1F497D" w:themeColor="text2"/>
-          <w:sz w:val="24"/>
-          <w:szCs w:val="24"/>
-        </w:rPr>
-        <w:t>Sorting</w:t>
+        <w:t>codes</w:t>
       </w:r>
       <w:proofErr w:type="spellEnd"/>
+      <w:r>
+        <w:t xml:space="preserve"> </w:t>
+      </w:r>
+      <w:proofErr w:type="spellStart"/>
+      <w:r>
+        <w:t>of</w:t>
+      </w:r>
+      <w:proofErr w:type="spellEnd"/>
+      <w:r>
+        <w:t xml:space="preserve"> AND </w:t>
+      </w:r>
+      <w:proofErr w:type="spellStart"/>
+      <w:r>
+        <w:t>or</w:t>
+      </w:r>
+      <w:proofErr w:type="spellEnd"/>
+      <w:r>
+        <w:t xml:space="preserve"> OR&gt;&lt;json_attribute&gt;&lt;operator&gt;&lt;value&gt;......</w:t>
+      </w:r>
     </w:p>
     <w:p>
       <w:r>
-        <w:t>…</w:t>
+        <w:t xml:space="preserve"> </w:t>
+      </w:r>
+      <w:r>
+        <w:t>v2/messages?filter=unread=true%26receiver.id=guid%26date&gt;12.12.2013</w:t>
       </w:r>
     </w:p>
+    <w:p>
+      <w:proofErr w:type="spellStart"/>
+      <w:r>
+        <w:t>Escape</w:t>
+      </w:r>
+      <w:proofErr w:type="spellEnd"/>
+      <w:r>
+        <w:t xml:space="preserve"> </w:t>
+      </w:r>
+      <w:proofErr w:type="spellStart"/>
+      <w:r>
+        <w:t>codes</w:t>
+      </w:r>
+      <w:proofErr w:type="spellEnd"/>
+      <w:r>
+        <w:t xml:space="preserve">: </w:t>
+      </w:r>
+      <w:hyperlink r:id="rId7" w:history="1">
+        <w:r>
+          <w:rPr>
+            <w:rStyle w:val="Hyperlink"/>
+          </w:rPr>
+          <w:t>http://www.december.com/html/spec/esccodes.html</w:t>
+        </w:r>
+      </w:hyperlink>
+    </w:p>
+    <w:p/>
     <w:p/>
     <w:p>
       <w:pPr>
@@ -520,7 +1435,7 @@
                     <pic:cNvPicPr/>
                   </pic:nvPicPr>
                   <pic:blipFill>
-                    <a:blip r:embed="rId7" cstate="print"/>
+                    <a:blip r:embed="rId8" cstate="print"/>
                     <a:stretch>
                       <a:fillRect/>
                     </a:stretch>
@@ -543,7 +1458,36 @@
     </w:p>
     <w:p/>
     <w:p/>
-    <w:p/>
+    <w:p>
+      <w:r>
+        <w:br w:type="page"/>
+      </w:r>
+    </w:p>
+    <w:p>
+      <w:pPr>
+        <w:rPr>
+          <w:b/>
+          <w:color w:val="1F497D" w:themeColor="text2"/>
+          <w:sz w:val="24"/>
+          <w:szCs w:val="24"/>
+        </w:rPr>
+      </w:pPr>
+      <w:r>
+        <w:rPr>
+          <w:b/>
+          <w:color w:val="1F497D" w:themeColor="text2"/>
+          <w:sz w:val="24"/>
+          <w:szCs w:val="24"/>
+        </w:rPr>
+        <w:lastRenderedPageBreak/>
+        <w:t>Resources</w:t>
+      </w:r>
+    </w:p>
+    <w:p>
+      <w:r>
+        <w:t>……………</w:t>
+      </w:r>
+    </w:p>
     <w:tbl>
       <w:tblPr>
         <w:tblStyle w:val="Tabellengitternetz"/>
@@ -1969,6 +2913,7 @@
                 <w:i/>
                 <w:color w:val="1F497D" w:themeColor="text2"/>
               </w:rPr>
+              <w:lastRenderedPageBreak/>
               <w:t>Revisions</w:t>
             </w:r>
             <w:proofErr w:type="spellEnd"/>
@@ -12517,7 +13462,6 @@
     <w:name w:val="Hyperlink"/>
     <w:basedOn w:val="Absatz-Standardschriftart"/>
     <w:uiPriority w:val="99"/>
-    <w:semiHidden/>
     <w:unhideWhenUsed/>
     <w:rsid w:val="00A309AA"/>
     <w:rPr>
@@ -12553,6 +13497,56 @@
       <w:rFonts w:ascii="Tahoma" w:hAnsi="Tahoma" w:cs="Tahoma"/>
       <w:sz w:val="16"/>
       <w:szCs w:val="16"/>
+    </w:rPr>
+  </w:style>
+  <w:style w:type="paragraph" w:styleId="HTMLVorformatiert">
+    <w:name w:val="HTML Preformatted"/>
+    <w:basedOn w:val="Standard"/>
+    <w:link w:val="HTMLVorformatiertZchn"/>
+    <w:uiPriority w:val="99"/>
+    <w:semiHidden/>
+    <w:unhideWhenUsed/>
+    <w:rsid w:val="00632764"/>
+    <w:pPr>
+      <w:tabs>
+        <w:tab w:val="left" w:pos="916"/>
+        <w:tab w:val="left" w:pos="1832"/>
+        <w:tab w:val="left" w:pos="2748"/>
+        <w:tab w:val="left" w:pos="3664"/>
+        <w:tab w:val="left" w:pos="4580"/>
+        <w:tab w:val="left" w:pos="5496"/>
+        <w:tab w:val="left" w:pos="6412"/>
+        <w:tab w:val="left" w:pos="7328"/>
+        <w:tab w:val="left" w:pos="8244"/>
+        <w:tab w:val="left" w:pos="9160"/>
+        <w:tab w:val="left" w:pos="10076"/>
+        <w:tab w:val="left" w:pos="10992"/>
+        <w:tab w:val="left" w:pos="11908"/>
+        <w:tab w:val="left" w:pos="12824"/>
+        <w:tab w:val="left" w:pos="13740"/>
+        <w:tab w:val="left" w:pos="14656"/>
+      </w:tabs>
+      <w:spacing w:after="0" w:line="240" w:lineRule="auto"/>
+    </w:pPr>
+    <w:rPr>
+      <w:rFonts w:ascii="Courier New" w:eastAsia="Times New Roman" w:hAnsi="Courier New" w:cs="Courier New"/>
+      <w:sz w:val="20"/>
+      <w:szCs w:val="20"/>
+      <w:lang w:eastAsia="de-DE"/>
+    </w:rPr>
+  </w:style>
+  <w:style w:type="character" w:customStyle="1" w:styleId="HTMLVorformatiertZchn">
+    <w:name w:val="HTML Vorformatiert Zchn"/>
+    <w:basedOn w:val="Absatz-Standardschriftart"/>
+    <w:link w:val="HTMLVorformatiert"/>
+    <w:uiPriority w:val="99"/>
+    <w:semiHidden/>
+    <w:rsid w:val="00632764"/>
+    <w:rPr>
+      <w:rFonts w:ascii="Courier New" w:eastAsia="Times New Roman" w:hAnsi="Courier New" w:cs="Courier New"/>
+      <w:sz w:val="20"/>
+      <w:szCs w:val="20"/>
+      <w:lang w:eastAsia="de-DE"/>
     </w:rPr>
   </w:style>
 </w:styles>
@@ -12846,7 +13840,7 @@
 </file>
 
 <file path=customXml/itemProps1.xml><?xml version="1.0" encoding="utf-8"?>
-<ds:datastoreItem xmlns:ds="http://schemas.openxmlformats.org/officeDocument/2006/customXml" ds:itemID="{906979E6-5BB5-4D3E-ACBC-F4FFCD955451}">
+<ds:datastoreItem xmlns:ds="http://schemas.openxmlformats.org/officeDocument/2006/customXml" ds:itemID="{DB32EADC-2056-4AA3-9326-9AB202B8DE9D}">
   <ds:schemaRefs>
     <ds:schemaRef ds:uri="http://schemas.openxmlformats.org/officeDocument/2006/bibliography"/>
   </ds:schemaRefs>

</xml_diff>

<commit_message>
replace divisions with domains
</commit_message>
<xml_diff>
--- a/BCF_API.docx
+++ b/BCF_API.docx
@@ -238,7 +238,6 @@
           <w:szCs w:val="24"/>
         </w:rPr>
       </w:pPr>
-      <w:proofErr w:type="spellStart"/>
       <w:r>
         <w:rPr>
           <w:b/>
@@ -246,6 +245,27 @@
           <w:sz w:val="24"/>
           <w:szCs w:val="24"/>
         </w:rPr>
+        <w:br w:type="page"/>
+      </w:r>
+    </w:p>
+    <w:p>
+      <w:pPr>
+        <w:rPr>
+          <w:b/>
+          <w:color w:val="1F497D" w:themeColor="text2"/>
+          <w:sz w:val="24"/>
+          <w:szCs w:val="24"/>
+        </w:rPr>
+      </w:pPr>
+      <w:proofErr w:type="spellStart"/>
+      <w:r>
+        <w:rPr>
+          <w:b/>
+          <w:color w:val="1F497D" w:themeColor="text2"/>
+          <w:sz w:val="24"/>
+          <w:szCs w:val="24"/>
+        </w:rPr>
+        <w:lastRenderedPageBreak/>
         <w:t>Paging</w:t>
       </w:r>
       <w:proofErr w:type="spellEnd"/>
@@ -805,7 +825,312 @@
       </w:r>
     </w:p>
     <w:p/>
+    <w:p>
+      <w:r>
+        <w:t xml:space="preserve">As </w:t>
+      </w:r>
+      <w:proofErr w:type="spellStart"/>
+      <w:r>
+        <w:t>for</w:t>
+      </w:r>
+      <w:proofErr w:type="spellEnd"/>
+      <w:r>
+        <w:t xml:space="preserve"> </w:t>
+      </w:r>
+      <w:proofErr w:type="spellStart"/>
+      <w:r>
+        <w:t>paging</w:t>
+      </w:r>
+      <w:proofErr w:type="spellEnd"/>
+      <w:r>
+        <w:t>/</w:t>
+      </w:r>
+      <w:proofErr w:type="spellStart"/>
+      <w:r>
+        <w:t>sort</w:t>
+      </w:r>
+      <w:proofErr w:type="spellEnd"/>
+      <w:r>
+        <w:t xml:space="preserve">, </w:t>
+      </w:r>
+      <w:proofErr w:type="spellStart"/>
+      <w:r>
+        <w:t>instead</w:t>
+      </w:r>
+      <w:proofErr w:type="spellEnd"/>
+      <w:r>
+        <w:t xml:space="preserve"> </w:t>
+      </w:r>
+      <w:proofErr w:type="spellStart"/>
+      <w:r>
+        <w:t>of</w:t>
+      </w:r>
+      <w:proofErr w:type="spellEnd"/>
+      <w:r>
+        <w:t xml:space="preserve"> </w:t>
+      </w:r>
+      <w:proofErr w:type="spellStart"/>
+      <w:r>
+        <w:t>sortDirection</w:t>
+      </w:r>
+      <w:proofErr w:type="spellEnd"/>
+      <w:r>
+        <w:t xml:space="preserve"> </w:t>
+      </w:r>
+      <w:proofErr w:type="spellStart"/>
+      <w:r>
+        <w:t>we</w:t>
+      </w:r>
+      <w:proofErr w:type="spellEnd"/>
+      <w:r>
+        <w:t xml:space="preserve"> </w:t>
+      </w:r>
+      <w:proofErr w:type="spellStart"/>
+      <w:r>
+        <w:t>could</w:t>
+      </w:r>
+      <w:proofErr w:type="spellEnd"/>
+      <w:r>
+        <w:t xml:space="preserve"> </w:t>
+      </w:r>
+      <w:proofErr w:type="spellStart"/>
+      <w:r>
+        <w:t>use</w:t>
+      </w:r>
+      <w:proofErr w:type="spellEnd"/>
+      <w:r>
+        <w:t xml:space="preserve"> a minus-</w:t>
+      </w:r>
+      <w:proofErr w:type="spellStart"/>
+      <w:r>
+        <w:t>sign</w:t>
+      </w:r>
+      <w:proofErr w:type="spellEnd"/>
+      <w:r>
+        <w:t xml:space="preserve"> </w:t>
+      </w:r>
+      <w:proofErr w:type="spellStart"/>
+      <w:r>
+        <w:t>for</w:t>
+      </w:r>
+      <w:proofErr w:type="spellEnd"/>
+      <w:r>
+        <w:t xml:space="preserve"> </w:t>
+      </w:r>
+      <w:proofErr w:type="spellStart"/>
+      <w:r>
+        <w:t>descending</w:t>
+      </w:r>
+      <w:proofErr w:type="spellEnd"/>
+      <w:r>
+        <w:t xml:space="preserve"> </w:t>
+      </w:r>
+      <w:proofErr w:type="spellStart"/>
+      <w:r>
+        <w:t>or</w:t>
+      </w:r>
+      <w:proofErr w:type="spellEnd"/>
+      <w:r>
+        <w:t xml:space="preserve"> </w:t>
+      </w:r>
+      <w:proofErr w:type="spellStart"/>
+      <w:r>
+        <w:t>no</w:t>
+      </w:r>
+      <w:proofErr w:type="spellEnd"/>
+      <w:r>
+        <w:t xml:space="preserve"> </w:t>
+      </w:r>
+      <w:proofErr w:type="spellStart"/>
+      <w:r>
+        <w:t>sign</w:t>
+      </w:r>
+      <w:proofErr w:type="spellEnd"/>
+      <w:r>
+        <w:t xml:space="preserve"> </w:t>
+      </w:r>
+      <w:proofErr w:type="spellStart"/>
+      <w:r>
+        <w:t>if</w:t>
+      </w:r>
+      <w:proofErr w:type="spellEnd"/>
+      <w:r>
+        <w:t xml:space="preserve"> </w:t>
+      </w:r>
+      <w:proofErr w:type="spellStart"/>
+      <w:r>
+        <w:t>ascending</w:t>
+      </w:r>
+      <w:proofErr w:type="spellEnd"/>
+      <w:r>
+        <w:t xml:space="preserve">. Also, I </w:t>
+      </w:r>
+      <w:proofErr w:type="spellStart"/>
+      <w:r>
+        <w:t>think</w:t>
+      </w:r>
+      <w:proofErr w:type="spellEnd"/>
+      <w:r>
+        <w:t xml:space="preserve"> </w:t>
+      </w:r>
+      <w:proofErr w:type="spellStart"/>
+      <w:r>
+        <w:t>that</w:t>
+      </w:r>
+      <w:proofErr w:type="spellEnd"/>
+      <w:r>
+        <w:t xml:space="preserve"> </w:t>
+      </w:r>
+      <w:proofErr w:type="spellStart"/>
+      <w:r>
+        <w:t>pageSize</w:t>
+      </w:r>
+      <w:proofErr w:type="spellEnd"/>
+      <w:r>
+        <w:t xml:space="preserve"> </w:t>
+      </w:r>
+      <w:proofErr w:type="spellStart"/>
+      <w:r>
+        <w:t>should</w:t>
+      </w:r>
+      <w:proofErr w:type="spellEnd"/>
+      <w:r>
+        <w:t xml:space="preserve"> </w:t>
+      </w:r>
+      <w:proofErr w:type="spellStart"/>
+      <w:r>
+        <w:t>be</w:t>
+      </w:r>
+      <w:proofErr w:type="spellEnd"/>
+      <w:r>
+        <w:t xml:space="preserve"> </w:t>
+      </w:r>
+      <w:proofErr w:type="spellStart"/>
+      <w:r>
+        <w:t>page_size</w:t>
+      </w:r>
+      <w:proofErr w:type="spellEnd"/>
+      <w:r>
+        <w:t xml:space="preserve"> </w:t>
+      </w:r>
+      <w:proofErr w:type="spellStart"/>
+      <w:r>
+        <w:t>since</w:t>
+      </w:r>
+      <w:proofErr w:type="spellEnd"/>
+      <w:r>
+        <w:t xml:space="preserve"> </w:t>
+      </w:r>
+      <w:proofErr w:type="spellStart"/>
+      <w:r>
+        <w:t>our</w:t>
+      </w:r>
+      <w:proofErr w:type="spellEnd"/>
+      <w:r>
+        <w:t xml:space="preserve"> </w:t>
+      </w:r>
+      <w:proofErr w:type="spellStart"/>
+      <w:r>
+        <w:t>json</w:t>
+      </w:r>
+      <w:proofErr w:type="spellEnd"/>
+      <w:r>
+        <w:t xml:space="preserve"> </w:t>
+      </w:r>
+      <w:proofErr w:type="spellStart"/>
+      <w:r>
+        <w:t>keys</w:t>
+      </w:r>
+      <w:proofErr w:type="spellEnd"/>
+      <w:r>
+        <w:t xml:space="preserve"> </w:t>
+      </w:r>
+      <w:proofErr w:type="spellStart"/>
+      <w:r>
+        <w:t>are</w:t>
+      </w:r>
+      <w:proofErr w:type="spellEnd"/>
+      <w:r>
+        <w:t xml:space="preserve"> on </w:t>
+      </w:r>
+      <w:proofErr w:type="spellStart"/>
+      <w:r>
+        <w:t>that</w:t>
+      </w:r>
+      <w:proofErr w:type="spellEnd"/>
+      <w:r>
+        <w:t xml:space="preserve"> </w:t>
+      </w:r>
+      <w:proofErr w:type="spellStart"/>
+      <w:r>
+        <w:t>format</w:t>
+      </w:r>
+      <w:proofErr w:type="spellEnd"/>
+      <w:r>
+        <w:t xml:space="preserve"> (e.g. </w:t>
+      </w:r>
+      <w:proofErr w:type="spellStart"/>
+      <w:r>
+        <w:t>verbal_status</w:t>
+      </w:r>
+      <w:proofErr w:type="spellEnd"/>
+      <w:r>
+        <w:t xml:space="preserve">). </w:t>
+      </w:r>
+      <w:r>
+        <w:br/>
+      </w:r>
+      <w:r>
+        <w:br/>
+      </w:r>
+      <w:proofErr w:type="spellStart"/>
+      <w:r>
+        <w:t>For</w:t>
+      </w:r>
+      <w:proofErr w:type="spellEnd"/>
+      <w:r>
+        <w:t xml:space="preserve"> </w:t>
+      </w:r>
+      <w:proofErr w:type="spellStart"/>
+      <w:r>
+        <w:t>example</w:t>
+      </w:r>
+      <w:proofErr w:type="spellEnd"/>
+      <w:r>
+        <w:t xml:space="preserve">: </w:t>
+      </w:r>
+      <w:r>
+        <w:br/>
+        <w:t>/</w:t>
+      </w:r>
+      <w:proofErr w:type="spellStart"/>
+      <w:r>
+        <w:t>comments</w:t>
+      </w:r>
+      <w:proofErr w:type="gramStart"/>
+      <w:r>
+        <w:t>?sort</w:t>
+      </w:r>
+      <w:proofErr w:type="spellEnd"/>
+      <w:proofErr w:type="gramEnd"/>
+      <w:r>
+        <w:t>=-</w:t>
+      </w:r>
+      <w:proofErr w:type="spellStart"/>
+      <w:r>
+        <w:t>modified_date&amp;page</w:t>
+      </w:r>
+      <w:proofErr w:type="spellEnd"/>
+      <w:r>
+        <w:t xml:space="preserve">=1&amp;page_size=10 </w:t>
+      </w:r>
+    </w:p>
     <w:p/>
+    <w:p>
+      <w:r>
+        <w:br w:type="page"/>
+      </w:r>
+    </w:p>
     <w:p>
       <w:pPr>
         <w:rPr>
@@ -823,6 +1148,7 @@
           <w:sz w:val="24"/>
           <w:szCs w:val="24"/>
         </w:rPr>
+        <w:lastRenderedPageBreak/>
         <w:t>Filtering</w:t>
       </w:r>
       <w:proofErr w:type="spellEnd"/>
@@ -1328,29 +1654,3274 @@
       </w:hyperlink>
     </w:p>
     <w:p/>
+    <w:p>
+      <w:proofErr w:type="spellStart"/>
+      <w:r>
+        <w:t>Regarding</w:t>
+      </w:r>
+      <w:proofErr w:type="spellEnd"/>
+      <w:r>
+        <w:t xml:space="preserve"> </w:t>
+      </w:r>
+      <w:proofErr w:type="spellStart"/>
+      <w:r>
+        <w:t>the</w:t>
+      </w:r>
+      <w:proofErr w:type="spellEnd"/>
+      <w:r>
+        <w:t xml:space="preserve"> filter, do </w:t>
+      </w:r>
+      <w:proofErr w:type="spellStart"/>
+      <w:r>
+        <w:t>you</w:t>
+      </w:r>
+      <w:proofErr w:type="spellEnd"/>
+      <w:r>
+        <w:t xml:space="preserve"> (</w:t>
+      </w:r>
+      <w:proofErr w:type="spellStart"/>
+      <w:r>
+        <w:t>or</w:t>
+      </w:r>
+      <w:proofErr w:type="spellEnd"/>
+      <w:r>
+        <w:t xml:space="preserve"> </w:t>
+      </w:r>
+      <w:proofErr w:type="spellStart"/>
+      <w:r>
+        <w:t>should</w:t>
+      </w:r>
+      <w:proofErr w:type="spellEnd"/>
+      <w:r>
+        <w:t xml:space="preserve"> </w:t>
+      </w:r>
+      <w:proofErr w:type="spellStart"/>
+      <w:r>
+        <w:t>we</w:t>
+      </w:r>
+      <w:proofErr w:type="spellEnd"/>
+      <w:r>
+        <w:t xml:space="preserve">) </w:t>
+      </w:r>
+      <w:proofErr w:type="spellStart"/>
+      <w:r>
+        <w:t>allow</w:t>
+      </w:r>
+      <w:proofErr w:type="spellEnd"/>
+      <w:r>
+        <w:t xml:space="preserve"> </w:t>
+      </w:r>
+      <w:proofErr w:type="spellStart"/>
+      <w:r>
+        <w:t>for</w:t>
+      </w:r>
+      <w:proofErr w:type="spellEnd"/>
+      <w:r>
+        <w:t xml:space="preserve"> </w:t>
+      </w:r>
+      <w:proofErr w:type="spellStart"/>
+      <w:r>
+        <w:t>nested</w:t>
+      </w:r>
+      <w:proofErr w:type="spellEnd"/>
+      <w:r>
+        <w:t xml:space="preserve"> </w:t>
+      </w:r>
+      <w:proofErr w:type="spellStart"/>
+      <w:r>
+        <w:t>filters</w:t>
+      </w:r>
+      <w:proofErr w:type="spellEnd"/>
+      <w:r>
+        <w:t xml:space="preserve">? </w:t>
+      </w:r>
+      <w:proofErr w:type="spellStart"/>
+      <w:r>
+        <w:t>E.g</w:t>
+      </w:r>
+      <w:proofErr w:type="spellEnd"/>
+      <w:r>
+        <w:t xml:space="preserve"> </w:t>
+      </w:r>
+      <w:proofErr w:type="spellStart"/>
+      <w:r>
+        <w:t>filter</w:t>
+      </w:r>
+      <w:proofErr w:type="spellEnd"/>
+      <w:r>
+        <w:t>=(key1=value1 | key2=value2) &amp; key3!=value3 (URL-</w:t>
+      </w:r>
+      <w:proofErr w:type="spellStart"/>
+      <w:r>
+        <w:t>encoded</w:t>
+      </w:r>
+      <w:proofErr w:type="spellEnd"/>
+      <w:r>
+        <w:t>).</w:t>
+      </w:r>
+    </w:p>
     <w:p/>
     <w:p>
-      <w:pPr>
+      <w:proofErr w:type="spellStart"/>
+      <w:r>
+        <w:t>Thanks</w:t>
+      </w:r>
+      <w:proofErr w:type="spellEnd"/>
+      <w:r>
+        <w:t xml:space="preserve"> </w:t>
+      </w:r>
+      <w:proofErr w:type="spellStart"/>
+      <w:r>
+        <w:t>for</w:t>
+      </w:r>
+      <w:proofErr w:type="spellEnd"/>
+      <w:r>
+        <w:t xml:space="preserve"> </w:t>
+      </w:r>
+      <w:proofErr w:type="spellStart"/>
+      <w:r>
+        <w:t>your</w:t>
+      </w:r>
+      <w:proofErr w:type="spellEnd"/>
+      <w:r>
+        <w:t xml:space="preserve"> </w:t>
+      </w:r>
+      <w:proofErr w:type="spellStart"/>
+      <w:r>
+        <w:t>answer</w:t>
+      </w:r>
+      <w:proofErr w:type="spellEnd"/>
+      <w:r>
+        <w:t xml:space="preserve">. </w:t>
+      </w:r>
+      <w:proofErr w:type="spellStart"/>
+      <w:r>
+        <w:t>Regarding</w:t>
+      </w:r>
+      <w:proofErr w:type="spellEnd"/>
+      <w:r>
+        <w:t xml:space="preserve"> </w:t>
+      </w:r>
+      <w:proofErr w:type="spellStart"/>
+      <w:r>
+        <w:t>Rune's</w:t>
+      </w:r>
+      <w:proofErr w:type="spellEnd"/>
+      <w:r>
+        <w:t xml:space="preserve"> </w:t>
+      </w:r>
+      <w:proofErr w:type="spellStart"/>
+      <w:r>
+        <w:t>question</w:t>
+      </w:r>
+      <w:proofErr w:type="spellEnd"/>
+    </w:p>
+    <w:p/>
+    <w:p>
+      <w:r>
+        <w:t xml:space="preserve">1. </w:t>
+      </w:r>
+    </w:p>
+    <w:p>
+      <w:proofErr w:type="spellStart"/>
+      <w:r>
+        <w:t>E.g</w:t>
+      </w:r>
+      <w:proofErr w:type="spellEnd"/>
+      <w:r>
+        <w:t xml:space="preserve"> </w:t>
+      </w:r>
+      <w:proofErr w:type="spellStart"/>
+      <w:r>
+        <w:t>filter</w:t>
+      </w:r>
+      <w:proofErr w:type="spellEnd"/>
+      <w:r>
+        <w:t>=(key1=value1 | key2=value2) &amp; key3!=value3 (URL-</w:t>
+      </w:r>
+      <w:proofErr w:type="spellStart"/>
+      <w:r>
+        <w:t>encoded</w:t>
+      </w:r>
+      <w:proofErr w:type="spellEnd"/>
+      <w:r>
+        <w:t xml:space="preserve">). --&gt; As I </w:t>
+      </w:r>
+      <w:proofErr w:type="spellStart"/>
+      <w:r>
+        <w:t>already</w:t>
+      </w:r>
+      <w:proofErr w:type="spellEnd"/>
+      <w:r>
+        <w:t xml:space="preserve"> </w:t>
+      </w:r>
+      <w:proofErr w:type="spellStart"/>
+      <w:r>
+        <w:t>told</w:t>
+      </w:r>
+      <w:proofErr w:type="spellEnd"/>
+      <w:r>
+        <w:t xml:space="preserve"> </w:t>
+      </w:r>
+      <w:proofErr w:type="spellStart"/>
+      <w:r>
+        <w:t>you</w:t>
+      </w:r>
+      <w:proofErr w:type="spellEnd"/>
+      <w:r>
+        <w:t xml:space="preserve"> </w:t>
+      </w:r>
+      <w:proofErr w:type="spellStart"/>
+      <w:r>
+        <w:t>we</w:t>
+      </w:r>
+      <w:proofErr w:type="spellEnd"/>
+      <w:r>
+        <w:t xml:space="preserve"> </w:t>
+      </w:r>
+      <w:proofErr w:type="spellStart"/>
+      <w:r>
+        <w:t>use</w:t>
+      </w:r>
+      <w:proofErr w:type="spellEnd"/>
+      <w:r>
+        <w:t xml:space="preserve"> </w:t>
+      </w:r>
+      <w:proofErr w:type="spellStart"/>
+      <w:r>
+        <w:t>the</w:t>
+      </w:r>
+      <w:proofErr w:type="spellEnd"/>
+      <w:r>
+        <w:t xml:space="preserve"> </w:t>
+      </w:r>
+      <w:proofErr w:type="spellStart"/>
+      <w:r>
+        <w:t>conventional</w:t>
+      </w:r>
+      <w:proofErr w:type="spellEnd"/>
+      <w:r>
+        <w:t xml:space="preserve"> "&amp;" </w:t>
+      </w:r>
+      <w:proofErr w:type="spellStart"/>
+      <w:r>
+        <w:t>to</w:t>
+      </w:r>
+      <w:proofErr w:type="spellEnd"/>
+      <w:r>
+        <w:t xml:space="preserve"> </w:t>
+      </w:r>
+      <w:proofErr w:type="spellStart"/>
+      <w:r>
+        <w:t>combine</w:t>
+      </w:r>
+      <w:proofErr w:type="spellEnd"/>
+      <w:r>
+        <w:t xml:space="preserve"> different </w:t>
+      </w:r>
+      <w:proofErr w:type="spellStart"/>
+      <w:r>
+        <w:t>query</w:t>
+      </w:r>
+      <w:proofErr w:type="spellEnd"/>
+      <w:r>
+        <w:t xml:space="preserve"> </w:t>
+      </w:r>
+      <w:proofErr w:type="spellStart"/>
+      <w:r>
+        <w:t>parameters</w:t>
+      </w:r>
+      <w:proofErr w:type="spellEnd"/>
+      <w:r>
+        <w:t xml:space="preserve"> (in </w:t>
+      </w:r>
+      <w:proofErr w:type="spellStart"/>
+      <w:r>
+        <w:t>our</w:t>
+      </w:r>
+      <w:proofErr w:type="spellEnd"/>
+      <w:r>
+        <w:t xml:space="preserve"> </w:t>
+      </w:r>
+      <w:proofErr w:type="spellStart"/>
+      <w:r>
+        <w:t>case</w:t>
+      </w:r>
+      <w:proofErr w:type="spellEnd"/>
+      <w:r>
+        <w:t xml:space="preserve"> </w:t>
+      </w:r>
+      <w:proofErr w:type="spellStart"/>
+      <w:r>
+        <w:t>operations</w:t>
+      </w:r>
+      <w:proofErr w:type="spellEnd"/>
+      <w:r>
+        <w:t xml:space="preserve">) </w:t>
+      </w:r>
+    </w:p>
+    <w:p>
+      <w:proofErr w:type="spellStart"/>
+      <w:r>
+        <w:t>eg</w:t>
+      </w:r>
+      <w:proofErr w:type="spellEnd"/>
+      <w:r>
+        <w:t>: v2/</w:t>
+      </w:r>
+      <w:proofErr w:type="spellStart"/>
+      <w:r>
+        <w:t>projects?page</w:t>
+      </w:r>
+      <w:proofErr w:type="spellEnd"/>
+      <w:r>
+        <w:t>=1&amp;pageSize=5&amp;sortColumn=</w:t>
+      </w:r>
+      <w:proofErr w:type="spellStart"/>
+      <w:r>
+        <w:t>type&amp;filter</w:t>
+      </w:r>
+      <w:proofErr w:type="spellEnd"/>
+    </w:p>
+    <w:p/>
+    <w:p>
+      <w:r>
+        <w:t xml:space="preserve">But, filter </w:t>
+      </w:r>
+      <w:proofErr w:type="spellStart"/>
+      <w:r>
+        <w:t>has</w:t>
+      </w:r>
+      <w:proofErr w:type="spellEnd"/>
+      <w:r>
+        <w:t xml:space="preserve"> a </w:t>
+      </w:r>
+      <w:proofErr w:type="spellStart"/>
+      <w:r>
+        <w:t>special</w:t>
+      </w:r>
+      <w:proofErr w:type="spellEnd"/>
+      <w:r>
+        <w:t xml:space="preserve"> </w:t>
+      </w:r>
+      <w:proofErr w:type="spellStart"/>
+      <w:r>
+        <w:t>criteria</w:t>
+      </w:r>
+      <w:proofErr w:type="spellEnd"/>
+      <w:r>
+        <w:t xml:space="preserve"> </w:t>
+      </w:r>
+      <w:proofErr w:type="spellStart"/>
+      <w:r>
+        <w:t>because</w:t>
+      </w:r>
+      <w:proofErr w:type="spellEnd"/>
+      <w:r>
+        <w:t xml:space="preserve"> </w:t>
+      </w:r>
+      <w:proofErr w:type="spellStart"/>
+      <w:r>
+        <w:t>we</w:t>
+      </w:r>
+      <w:proofErr w:type="spellEnd"/>
+      <w:r>
+        <w:t xml:space="preserve"> </w:t>
+      </w:r>
+      <w:proofErr w:type="spellStart"/>
+      <w:r>
+        <w:t>could</w:t>
+      </w:r>
+      <w:proofErr w:type="spellEnd"/>
+      <w:r>
+        <w:t xml:space="preserve"> </w:t>
+      </w:r>
+      <w:proofErr w:type="spellStart"/>
+      <w:r>
+        <w:t>combine</w:t>
+      </w:r>
+      <w:proofErr w:type="spellEnd"/>
+      <w:r>
+        <w:t xml:space="preserve"> different </w:t>
+      </w:r>
+      <w:proofErr w:type="spellStart"/>
+      <w:r>
+        <w:t>properties</w:t>
+      </w:r>
+      <w:proofErr w:type="spellEnd"/>
+      <w:r>
+        <w:t xml:space="preserve"> </w:t>
+      </w:r>
+      <w:proofErr w:type="spellStart"/>
+      <w:r>
+        <w:t>into</w:t>
+      </w:r>
+      <w:proofErr w:type="spellEnd"/>
+      <w:r>
+        <w:t xml:space="preserve"> </w:t>
+      </w:r>
+      <w:proofErr w:type="spellStart"/>
+      <w:r>
+        <w:t>one</w:t>
+      </w:r>
+      <w:proofErr w:type="spellEnd"/>
+      <w:r>
+        <w:t xml:space="preserve">. </w:t>
+      </w:r>
+      <w:proofErr w:type="spellStart"/>
+      <w:r>
+        <w:t>eg</w:t>
+      </w:r>
+      <w:proofErr w:type="spellEnd"/>
+      <w:r>
+        <w:t>: filter=</w:t>
+      </w:r>
+      <w:proofErr w:type="spellStart"/>
+      <w:r>
+        <w:t>unread</w:t>
+      </w:r>
+      <w:proofErr w:type="spellEnd"/>
+      <w:r>
+        <w:t xml:space="preserve">=true%26receiver.id=guid%26date&gt;12.12.2013. </w:t>
+      </w:r>
+      <w:proofErr w:type="spellStart"/>
+      <w:r>
+        <w:t>We</w:t>
+      </w:r>
+      <w:proofErr w:type="spellEnd"/>
+      <w:r>
+        <w:t xml:space="preserve"> </w:t>
+      </w:r>
+      <w:proofErr w:type="spellStart"/>
+      <w:r>
+        <w:t>investigated</w:t>
+      </w:r>
+      <w:proofErr w:type="spellEnd"/>
+      <w:r>
+        <w:t xml:space="preserve"> a </w:t>
+      </w:r>
+      <w:proofErr w:type="spellStart"/>
+      <w:proofErr w:type="gramStart"/>
+      <w:r>
+        <w:t>lot</w:t>
+      </w:r>
+      <w:proofErr w:type="spellEnd"/>
+      <w:proofErr w:type="gramEnd"/>
+      <w:r>
+        <w:t xml:space="preserve"> </w:t>
+      </w:r>
+      <w:proofErr w:type="spellStart"/>
+      <w:r>
+        <w:t>and</w:t>
+      </w:r>
+      <w:proofErr w:type="spellEnd"/>
+      <w:r>
+        <w:t xml:space="preserve"> </w:t>
+      </w:r>
+      <w:proofErr w:type="spellStart"/>
+      <w:r>
+        <w:t>initially</w:t>
+      </w:r>
+      <w:proofErr w:type="spellEnd"/>
+      <w:r>
+        <w:t xml:space="preserve"> </w:t>
+      </w:r>
+      <w:proofErr w:type="spellStart"/>
+      <w:r>
+        <w:t>implemented</w:t>
+      </w:r>
+      <w:proofErr w:type="spellEnd"/>
+      <w:r>
+        <w:t xml:space="preserve"> </w:t>
+      </w:r>
+    </w:p>
+    <w:p>
+      <w:r>
+        <w:t xml:space="preserve">; --&gt; </w:t>
+      </w:r>
+      <w:proofErr w:type="spellStart"/>
+      <w:r>
+        <w:t>for</w:t>
+      </w:r>
+      <w:proofErr w:type="spellEnd"/>
+      <w:r>
+        <w:t xml:space="preserve"> AND</w:t>
+      </w:r>
+    </w:p>
+    <w:p>
+      <w:r>
+        <w:t xml:space="preserve">| --&gt; </w:t>
+      </w:r>
+      <w:proofErr w:type="spellStart"/>
+      <w:r>
+        <w:t>for</w:t>
+      </w:r>
+      <w:proofErr w:type="spellEnd"/>
+      <w:r>
+        <w:t xml:space="preserve"> OR </w:t>
+      </w:r>
+    </w:p>
+    <w:p>
+      <w:proofErr w:type="spellStart"/>
+      <w:r>
+        <w:t>as</w:t>
+      </w:r>
+      <w:proofErr w:type="spellEnd"/>
+      <w:r>
+        <w:t xml:space="preserve"> </w:t>
+      </w:r>
+      <w:proofErr w:type="spellStart"/>
+      <w:r>
+        <w:t>the</w:t>
+      </w:r>
+      <w:proofErr w:type="spellEnd"/>
+      <w:r>
+        <w:t xml:space="preserve"> </w:t>
+      </w:r>
+      <w:proofErr w:type="spellStart"/>
+      <w:r>
+        <w:t>delimiter</w:t>
+      </w:r>
+      <w:proofErr w:type="spellEnd"/>
+    </w:p>
+    <w:p>
+      <w:proofErr w:type="spellStart"/>
+      <w:r>
+        <w:t>that</w:t>
+      </w:r>
+      <w:proofErr w:type="spellEnd"/>
+      <w:r>
+        <w:t xml:space="preserve"> </w:t>
+      </w:r>
+      <w:proofErr w:type="spellStart"/>
+      <w:r>
+        <w:t>is</w:t>
+      </w:r>
+      <w:proofErr w:type="spellEnd"/>
+      <w:r>
+        <w:t>--&gt; filter=</w:t>
+      </w:r>
+      <w:proofErr w:type="spellStart"/>
+      <w:r>
+        <w:t>unread</w:t>
+      </w:r>
+      <w:proofErr w:type="spellEnd"/>
+      <w:r>
+        <w:t>=</w:t>
+      </w:r>
+      <w:proofErr w:type="spellStart"/>
+      <w:r>
+        <w:t>true</w:t>
+      </w:r>
+      <w:proofErr w:type="gramStart"/>
+      <w:r>
+        <w:t>;receiver.id</w:t>
+      </w:r>
+      <w:proofErr w:type="spellEnd"/>
+      <w:proofErr w:type="gramEnd"/>
+      <w:r>
+        <w:t>=</w:t>
+      </w:r>
+      <w:proofErr w:type="spellStart"/>
+      <w:r>
+        <w:t>guid;date</w:t>
+      </w:r>
+      <w:proofErr w:type="spellEnd"/>
+      <w:r>
+        <w:t>&gt;12.12.2013</w:t>
+      </w:r>
+    </w:p>
+    <w:p/>
+    <w:p>
+      <w:proofErr w:type="spellStart"/>
+      <w:r>
+        <w:lastRenderedPageBreak/>
+        <w:t>because</w:t>
+      </w:r>
+      <w:proofErr w:type="spellEnd"/>
+      <w:r>
+        <w:t xml:space="preserve"> "&amp;" was </w:t>
+      </w:r>
+      <w:proofErr w:type="spellStart"/>
+      <w:r>
+        <w:t>technically</w:t>
+      </w:r>
+      <w:proofErr w:type="spellEnd"/>
+      <w:r>
+        <w:t xml:space="preserve"> not </w:t>
+      </w:r>
+      <w:proofErr w:type="spellStart"/>
+      <w:r>
+        <w:t>possible</w:t>
+      </w:r>
+      <w:proofErr w:type="spellEnd"/>
+      <w:r>
+        <w:t xml:space="preserve"> </w:t>
+      </w:r>
+      <w:proofErr w:type="spellStart"/>
+      <w:r>
+        <w:t>as</w:t>
+      </w:r>
+      <w:proofErr w:type="spellEnd"/>
+      <w:r>
+        <w:t xml:space="preserve"> </w:t>
+      </w:r>
+      <w:proofErr w:type="spellStart"/>
+      <w:r>
+        <w:t>we</w:t>
+      </w:r>
+      <w:proofErr w:type="spellEnd"/>
+      <w:r>
+        <w:t xml:space="preserve"> </w:t>
+      </w:r>
+      <w:proofErr w:type="spellStart"/>
+      <w:r>
+        <w:t>already</w:t>
+      </w:r>
+      <w:proofErr w:type="spellEnd"/>
+      <w:r>
+        <w:t xml:space="preserve"> </w:t>
+      </w:r>
+      <w:proofErr w:type="spellStart"/>
+      <w:r>
+        <w:t>use</w:t>
+      </w:r>
+      <w:proofErr w:type="spellEnd"/>
+      <w:r>
+        <w:t xml:space="preserve"> "&amp;" </w:t>
+      </w:r>
+      <w:proofErr w:type="spellStart"/>
+      <w:r>
+        <w:t>to</w:t>
+      </w:r>
+      <w:proofErr w:type="spellEnd"/>
+      <w:r>
+        <w:t xml:space="preserve"> </w:t>
+      </w:r>
+      <w:proofErr w:type="spellStart"/>
+      <w:r>
+        <w:t>differentiate</w:t>
+      </w:r>
+      <w:proofErr w:type="spellEnd"/>
+      <w:r>
+        <w:t xml:space="preserve"> different </w:t>
+      </w:r>
+      <w:proofErr w:type="spellStart"/>
+      <w:r>
+        <w:t>operations</w:t>
+      </w:r>
+      <w:proofErr w:type="spellEnd"/>
+      <w:r>
+        <w:t xml:space="preserve">(filter, </w:t>
+      </w:r>
+      <w:proofErr w:type="spellStart"/>
+      <w:r>
+        <w:t>sort</w:t>
+      </w:r>
+      <w:proofErr w:type="spellEnd"/>
+      <w:r>
+        <w:t xml:space="preserve"> </w:t>
+      </w:r>
+      <w:proofErr w:type="spellStart"/>
+      <w:r>
+        <w:t>etc</w:t>
+      </w:r>
+      <w:proofErr w:type="spellEnd"/>
+      <w:r>
+        <w:t xml:space="preserve">). But, </w:t>
+      </w:r>
+      <w:proofErr w:type="spellStart"/>
+      <w:r>
+        <w:t>our</w:t>
+      </w:r>
+      <w:proofErr w:type="spellEnd"/>
+      <w:r>
+        <w:t xml:space="preserve"> </w:t>
+      </w:r>
+      <w:proofErr w:type="spellStart"/>
+      <w:r>
+        <w:t>client</w:t>
+      </w:r>
+      <w:proofErr w:type="spellEnd"/>
+      <w:r>
+        <w:t xml:space="preserve"> </w:t>
+      </w:r>
+      <w:proofErr w:type="spellStart"/>
+      <w:r>
+        <w:t>side</w:t>
+      </w:r>
+      <w:proofErr w:type="spellEnd"/>
+      <w:r>
+        <w:t xml:space="preserve"> </w:t>
+      </w:r>
+      <w:proofErr w:type="spellStart"/>
+      <w:r>
+        <w:t>guru</w:t>
+      </w:r>
+      <w:proofErr w:type="spellEnd"/>
+      <w:r>
+        <w:t xml:space="preserve"> Alexey </w:t>
+      </w:r>
+      <w:proofErr w:type="spellStart"/>
+      <w:r>
+        <w:t>gave</w:t>
+      </w:r>
+      <w:proofErr w:type="spellEnd"/>
+      <w:r>
+        <w:t xml:space="preserve"> a </w:t>
+      </w:r>
+      <w:proofErr w:type="spellStart"/>
+      <w:r>
+        <w:t>better</w:t>
+      </w:r>
+      <w:proofErr w:type="spellEnd"/>
+      <w:r>
+        <w:t xml:space="preserve"> </w:t>
+      </w:r>
+      <w:proofErr w:type="spellStart"/>
+      <w:r>
+        <w:t>idea</w:t>
+      </w:r>
+      <w:proofErr w:type="spellEnd"/>
+      <w:r>
+        <w:t xml:space="preserve"> </w:t>
+      </w:r>
+      <w:proofErr w:type="spellStart"/>
+      <w:r>
+        <w:t>which</w:t>
+      </w:r>
+      <w:proofErr w:type="spellEnd"/>
+      <w:r>
+        <w:t xml:space="preserve"> will </w:t>
+      </w:r>
+      <w:proofErr w:type="spellStart"/>
+      <w:r>
+        <w:t>always</w:t>
+      </w:r>
+      <w:proofErr w:type="spellEnd"/>
+      <w:r>
+        <w:t xml:space="preserve"> </w:t>
+      </w:r>
+      <w:proofErr w:type="spellStart"/>
+      <w:r>
+        <w:t>work</w:t>
+      </w:r>
+      <w:proofErr w:type="spellEnd"/>
+      <w:r>
+        <w:t xml:space="preserve">. </w:t>
+      </w:r>
+      <w:proofErr w:type="spellStart"/>
+      <w:r>
+        <w:t>That</w:t>
+      </w:r>
+      <w:proofErr w:type="spellEnd"/>
+      <w:r>
+        <w:t xml:space="preserve"> </w:t>
+      </w:r>
+      <w:proofErr w:type="spellStart"/>
+      <w:r>
+        <w:t>is</w:t>
+      </w:r>
+      <w:proofErr w:type="spellEnd"/>
+      <w:r>
+        <w:t xml:space="preserve"> </w:t>
+      </w:r>
+      <w:proofErr w:type="spellStart"/>
+      <w:r>
+        <w:t>to</w:t>
+      </w:r>
+      <w:proofErr w:type="spellEnd"/>
+      <w:r>
+        <w:t xml:space="preserve"> </w:t>
+      </w:r>
+      <w:proofErr w:type="spellStart"/>
+      <w:r>
+        <w:t>use</w:t>
+      </w:r>
+      <w:proofErr w:type="spellEnd"/>
+      <w:r>
+        <w:t xml:space="preserve"> </w:t>
+      </w:r>
+      <w:proofErr w:type="spellStart"/>
+      <w:r>
+        <w:t>the</w:t>
+      </w:r>
+      <w:proofErr w:type="spellEnd"/>
+      <w:r>
+        <w:t xml:space="preserve"> </w:t>
+      </w:r>
+      <w:proofErr w:type="spellStart"/>
+      <w:r>
+        <w:t>escape</w:t>
+      </w:r>
+      <w:proofErr w:type="spellEnd"/>
+      <w:r>
+        <w:t xml:space="preserve"> </w:t>
+      </w:r>
+      <w:proofErr w:type="spellStart"/>
+      <w:r>
+        <w:t>characters</w:t>
+      </w:r>
+      <w:proofErr w:type="spellEnd"/>
+      <w:r>
+        <w:t xml:space="preserve"> (%26 </w:t>
+      </w:r>
+      <w:proofErr w:type="spellStart"/>
+      <w:r>
+        <w:t>for</w:t>
+      </w:r>
+      <w:proofErr w:type="spellEnd"/>
+      <w:r>
+        <w:t xml:space="preserve"> "&amp;") </w:t>
+      </w:r>
+      <w:proofErr w:type="spellStart"/>
+      <w:r>
+        <w:t>which</w:t>
+      </w:r>
+      <w:proofErr w:type="spellEnd"/>
+      <w:r>
+        <w:t xml:space="preserve"> </w:t>
+      </w:r>
+      <w:proofErr w:type="spellStart"/>
+      <w:r>
+        <w:t>is</w:t>
+      </w:r>
+      <w:proofErr w:type="spellEnd"/>
+      <w:r>
+        <w:t xml:space="preserve"> </w:t>
+      </w:r>
+      <w:proofErr w:type="spellStart"/>
+      <w:r>
+        <w:t>the</w:t>
+      </w:r>
+      <w:proofErr w:type="spellEnd"/>
+      <w:r>
+        <w:t xml:space="preserve"> </w:t>
+      </w:r>
+      <w:proofErr w:type="spellStart"/>
+      <w:r>
+        <w:t>correct</w:t>
+      </w:r>
+      <w:proofErr w:type="spellEnd"/>
+      <w:r>
+        <w:t xml:space="preserve"> </w:t>
+      </w:r>
+      <w:proofErr w:type="spellStart"/>
+      <w:r>
+        <w:t>one</w:t>
+      </w:r>
+      <w:proofErr w:type="spellEnd"/>
+      <w:r>
+        <w:t xml:space="preserve"> in </w:t>
+      </w:r>
+      <w:proofErr w:type="spellStart"/>
+      <w:r>
+        <w:t>my</w:t>
+      </w:r>
+      <w:proofErr w:type="spellEnd"/>
+      <w:r>
+        <w:t xml:space="preserve"> </w:t>
+      </w:r>
+      <w:proofErr w:type="spellStart"/>
+      <w:r>
+        <w:t>opinion</w:t>
+      </w:r>
+      <w:proofErr w:type="spellEnd"/>
+      <w:r>
+        <w:t xml:space="preserve">. So, in </w:t>
+      </w:r>
+      <w:proofErr w:type="spellStart"/>
+      <w:r>
+        <w:t>that</w:t>
+      </w:r>
+      <w:proofErr w:type="spellEnd"/>
+      <w:r>
+        <w:t xml:space="preserve"> </w:t>
+      </w:r>
+      <w:proofErr w:type="spellStart"/>
+      <w:r>
+        <w:t>case</w:t>
+      </w:r>
+      <w:proofErr w:type="spellEnd"/>
+      <w:r>
+        <w:t xml:space="preserve"> </w:t>
+      </w:r>
+      <w:proofErr w:type="spellStart"/>
+      <w:r>
+        <w:t>it</w:t>
+      </w:r>
+      <w:proofErr w:type="spellEnd"/>
+      <w:r>
+        <w:t xml:space="preserve"> </w:t>
+      </w:r>
+      <w:proofErr w:type="spellStart"/>
+      <w:r>
+        <w:t>is</w:t>
+      </w:r>
+      <w:proofErr w:type="spellEnd"/>
+      <w:r>
+        <w:t xml:space="preserve"> </w:t>
+      </w:r>
+      <w:proofErr w:type="spellStart"/>
+      <w:r>
+        <w:t>very</w:t>
+      </w:r>
+      <w:proofErr w:type="spellEnd"/>
+      <w:r>
+        <w:t xml:space="preserve"> easy </w:t>
+      </w:r>
+      <w:proofErr w:type="spellStart"/>
+      <w:r>
+        <w:t>implementation</w:t>
+      </w:r>
+      <w:proofErr w:type="spellEnd"/>
+      <w:r>
+        <w:t xml:space="preserve"> </w:t>
+      </w:r>
+      <w:proofErr w:type="spellStart"/>
+      <w:r>
+        <w:t>both</w:t>
+      </w:r>
+      <w:proofErr w:type="spellEnd"/>
+      <w:r>
+        <w:t xml:space="preserve"> </w:t>
+      </w:r>
+      <w:proofErr w:type="spellStart"/>
+      <w:r>
+        <w:t>for</w:t>
+      </w:r>
+      <w:proofErr w:type="spellEnd"/>
+      <w:r>
+        <w:t xml:space="preserve"> </w:t>
+      </w:r>
+      <w:proofErr w:type="spellStart"/>
+      <w:r>
+        <w:t>the</w:t>
+      </w:r>
+      <w:proofErr w:type="spellEnd"/>
+      <w:r>
+        <w:t xml:space="preserve"> </w:t>
+      </w:r>
+      <w:proofErr w:type="spellStart"/>
+      <w:r>
+        <w:t>client</w:t>
+      </w:r>
+      <w:proofErr w:type="spellEnd"/>
+      <w:r>
+        <w:t>/</w:t>
+      </w:r>
+      <w:proofErr w:type="spellStart"/>
+      <w:r>
+        <w:t>server</w:t>
+      </w:r>
+      <w:proofErr w:type="spellEnd"/>
+      <w:r>
+        <w:t xml:space="preserve"> </w:t>
+      </w:r>
+      <w:proofErr w:type="spellStart"/>
+      <w:r>
+        <w:t>side</w:t>
+      </w:r>
+      <w:proofErr w:type="spellEnd"/>
+      <w:r>
+        <w:t xml:space="preserve"> </w:t>
+      </w:r>
+      <w:proofErr w:type="spellStart"/>
+      <w:r>
+        <w:t>and</w:t>
+      </w:r>
+      <w:proofErr w:type="spellEnd"/>
+      <w:r>
+        <w:t xml:space="preserve"> </w:t>
+      </w:r>
+      <w:proofErr w:type="spellStart"/>
+      <w:r>
+        <w:t>it</w:t>
+      </w:r>
+      <w:proofErr w:type="spellEnd"/>
+      <w:r>
+        <w:t xml:space="preserve"> will </w:t>
+      </w:r>
+      <w:proofErr w:type="spellStart"/>
+      <w:r>
+        <w:t>always</w:t>
+      </w:r>
+      <w:proofErr w:type="spellEnd"/>
+      <w:r>
+        <w:t xml:space="preserve"> </w:t>
+      </w:r>
+      <w:proofErr w:type="spellStart"/>
+      <w:r>
+        <w:t>work</w:t>
+      </w:r>
+      <w:proofErr w:type="spellEnd"/>
+      <w:r>
+        <w:t>.</w:t>
+      </w:r>
+    </w:p>
+    <w:p/>
+    <w:p/>
+    <w:p>
+      <w:r>
+        <w:t xml:space="preserve">2. </w:t>
+      </w:r>
+      <w:proofErr w:type="spellStart"/>
+      <w:r>
+        <w:t>Regarding</w:t>
+      </w:r>
+      <w:proofErr w:type="spellEnd"/>
+      <w:r>
+        <w:t xml:space="preserve"> </w:t>
+      </w:r>
+      <w:proofErr w:type="spellStart"/>
+      <w:r>
+        <w:t>using</w:t>
+      </w:r>
+      <w:proofErr w:type="spellEnd"/>
+      <w:r>
+        <w:t xml:space="preserve"> </w:t>
+      </w:r>
+      <w:proofErr w:type="spellStart"/>
+      <w:r>
+        <w:t>symbols</w:t>
+      </w:r>
+      <w:proofErr w:type="spellEnd"/>
+      <w:r>
+        <w:t xml:space="preserve"> in </w:t>
+      </w:r>
+      <w:proofErr w:type="spellStart"/>
+      <w:r>
+        <w:t>url</w:t>
+      </w:r>
+      <w:proofErr w:type="spellEnd"/>
+      <w:r>
+        <w:t xml:space="preserve"> (minus </w:t>
+      </w:r>
+      <w:proofErr w:type="spellStart"/>
+      <w:r>
+        <w:t>sign</w:t>
+      </w:r>
+      <w:proofErr w:type="spellEnd"/>
+      <w:r>
+        <w:t xml:space="preserve"> &amp; </w:t>
+      </w:r>
+      <w:proofErr w:type="spellStart"/>
+      <w:r>
+        <w:t>page-size</w:t>
+      </w:r>
+      <w:proofErr w:type="spellEnd"/>
+      <w:r>
+        <w:t>)</w:t>
+      </w:r>
+    </w:p>
+    <w:p>
+      <w:r>
+        <w:t xml:space="preserve">I </w:t>
+      </w:r>
+      <w:proofErr w:type="spellStart"/>
+      <w:r>
+        <w:t>think</w:t>
+      </w:r>
+      <w:proofErr w:type="spellEnd"/>
+      <w:r>
+        <w:t xml:space="preserve"> </w:t>
+      </w:r>
+      <w:proofErr w:type="spellStart"/>
+      <w:r>
+        <w:t>we</w:t>
+      </w:r>
+      <w:proofErr w:type="spellEnd"/>
+      <w:r>
+        <w:t xml:space="preserve"> </w:t>
+      </w:r>
+      <w:proofErr w:type="spellStart"/>
+      <w:r>
+        <w:t>should</w:t>
+      </w:r>
+      <w:proofErr w:type="spellEnd"/>
+      <w:r>
+        <w:t xml:space="preserve"> </w:t>
+      </w:r>
+      <w:proofErr w:type="spellStart"/>
+      <w:r>
+        <w:t>follow</w:t>
+      </w:r>
+      <w:proofErr w:type="spellEnd"/>
+      <w:r>
+        <w:t xml:space="preserve"> </w:t>
+      </w:r>
+      <w:proofErr w:type="spellStart"/>
+      <w:r>
+        <w:t>the</w:t>
+      </w:r>
+      <w:proofErr w:type="spellEnd"/>
+      <w:r>
+        <w:t xml:space="preserve"> </w:t>
+      </w:r>
+      <w:proofErr w:type="spellStart"/>
+      <w:r>
+        <w:t>query</w:t>
+      </w:r>
+      <w:proofErr w:type="spellEnd"/>
+      <w:r>
+        <w:t xml:space="preserve"> </w:t>
+      </w:r>
+      <w:proofErr w:type="spellStart"/>
+      <w:r>
+        <w:t>string</w:t>
+      </w:r>
+      <w:proofErr w:type="spellEnd"/>
+      <w:r>
+        <w:t xml:space="preserve"> </w:t>
+      </w:r>
+      <w:proofErr w:type="spellStart"/>
+      <w:r>
+        <w:t>convention</w:t>
+      </w:r>
+      <w:proofErr w:type="spellEnd"/>
+      <w:r>
+        <w:t xml:space="preserve"> </w:t>
+      </w:r>
+      <w:proofErr w:type="spellStart"/>
+      <w:r>
+        <w:t>for</w:t>
+      </w:r>
+      <w:proofErr w:type="spellEnd"/>
+      <w:r>
+        <w:t xml:space="preserve"> </w:t>
+      </w:r>
+      <w:proofErr w:type="spellStart"/>
+      <w:r>
+        <w:t>using</w:t>
+      </w:r>
+      <w:proofErr w:type="spellEnd"/>
+      <w:r>
+        <w:t xml:space="preserve"> </w:t>
+      </w:r>
+      <w:proofErr w:type="spellStart"/>
+      <w:r>
+        <w:t>the</w:t>
+      </w:r>
+      <w:proofErr w:type="spellEnd"/>
+      <w:r>
+        <w:t xml:space="preserve"> </w:t>
+      </w:r>
+      <w:proofErr w:type="spellStart"/>
+      <w:r>
+        <w:t>query</w:t>
+      </w:r>
+      <w:proofErr w:type="spellEnd"/>
+      <w:r>
+        <w:t xml:space="preserve"> </w:t>
+      </w:r>
+      <w:proofErr w:type="spellStart"/>
+      <w:r>
+        <w:t>strings</w:t>
+      </w:r>
+      <w:proofErr w:type="spellEnd"/>
+      <w:r>
+        <w:t xml:space="preserve">. I </w:t>
+      </w:r>
+      <w:proofErr w:type="spellStart"/>
+      <w:r>
+        <w:t>think</w:t>
+      </w:r>
+      <w:proofErr w:type="spellEnd"/>
+      <w:r>
+        <w:t xml:space="preserve"> </w:t>
+      </w:r>
+      <w:proofErr w:type="spellStart"/>
+      <w:r>
+        <w:t>the</w:t>
+      </w:r>
+      <w:proofErr w:type="spellEnd"/>
+      <w:r>
+        <w:t xml:space="preserve"> </w:t>
+      </w:r>
+      <w:proofErr w:type="spellStart"/>
+      <w:r>
+        <w:t>convention</w:t>
+      </w:r>
+      <w:proofErr w:type="spellEnd"/>
+      <w:r>
+        <w:t xml:space="preserve"> </w:t>
+      </w:r>
+      <w:proofErr w:type="spellStart"/>
+      <w:r>
+        <w:t>like</w:t>
+      </w:r>
+      <w:proofErr w:type="spellEnd"/>
+      <w:r>
+        <w:t xml:space="preserve"> "</w:t>
+      </w:r>
+      <w:proofErr w:type="spellStart"/>
+      <w:r>
+        <w:t>verbal_status</w:t>
+      </w:r>
+      <w:proofErr w:type="spellEnd"/>
+      <w:r>
+        <w:t xml:space="preserve">" </w:t>
+      </w:r>
+      <w:proofErr w:type="spellStart"/>
+      <w:r>
+        <w:t>we</w:t>
+      </w:r>
+      <w:proofErr w:type="spellEnd"/>
+      <w:r>
+        <w:t xml:space="preserve"> </w:t>
+      </w:r>
+      <w:proofErr w:type="spellStart"/>
+      <w:r>
+        <w:t>should</w:t>
+      </w:r>
+      <w:proofErr w:type="spellEnd"/>
+      <w:r>
+        <w:t xml:space="preserve"> </w:t>
+      </w:r>
+      <w:proofErr w:type="spellStart"/>
+      <w:r>
+        <w:t>always</w:t>
+      </w:r>
+      <w:proofErr w:type="spellEnd"/>
+      <w:r>
+        <w:t xml:space="preserve"> </w:t>
+      </w:r>
+      <w:proofErr w:type="spellStart"/>
+      <w:r>
+        <w:t>follow</w:t>
+      </w:r>
+      <w:proofErr w:type="spellEnd"/>
+      <w:r>
+        <w:t xml:space="preserve"> </w:t>
+      </w:r>
+      <w:proofErr w:type="spellStart"/>
+      <w:r>
+        <w:t>it</w:t>
+      </w:r>
+      <w:proofErr w:type="spellEnd"/>
+      <w:r>
+        <w:t xml:space="preserve"> </w:t>
+      </w:r>
+      <w:proofErr w:type="spellStart"/>
+      <w:r>
+        <w:t>for</w:t>
+      </w:r>
+      <w:proofErr w:type="spellEnd"/>
+      <w:r>
+        <w:t xml:space="preserve"> </w:t>
+      </w:r>
+      <w:proofErr w:type="spellStart"/>
+      <w:r>
+        <w:t>json</w:t>
+      </w:r>
+      <w:proofErr w:type="spellEnd"/>
+      <w:r>
+        <w:t xml:space="preserve"> </w:t>
+      </w:r>
+      <w:proofErr w:type="spellStart"/>
+      <w:r>
+        <w:t>property</w:t>
+      </w:r>
+      <w:proofErr w:type="spellEnd"/>
+      <w:r>
+        <w:t xml:space="preserve"> but not in </w:t>
+      </w:r>
+      <w:proofErr w:type="spellStart"/>
+      <w:r>
+        <w:t>the</w:t>
+      </w:r>
+      <w:proofErr w:type="spellEnd"/>
+      <w:r>
+        <w:t xml:space="preserve"> </w:t>
+      </w:r>
+      <w:proofErr w:type="spellStart"/>
+      <w:r>
+        <w:t>url</w:t>
+      </w:r>
+      <w:proofErr w:type="spellEnd"/>
+      <w:r>
+        <w:t xml:space="preserve">. I </w:t>
+      </w:r>
+      <w:proofErr w:type="spellStart"/>
+      <w:r>
+        <w:t>have</w:t>
+      </w:r>
+      <w:proofErr w:type="spellEnd"/>
+      <w:r>
+        <w:t xml:space="preserve"> </w:t>
+      </w:r>
+      <w:proofErr w:type="spellStart"/>
+      <w:r>
+        <w:t>had</w:t>
+      </w:r>
+      <w:proofErr w:type="spellEnd"/>
+      <w:r>
+        <w:t xml:space="preserve"> </w:t>
+      </w:r>
+      <w:proofErr w:type="spellStart"/>
+      <w:r>
+        <w:t>problems</w:t>
+      </w:r>
+      <w:proofErr w:type="spellEnd"/>
+      <w:r>
+        <w:t xml:space="preserve"> </w:t>
+      </w:r>
+      <w:proofErr w:type="spellStart"/>
+      <w:r>
+        <w:t>using</w:t>
+      </w:r>
+      <w:proofErr w:type="spellEnd"/>
+      <w:r>
+        <w:t xml:space="preserve"> </w:t>
+      </w:r>
+      <w:proofErr w:type="spellStart"/>
+      <w:r>
+        <w:t>the</w:t>
+      </w:r>
+      <w:proofErr w:type="spellEnd"/>
+      <w:r>
+        <w:t xml:space="preserve"> </w:t>
+      </w:r>
+      <w:proofErr w:type="spellStart"/>
+      <w:r>
+        <w:t>symbols</w:t>
+      </w:r>
+      <w:proofErr w:type="spellEnd"/>
+      <w:r>
+        <w:t xml:space="preserve"> (- </w:t>
+      </w:r>
+      <w:proofErr w:type="spellStart"/>
+      <w:r>
+        <w:t>or</w:t>
+      </w:r>
+      <w:proofErr w:type="spellEnd"/>
+      <w:r>
+        <w:t xml:space="preserve"> _) in </w:t>
+      </w:r>
+      <w:proofErr w:type="spellStart"/>
+      <w:r>
+        <w:t>the</w:t>
+      </w:r>
+      <w:proofErr w:type="spellEnd"/>
+      <w:r>
+        <w:t xml:space="preserve"> </w:t>
+      </w:r>
+      <w:proofErr w:type="spellStart"/>
+      <w:r>
+        <w:t>query</w:t>
+      </w:r>
+      <w:proofErr w:type="spellEnd"/>
+      <w:r>
+        <w:t xml:space="preserve"> </w:t>
+      </w:r>
+      <w:proofErr w:type="spellStart"/>
+      <w:r>
+        <w:t>strings</w:t>
+      </w:r>
+      <w:proofErr w:type="spellEnd"/>
+      <w:r>
+        <w:t xml:space="preserve">. I </w:t>
+      </w:r>
+      <w:proofErr w:type="spellStart"/>
+      <w:r>
+        <w:t>can't</w:t>
+      </w:r>
+      <w:proofErr w:type="spellEnd"/>
+      <w:r>
+        <w:t xml:space="preserve"> </w:t>
+      </w:r>
+      <w:proofErr w:type="spellStart"/>
+      <w:r>
+        <w:t>exactly</w:t>
+      </w:r>
+      <w:proofErr w:type="spellEnd"/>
+      <w:r>
+        <w:t xml:space="preserve"> </w:t>
+      </w:r>
+      <w:proofErr w:type="spellStart"/>
+      <w:r>
+        <w:t>remember</w:t>
+      </w:r>
+      <w:proofErr w:type="spellEnd"/>
+      <w:r>
+        <w:t xml:space="preserve"> </w:t>
+      </w:r>
+      <w:proofErr w:type="spellStart"/>
+      <w:r>
+        <w:t>the</w:t>
+      </w:r>
+      <w:proofErr w:type="spellEnd"/>
+      <w:r>
+        <w:t xml:space="preserve"> </w:t>
+      </w:r>
+      <w:proofErr w:type="spellStart"/>
+      <w:r>
+        <w:t>programming</w:t>
+      </w:r>
+      <w:proofErr w:type="spellEnd"/>
+      <w:r>
+        <w:t xml:space="preserve"> </w:t>
+      </w:r>
+      <w:proofErr w:type="spellStart"/>
+      <w:r>
+        <w:t>language</w:t>
+      </w:r>
+      <w:proofErr w:type="spellEnd"/>
+      <w:r>
+        <w:t xml:space="preserve"> (</w:t>
+      </w:r>
+      <w:proofErr w:type="spellStart"/>
+      <w:r>
+        <w:t>maybe</w:t>
+      </w:r>
+      <w:proofErr w:type="spellEnd"/>
+      <w:r>
+        <w:t xml:space="preserve"> </w:t>
+      </w:r>
+      <w:proofErr w:type="spellStart"/>
+      <w:r>
+        <w:t>php</w:t>
+      </w:r>
+      <w:proofErr w:type="spellEnd"/>
+      <w:r>
+        <w:t xml:space="preserve">) </w:t>
+      </w:r>
+      <w:proofErr w:type="spellStart"/>
+      <w:r>
+        <w:t>and</w:t>
+      </w:r>
+      <w:proofErr w:type="spellEnd"/>
+      <w:r>
+        <w:t xml:space="preserve"> </w:t>
+      </w:r>
+      <w:proofErr w:type="spellStart"/>
+      <w:r>
+        <w:t>our</w:t>
+      </w:r>
+      <w:proofErr w:type="spellEnd"/>
+      <w:r>
+        <w:t xml:space="preserve"> </w:t>
+      </w:r>
+      <w:proofErr w:type="spellStart"/>
+      <w:r>
+        <w:t>javascript</w:t>
+      </w:r>
+      <w:proofErr w:type="spellEnd"/>
+      <w:r>
+        <w:t xml:space="preserve"> expert also </w:t>
+      </w:r>
+      <w:proofErr w:type="spellStart"/>
+      <w:r>
+        <w:t>confirms</w:t>
+      </w:r>
+      <w:proofErr w:type="spellEnd"/>
+      <w:r>
+        <w:t xml:space="preserve"> </w:t>
+      </w:r>
+      <w:proofErr w:type="spellStart"/>
+      <w:r>
+        <w:t>that</w:t>
+      </w:r>
+      <w:proofErr w:type="spellEnd"/>
+      <w:r>
+        <w:t xml:space="preserve"> he </w:t>
+      </w:r>
+      <w:proofErr w:type="spellStart"/>
+      <w:r>
+        <w:t>has</w:t>
+      </w:r>
+      <w:proofErr w:type="spellEnd"/>
+      <w:r>
+        <w:t xml:space="preserve"> </w:t>
+      </w:r>
+      <w:proofErr w:type="spellStart"/>
+      <w:r>
+        <w:t>had</w:t>
+      </w:r>
+      <w:proofErr w:type="spellEnd"/>
+      <w:r>
+        <w:t xml:space="preserve"> </w:t>
+      </w:r>
+      <w:proofErr w:type="spellStart"/>
+      <w:r>
+        <w:t>that</w:t>
+      </w:r>
+      <w:proofErr w:type="spellEnd"/>
+      <w:r>
+        <w:t xml:space="preserve"> </w:t>
+      </w:r>
+      <w:proofErr w:type="spellStart"/>
+      <w:r>
+        <w:t>problem</w:t>
+      </w:r>
+      <w:proofErr w:type="spellEnd"/>
+      <w:r>
+        <w:t xml:space="preserve">. Also, </w:t>
+      </w:r>
+      <w:proofErr w:type="spellStart"/>
+      <w:r>
+        <w:t>using</w:t>
+      </w:r>
+      <w:proofErr w:type="spellEnd"/>
+      <w:r>
+        <w:t xml:space="preserve"> "-" </w:t>
+      </w:r>
+      <w:proofErr w:type="spellStart"/>
+      <w:r>
+        <w:t>for</w:t>
+      </w:r>
+      <w:proofErr w:type="spellEnd"/>
+      <w:r>
+        <w:t xml:space="preserve"> </w:t>
+      </w:r>
+      <w:proofErr w:type="spellStart"/>
+      <w:r>
+        <w:t>Desc</w:t>
+      </w:r>
+      <w:proofErr w:type="spellEnd"/>
+      <w:r>
+        <w:t xml:space="preserve"> I </w:t>
+      </w:r>
+      <w:proofErr w:type="spellStart"/>
+      <w:r>
+        <w:t>think</w:t>
+      </w:r>
+      <w:proofErr w:type="spellEnd"/>
+      <w:r>
+        <w:t xml:space="preserve"> </w:t>
+      </w:r>
+      <w:proofErr w:type="spellStart"/>
+      <w:r>
+        <w:t>is</w:t>
+      </w:r>
+      <w:proofErr w:type="spellEnd"/>
+      <w:r>
+        <w:t xml:space="preserve"> not </w:t>
+      </w:r>
+      <w:proofErr w:type="spellStart"/>
+      <w:r>
+        <w:t>self</w:t>
+      </w:r>
+      <w:proofErr w:type="spellEnd"/>
+      <w:r>
+        <w:t xml:space="preserve"> </w:t>
+      </w:r>
+      <w:proofErr w:type="spellStart"/>
+      <w:r>
+        <w:t>explainable</w:t>
+      </w:r>
+      <w:proofErr w:type="spellEnd"/>
+      <w:r>
+        <w:t>.</w:t>
+      </w:r>
+    </w:p>
+    <w:p/>
+    <w:p>
+      <w:r>
+        <w:t xml:space="preserve">But, do </w:t>
+      </w:r>
+      <w:proofErr w:type="spellStart"/>
+      <w:r>
+        <w:t>you</w:t>
+      </w:r>
+      <w:proofErr w:type="spellEnd"/>
+      <w:r>
+        <w:t xml:space="preserve"> </w:t>
+      </w:r>
+      <w:proofErr w:type="spellStart"/>
+      <w:r>
+        <w:t>generally</w:t>
+      </w:r>
+      <w:proofErr w:type="spellEnd"/>
+      <w:r>
+        <w:t xml:space="preserve"> </w:t>
+      </w:r>
+      <w:proofErr w:type="spellStart"/>
+      <w:r>
+        <w:t>agree</w:t>
+      </w:r>
+      <w:proofErr w:type="spellEnd"/>
+      <w:r>
+        <w:t xml:space="preserve"> </w:t>
+      </w:r>
+      <w:proofErr w:type="spellStart"/>
+      <w:r>
+        <w:t>with</w:t>
+      </w:r>
+      <w:proofErr w:type="spellEnd"/>
+      <w:r>
+        <w:t xml:space="preserve"> </w:t>
+      </w:r>
+      <w:proofErr w:type="spellStart"/>
+      <w:r>
+        <w:t>the</w:t>
+      </w:r>
+      <w:proofErr w:type="spellEnd"/>
+      <w:r>
+        <w:t xml:space="preserve"> </w:t>
+      </w:r>
+      <w:proofErr w:type="spellStart"/>
+      <w:proofErr w:type="gramStart"/>
+      <w:r>
+        <w:t>naming</w:t>
+      </w:r>
+      <w:proofErr w:type="spellEnd"/>
+      <w:r>
+        <w:t xml:space="preserve"> ?</w:t>
+      </w:r>
+      <w:proofErr w:type="gramEnd"/>
+    </w:p>
+    <w:p/>
+    <w:p>
+      <w:proofErr w:type="spellStart"/>
+      <w:r>
+        <w:t>page</w:t>
+      </w:r>
+      <w:proofErr w:type="spellEnd"/>
+      <w:r>
+        <w:t xml:space="preserve"> : </w:t>
+      </w:r>
+      <w:proofErr w:type="spellStart"/>
+      <w:r>
+        <w:t>requested</w:t>
+      </w:r>
+      <w:proofErr w:type="spellEnd"/>
+      <w:r>
+        <w:t xml:space="preserve"> </w:t>
+      </w:r>
+      <w:proofErr w:type="spellStart"/>
+      <w:r>
+        <w:t>page</w:t>
+      </w:r>
+      <w:proofErr w:type="spellEnd"/>
+      <w:r>
+        <w:t xml:space="preserve"> (</w:t>
+      </w:r>
+      <w:proofErr w:type="spellStart"/>
+      <w:r>
+        <w:t>it</w:t>
+      </w:r>
+      <w:proofErr w:type="spellEnd"/>
+      <w:r>
+        <w:t xml:space="preserve"> </w:t>
+      </w:r>
+      <w:proofErr w:type="spellStart"/>
+      <w:r>
+        <w:t>could</w:t>
+      </w:r>
+      <w:proofErr w:type="spellEnd"/>
+      <w:r>
+        <w:t xml:space="preserve"> </w:t>
+      </w:r>
+      <w:proofErr w:type="spellStart"/>
+      <w:r>
+        <w:t>be</w:t>
+      </w:r>
+      <w:proofErr w:type="spellEnd"/>
+      <w:r>
+        <w:t xml:space="preserve"> </w:t>
+      </w:r>
+      <w:proofErr w:type="spellStart"/>
+      <w:r>
+        <w:t>record</w:t>
+      </w:r>
+      <w:proofErr w:type="spellEnd"/>
+      <w:r>
+        <w:t xml:space="preserve">, item, </w:t>
+      </w:r>
+      <w:proofErr w:type="spellStart"/>
+      <w:r>
+        <w:t>itemNumber</w:t>
+      </w:r>
+      <w:proofErr w:type="spellEnd"/>
+      <w:r>
+        <w:t xml:space="preserve">, </w:t>
+      </w:r>
+      <w:proofErr w:type="spellStart"/>
+      <w:r>
+        <w:t>pageNumber</w:t>
+      </w:r>
+      <w:proofErr w:type="spellEnd"/>
+      <w:r>
+        <w:t xml:space="preserve">, </w:t>
+      </w:r>
+      <w:proofErr w:type="spellStart"/>
+      <w:r>
+        <w:t>section</w:t>
+      </w:r>
+      <w:proofErr w:type="spellEnd"/>
+      <w:r>
+        <w:t xml:space="preserve">, </w:t>
+      </w:r>
+      <w:proofErr w:type="spellStart"/>
+      <w:r>
+        <w:t>sectionNumber</w:t>
+      </w:r>
+      <w:proofErr w:type="spellEnd"/>
+      <w:r>
+        <w:t xml:space="preserve">, </w:t>
+      </w:r>
+      <w:proofErr w:type="spellStart"/>
+      <w:r>
+        <w:t>index</w:t>
+      </w:r>
+      <w:proofErr w:type="spellEnd"/>
+      <w:r>
+        <w:t xml:space="preserve">, </w:t>
+      </w:r>
+      <w:proofErr w:type="spellStart"/>
+      <w:r>
+        <w:t>offset</w:t>
+      </w:r>
+      <w:proofErr w:type="spellEnd"/>
+      <w:r>
+        <w:t xml:space="preserve">) --&gt; </w:t>
+      </w:r>
+      <w:proofErr w:type="spellStart"/>
+      <w:r>
+        <w:t>maybe</w:t>
+      </w:r>
+      <w:proofErr w:type="spellEnd"/>
+      <w:r>
+        <w:t xml:space="preserve"> </w:t>
+      </w:r>
+      <w:proofErr w:type="spellStart"/>
+      <w:r>
+        <w:t>pageNum</w:t>
+      </w:r>
+      <w:proofErr w:type="spellEnd"/>
+      <w:r>
+        <w:t xml:space="preserve"> </w:t>
+      </w:r>
+      <w:proofErr w:type="spellStart"/>
+      <w:r>
+        <w:t>is</w:t>
+      </w:r>
+      <w:proofErr w:type="spellEnd"/>
+      <w:r>
+        <w:t xml:space="preserve"> </w:t>
+      </w:r>
+      <w:proofErr w:type="spellStart"/>
+      <w:r>
+        <w:t>more</w:t>
+      </w:r>
+      <w:proofErr w:type="spellEnd"/>
+      <w:r>
+        <w:t xml:space="preserve"> </w:t>
+      </w:r>
+      <w:proofErr w:type="spellStart"/>
+      <w:r>
+        <w:t>self</w:t>
+      </w:r>
+      <w:proofErr w:type="spellEnd"/>
+      <w:r>
+        <w:t xml:space="preserve"> </w:t>
+      </w:r>
+      <w:proofErr w:type="spellStart"/>
+      <w:r>
+        <w:t>explainable</w:t>
+      </w:r>
+      <w:proofErr w:type="spellEnd"/>
+      <w:r>
+        <w:t xml:space="preserve"> ?</w:t>
+      </w:r>
+    </w:p>
+    <w:p>
+      <w:proofErr w:type="spellStart"/>
+      <w:r>
+        <w:t>pageSize</w:t>
+      </w:r>
+      <w:proofErr w:type="spellEnd"/>
+      <w:r>
+        <w:t xml:space="preserve"> : </w:t>
+      </w:r>
+      <w:proofErr w:type="spellStart"/>
+      <w:r>
+        <w:t>requested</w:t>
+      </w:r>
+      <w:proofErr w:type="spellEnd"/>
+      <w:r>
+        <w:t xml:space="preserve"> </w:t>
+      </w:r>
+      <w:proofErr w:type="spellStart"/>
+      <w:r>
+        <w:t>items</w:t>
+      </w:r>
+      <w:proofErr w:type="spellEnd"/>
+      <w:r>
+        <w:t xml:space="preserve"> per </w:t>
+      </w:r>
+      <w:proofErr w:type="spellStart"/>
+      <w:r>
+        <w:t>page</w:t>
+      </w:r>
+      <w:proofErr w:type="spellEnd"/>
+      <w:r>
+        <w:t xml:space="preserve"> (</w:t>
+      </w:r>
+      <w:proofErr w:type="spellStart"/>
+      <w:r>
+        <w:t>records</w:t>
+      </w:r>
+      <w:proofErr w:type="spellEnd"/>
+      <w:r>
+        <w:t xml:space="preserve">, </w:t>
+      </w:r>
+      <w:proofErr w:type="spellStart"/>
+      <w:r>
+        <w:t>recordsPerPage</w:t>
+      </w:r>
+      <w:proofErr w:type="spellEnd"/>
+      <w:r>
+        <w:t xml:space="preserve">, </w:t>
+      </w:r>
+      <w:proofErr w:type="spellStart"/>
+      <w:r>
+        <w:t>itemSize</w:t>
+      </w:r>
+      <w:proofErr w:type="spellEnd"/>
+      <w:r>
+        <w:t xml:space="preserve">, </w:t>
+      </w:r>
+      <w:proofErr w:type="spellStart"/>
+      <w:r>
+        <w:t>items</w:t>
+      </w:r>
+      <w:proofErr w:type="spellEnd"/>
+      <w:r>
+        <w:t xml:space="preserve">, </w:t>
+      </w:r>
+      <w:proofErr w:type="spellStart"/>
+      <w:r>
+        <w:t>sections</w:t>
+      </w:r>
+      <w:proofErr w:type="spellEnd"/>
+      <w:r>
+        <w:t xml:space="preserve">, </w:t>
+      </w:r>
+      <w:proofErr w:type="spellStart"/>
+      <w:r>
+        <w:t>range</w:t>
+      </w:r>
+      <w:proofErr w:type="spellEnd"/>
+      <w:r>
+        <w:t>)</w:t>
+      </w:r>
+    </w:p>
+    <w:p>
+      <w:proofErr w:type="spellStart"/>
+      <w:proofErr w:type="gramStart"/>
+      <w:r>
+        <w:t>sortColumn</w:t>
+      </w:r>
+      <w:proofErr w:type="spellEnd"/>
+      <w:r>
+        <w:t xml:space="preserve"> :</w:t>
+      </w:r>
+      <w:proofErr w:type="gramEnd"/>
+      <w:r>
+        <w:t xml:space="preserve"> </w:t>
+      </w:r>
+      <w:proofErr w:type="spellStart"/>
+      <w:r>
+        <w:t>sort</w:t>
+      </w:r>
+      <w:proofErr w:type="spellEnd"/>
+      <w:r>
+        <w:t xml:space="preserve"> </w:t>
+      </w:r>
+      <w:proofErr w:type="spellStart"/>
+      <w:r>
+        <w:t>by</w:t>
+      </w:r>
+      <w:proofErr w:type="spellEnd"/>
+      <w:r>
+        <w:t xml:space="preserve"> </w:t>
+      </w:r>
+      <w:proofErr w:type="spellStart"/>
+      <w:r>
+        <w:t>column</w:t>
+      </w:r>
+      <w:proofErr w:type="spellEnd"/>
+      <w:r>
+        <w:t xml:space="preserve"> </w:t>
+      </w:r>
+      <w:proofErr w:type="spellStart"/>
+      <w:r>
+        <w:t>name</w:t>
+      </w:r>
+      <w:proofErr w:type="spellEnd"/>
+      <w:r>
+        <w:t xml:space="preserve"> (</w:t>
+      </w:r>
+      <w:proofErr w:type="spellStart"/>
+      <w:r>
+        <w:t>sortBy</w:t>
+      </w:r>
+      <w:proofErr w:type="spellEnd"/>
+      <w:r>
+        <w:t xml:space="preserve">, </w:t>
+      </w:r>
+      <w:proofErr w:type="spellStart"/>
+      <w:r>
+        <w:t>orderBy</w:t>
+      </w:r>
+      <w:proofErr w:type="spellEnd"/>
+      <w:r>
+        <w:t xml:space="preserve">, </w:t>
+      </w:r>
+      <w:proofErr w:type="spellStart"/>
+      <w:r>
+        <w:t>sortCol</w:t>
+      </w:r>
+      <w:proofErr w:type="spellEnd"/>
+      <w:r>
+        <w:t xml:space="preserve">) --&gt; </w:t>
+      </w:r>
+      <w:proofErr w:type="spellStart"/>
+      <w:r>
+        <w:t>maybe</w:t>
+      </w:r>
+      <w:proofErr w:type="spellEnd"/>
+      <w:r>
+        <w:t xml:space="preserve"> </w:t>
+      </w:r>
+      <w:proofErr w:type="spellStart"/>
+      <w:r>
+        <w:t>sortCol</w:t>
+      </w:r>
+      <w:proofErr w:type="spellEnd"/>
+      <w:r>
+        <w:t xml:space="preserve"> </w:t>
+      </w:r>
+      <w:proofErr w:type="spellStart"/>
+      <w:r>
+        <w:t>is</w:t>
+      </w:r>
+      <w:proofErr w:type="spellEnd"/>
+      <w:r>
+        <w:t xml:space="preserve"> </w:t>
+      </w:r>
+      <w:proofErr w:type="spellStart"/>
+      <w:r>
+        <w:t>the</w:t>
+      </w:r>
+      <w:proofErr w:type="spellEnd"/>
+      <w:r>
+        <w:t xml:space="preserve"> </w:t>
+      </w:r>
+      <w:proofErr w:type="spellStart"/>
+      <w:r>
+        <w:t>right</w:t>
+      </w:r>
+      <w:proofErr w:type="spellEnd"/>
+      <w:r>
+        <w:t xml:space="preserve"> </w:t>
+      </w:r>
+      <w:proofErr w:type="spellStart"/>
+      <w:r>
+        <w:t>one</w:t>
+      </w:r>
+      <w:proofErr w:type="spellEnd"/>
+      <w:r>
+        <w:t xml:space="preserve"> ?</w:t>
+      </w:r>
+    </w:p>
+    <w:p>
+      <w:proofErr w:type="spellStart"/>
+      <w:r>
+        <w:t>sortDirection</w:t>
+      </w:r>
+      <w:proofErr w:type="spellEnd"/>
+      <w:r>
+        <w:t xml:space="preserve"> : </w:t>
+      </w:r>
+      <w:proofErr w:type="spellStart"/>
+      <w:r>
+        <w:t>sorting</w:t>
+      </w:r>
+      <w:proofErr w:type="spellEnd"/>
+      <w:r>
+        <w:t xml:space="preserve"> </w:t>
+      </w:r>
+      <w:proofErr w:type="spellStart"/>
+      <w:r>
+        <w:t>direction</w:t>
+      </w:r>
+      <w:proofErr w:type="spellEnd"/>
+      <w:r>
+        <w:t xml:space="preserve"> ( </w:t>
+      </w:r>
+      <w:proofErr w:type="spellStart"/>
+      <w:r>
+        <w:t>ascending</w:t>
+      </w:r>
+      <w:proofErr w:type="spellEnd"/>
+      <w:r>
+        <w:t xml:space="preserve"> </w:t>
+      </w:r>
+      <w:proofErr w:type="spellStart"/>
+      <w:r>
+        <w:t>is</w:t>
+      </w:r>
+      <w:proofErr w:type="spellEnd"/>
+      <w:r>
+        <w:t xml:space="preserve"> </w:t>
+      </w:r>
+      <w:proofErr w:type="spellStart"/>
+      <w:r>
+        <w:t>default</w:t>
+      </w:r>
+      <w:proofErr w:type="spellEnd"/>
+      <w:r>
+        <w:t xml:space="preserve"> </w:t>
+      </w:r>
+      <w:proofErr w:type="spellStart"/>
+      <w:r>
+        <w:t>or</w:t>
+      </w:r>
+      <w:proofErr w:type="spellEnd"/>
+      <w:r>
+        <w:t xml:space="preserve">, </w:t>
+      </w:r>
+      <w:proofErr w:type="spellStart"/>
+      <w:r>
+        <w:t>desc</w:t>
+      </w:r>
+      <w:proofErr w:type="spellEnd"/>
+      <w:r>
+        <w:t>=</w:t>
+      </w:r>
+      <w:proofErr w:type="spellStart"/>
+      <w:r>
+        <w:t>true</w:t>
+      </w:r>
+      <w:proofErr w:type="spellEnd"/>
+      <w:r>
+        <w:t>/</w:t>
+      </w:r>
+      <w:proofErr w:type="spellStart"/>
+      <w:r>
+        <w:t>false</w:t>
+      </w:r>
+      <w:proofErr w:type="spellEnd"/>
+      <w:r>
+        <w:t xml:space="preserve">, </w:t>
+      </w:r>
+      <w:proofErr w:type="spellStart"/>
+      <w:r>
+        <w:t>sort</w:t>
+      </w:r>
+      <w:proofErr w:type="spellEnd"/>
+      <w:r>
+        <w:t xml:space="preserve">, </w:t>
+      </w:r>
+      <w:proofErr w:type="spellStart"/>
+      <w:r>
+        <w:t>sortDir</w:t>
+      </w:r>
+      <w:proofErr w:type="spellEnd"/>
+      <w:r>
+        <w:t xml:space="preserve">) --&gt; </w:t>
+      </w:r>
+      <w:proofErr w:type="spellStart"/>
+      <w:r>
+        <w:t>maybe</w:t>
+      </w:r>
+      <w:proofErr w:type="spellEnd"/>
+      <w:r>
+        <w:t xml:space="preserve"> </w:t>
+      </w:r>
+      <w:proofErr w:type="spellStart"/>
+      <w:r>
+        <w:t>sortDir</w:t>
+      </w:r>
+      <w:proofErr w:type="spellEnd"/>
+      <w:r>
+        <w:t xml:space="preserve"> </w:t>
+      </w:r>
+      <w:proofErr w:type="spellStart"/>
+      <w:r>
+        <w:t>is</w:t>
+      </w:r>
+      <w:proofErr w:type="spellEnd"/>
+      <w:r>
+        <w:t xml:space="preserve"> </w:t>
+      </w:r>
+      <w:proofErr w:type="spellStart"/>
+      <w:r>
+        <w:t>the</w:t>
+      </w:r>
+      <w:proofErr w:type="spellEnd"/>
+      <w:r>
+        <w:t xml:space="preserve"> </w:t>
+      </w:r>
+      <w:proofErr w:type="spellStart"/>
+      <w:r>
+        <w:t>right</w:t>
+      </w:r>
+      <w:proofErr w:type="spellEnd"/>
+      <w:r>
+        <w:t xml:space="preserve"> </w:t>
+      </w:r>
+      <w:proofErr w:type="spellStart"/>
+      <w:r>
+        <w:t>one</w:t>
+      </w:r>
+      <w:proofErr w:type="spellEnd"/>
+      <w:r>
+        <w:t>?</w:t>
+      </w:r>
+    </w:p>
+    <w:p/>
+    <w:p>
+      <w:r>
+        <w:br/>
+      </w:r>
+      <w:r>
         <w:rPr>
           <w:b/>
-          <w:color w:val="1F497D" w:themeColor="text2"/>
-          <w:sz w:val="24"/>
-          <w:szCs w:val="24"/>
+          <w:bCs/>
         </w:rPr>
-      </w:pPr>
+        <w:t>1</w:t>
+      </w:r>
+      <w:r>
+        <w:t xml:space="preserve">. </w:t>
+      </w:r>
+      <w:proofErr w:type="spellStart"/>
+      <w:r>
+        <w:t>Yes</w:t>
+      </w:r>
+      <w:proofErr w:type="spellEnd"/>
+      <w:r>
+        <w:t xml:space="preserve">, I understand </w:t>
+      </w:r>
+      <w:proofErr w:type="spellStart"/>
+      <w:r>
+        <w:t>and</w:t>
+      </w:r>
+      <w:proofErr w:type="spellEnd"/>
+      <w:r>
+        <w:t xml:space="preserve"> I </w:t>
+      </w:r>
+      <w:proofErr w:type="spellStart"/>
+      <w:r>
+        <w:t>agree</w:t>
+      </w:r>
+      <w:proofErr w:type="spellEnd"/>
+      <w:r>
+        <w:t xml:space="preserve"> </w:t>
+      </w:r>
+      <w:proofErr w:type="spellStart"/>
+      <w:r>
+        <w:t>that</w:t>
+      </w:r>
+      <w:proofErr w:type="spellEnd"/>
+      <w:r>
+        <w:t xml:space="preserve"> </w:t>
+      </w:r>
+      <w:proofErr w:type="spellStart"/>
+      <w:r>
+        <w:t>this</w:t>
+      </w:r>
+      <w:proofErr w:type="spellEnd"/>
+      <w:r>
+        <w:t xml:space="preserve"> </w:t>
+      </w:r>
+      <w:proofErr w:type="spellStart"/>
+      <w:r>
+        <w:t>is</w:t>
+      </w:r>
+      <w:proofErr w:type="spellEnd"/>
+      <w:r>
+        <w:t xml:space="preserve"> a </w:t>
+      </w:r>
+      <w:proofErr w:type="spellStart"/>
+      <w:r>
+        <w:t>nice</w:t>
+      </w:r>
+      <w:proofErr w:type="spellEnd"/>
+      <w:r>
+        <w:t xml:space="preserve"> </w:t>
+      </w:r>
+      <w:proofErr w:type="spellStart"/>
+      <w:r>
+        <w:t>solution</w:t>
+      </w:r>
+      <w:proofErr w:type="spellEnd"/>
+      <w:r>
+        <w:t>.</w:t>
+      </w:r>
+      <w:r>
+        <w:br/>
+      </w:r>
+      <w:r>
+        <w:br/>
+      </w:r>
+      <w:proofErr w:type="spellStart"/>
+      <w:r>
+        <w:t>However</w:t>
+      </w:r>
+      <w:proofErr w:type="spellEnd"/>
+      <w:r>
+        <w:t xml:space="preserve">, </w:t>
+      </w:r>
+      <w:proofErr w:type="spellStart"/>
+      <w:r>
+        <w:t>should</w:t>
+      </w:r>
+      <w:proofErr w:type="spellEnd"/>
+      <w:r>
+        <w:t xml:space="preserve"> </w:t>
+      </w:r>
+      <w:proofErr w:type="spellStart"/>
+      <w:r>
+        <w:t>we</w:t>
+      </w:r>
+      <w:proofErr w:type="spellEnd"/>
+      <w:r>
+        <w:t xml:space="preserve"> in BCF-API </w:t>
+      </w:r>
+      <w:proofErr w:type="spellStart"/>
+      <w:r>
+        <w:t>allow</w:t>
+      </w:r>
+      <w:proofErr w:type="spellEnd"/>
+      <w:r>
+        <w:t xml:space="preserve"> </w:t>
+      </w:r>
+      <w:proofErr w:type="spellStart"/>
+      <w:r>
+        <w:t>for</w:t>
+      </w:r>
+      <w:proofErr w:type="spellEnd"/>
+      <w:r>
+        <w:t xml:space="preserve"> </w:t>
+      </w:r>
+      <w:proofErr w:type="spellStart"/>
+      <w:r>
+        <w:t>nested</w:t>
+      </w:r>
+      <w:proofErr w:type="spellEnd"/>
+      <w:r>
+        <w:t xml:space="preserve"> </w:t>
+      </w:r>
+      <w:proofErr w:type="spellStart"/>
+      <w:r>
+        <w:t>filters</w:t>
+      </w:r>
+      <w:proofErr w:type="spellEnd"/>
+      <w:r>
+        <w:t xml:space="preserve"> such </w:t>
+      </w:r>
+      <w:proofErr w:type="spellStart"/>
+      <w:r>
+        <w:t>as</w:t>
+      </w:r>
+      <w:proofErr w:type="spellEnd"/>
+      <w:r>
+        <w:t xml:space="preserve"> </w:t>
+      </w:r>
+      <w:proofErr w:type="spellStart"/>
+      <w:r>
+        <w:t>the</w:t>
+      </w:r>
+      <w:proofErr w:type="spellEnd"/>
+      <w:r>
+        <w:t xml:space="preserve"> </w:t>
+      </w:r>
+      <w:proofErr w:type="spellStart"/>
+      <w:r>
+        <w:t>one</w:t>
+      </w:r>
+      <w:proofErr w:type="spellEnd"/>
+      <w:r>
+        <w:t xml:space="preserve"> I </w:t>
+      </w:r>
+      <w:proofErr w:type="spellStart"/>
+      <w:r>
+        <w:t>showed</w:t>
+      </w:r>
+      <w:proofErr w:type="spellEnd"/>
+      <w:r>
+        <w:t xml:space="preserve">: </w:t>
+      </w:r>
+      <w:r>
+        <w:br/>
+        <w:t>(key1=value1%7Ckey2=value2)%26key3</w:t>
+      </w:r>
+      <w:proofErr w:type="gramStart"/>
+      <w:r>
+        <w:t>!=</w:t>
+      </w:r>
+      <w:proofErr w:type="gramEnd"/>
+      <w:r>
+        <w:t xml:space="preserve">value3 </w:t>
+      </w:r>
+      <w:r>
+        <w:br/>
+      </w:r>
+      <w:r>
+        <w:br/>
+      </w:r>
+      <w:proofErr w:type="spellStart"/>
+      <w:r>
+        <w:t>How</w:t>
+      </w:r>
+      <w:proofErr w:type="spellEnd"/>
+      <w:r>
+        <w:t xml:space="preserve"> </w:t>
+      </w:r>
+      <w:proofErr w:type="spellStart"/>
+      <w:r>
+        <w:t>advanced</w:t>
+      </w:r>
+      <w:proofErr w:type="spellEnd"/>
+      <w:r>
+        <w:t xml:space="preserve"> </w:t>
+      </w:r>
+      <w:proofErr w:type="spellStart"/>
+      <w:r>
+        <w:t>search</w:t>
+      </w:r>
+      <w:proofErr w:type="spellEnd"/>
+      <w:r>
+        <w:t xml:space="preserve"> </w:t>
+      </w:r>
+      <w:proofErr w:type="spellStart"/>
+      <w:r>
+        <w:t>should</w:t>
+      </w:r>
+      <w:proofErr w:type="spellEnd"/>
+      <w:r>
+        <w:t xml:space="preserve"> </w:t>
+      </w:r>
+      <w:proofErr w:type="spellStart"/>
+      <w:r>
+        <w:t>we</w:t>
+      </w:r>
+      <w:proofErr w:type="spellEnd"/>
+      <w:r>
+        <w:t xml:space="preserve"> </w:t>
+      </w:r>
+      <w:proofErr w:type="spellStart"/>
+      <w:r>
+        <w:t>support</w:t>
+      </w:r>
+      <w:proofErr w:type="spellEnd"/>
+      <w:r>
+        <w:t xml:space="preserve">? </w:t>
+      </w:r>
+      <w:r>
+        <w:br/>
+      </w:r>
+      <w:r>
+        <w:br/>
+      </w:r>
       <w:r>
         <w:rPr>
           <w:b/>
-          <w:color w:val="1F497D" w:themeColor="text2"/>
-          <w:sz w:val="24"/>
-          <w:szCs w:val="24"/>
+          <w:bCs/>
         </w:rPr>
-        <w:t>Caching</w:t>
-      </w:r>
-    </w:p>
-    <w:p>
-      <w:r>
-        <w:t>ETAG</w:t>
+        <w:t>2</w:t>
+      </w:r>
+      <w:r>
+        <w:t xml:space="preserve">. </w:t>
+      </w:r>
+      <w:proofErr w:type="spellStart"/>
+      <w:r>
+        <w:t>Regards</w:t>
+      </w:r>
+      <w:proofErr w:type="spellEnd"/>
+      <w:r>
+        <w:t xml:space="preserve"> </w:t>
+      </w:r>
+      <w:proofErr w:type="spellStart"/>
+      <w:r>
+        <w:t>to</w:t>
+      </w:r>
+      <w:proofErr w:type="spellEnd"/>
+      <w:r>
+        <w:t xml:space="preserve"> </w:t>
+      </w:r>
+      <w:proofErr w:type="spellStart"/>
+      <w:r>
+        <w:t>the</w:t>
+      </w:r>
+      <w:proofErr w:type="spellEnd"/>
+      <w:r>
+        <w:t xml:space="preserve"> </w:t>
+      </w:r>
+      <w:proofErr w:type="spellStart"/>
+      <w:r>
+        <w:t>pageSize</w:t>
+      </w:r>
+      <w:proofErr w:type="spellEnd"/>
+      <w:r>
+        <w:t xml:space="preserve"> </w:t>
+      </w:r>
+      <w:proofErr w:type="spellStart"/>
+      <w:r>
+        <w:t>vs</w:t>
+      </w:r>
+      <w:proofErr w:type="spellEnd"/>
+      <w:r>
+        <w:t xml:space="preserve"> </w:t>
+      </w:r>
+      <w:proofErr w:type="spellStart"/>
+      <w:r>
+        <w:t>page_size</w:t>
+      </w:r>
+      <w:proofErr w:type="spellEnd"/>
+      <w:r>
+        <w:t xml:space="preserve">. I </w:t>
+      </w:r>
+      <w:proofErr w:type="spellStart"/>
+      <w:r>
+        <w:t>believe</w:t>
+      </w:r>
+      <w:proofErr w:type="spellEnd"/>
+      <w:r>
+        <w:t xml:space="preserve"> </w:t>
+      </w:r>
+      <w:proofErr w:type="spellStart"/>
+      <w:r>
+        <w:t>that</w:t>
+      </w:r>
+      <w:proofErr w:type="spellEnd"/>
+      <w:r>
+        <w:t xml:space="preserve"> </w:t>
+      </w:r>
+      <w:proofErr w:type="spellStart"/>
+      <w:r>
+        <w:t>the</w:t>
+      </w:r>
+      <w:proofErr w:type="spellEnd"/>
+      <w:r>
+        <w:t xml:space="preserve"> </w:t>
+      </w:r>
+      <w:proofErr w:type="spellStart"/>
+      <w:r>
+        <w:t>common</w:t>
+      </w:r>
+      <w:proofErr w:type="spellEnd"/>
+      <w:r>
+        <w:t xml:space="preserve"> norm </w:t>
+      </w:r>
+      <w:proofErr w:type="spellStart"/>
+      <w:r>
+        <w:t>is</w:t>
+      </w:r>
+      <w:proofErr w:type="spellEnd"/>
+      <w:r>
+        <w:t xml:space="preserve"> </w:t>
+      </w:r>
+      <w:proofErr w:type="spellStart"/>
+      <w:r>
+        <w:t>to</w:t>
+      </w:r>
+      <w:proofErr w:type="spellEnd"/>
+      <w:r>
+        <w:t xml:space="preserve"> </w:t>
+      </w:r>
+      <w:proofErr w:type="spellStart"/>
+      <w:r>
+        <w:t>use</w:t>
+      </w:r>
+      <w:proofErr w:type="spellEnd"/>
+      <w:r>
+        <w:t xml:space="preserve"> _ (</w:t>
+      </w:r>
+      <w:proofErr w:type="spellStart"/>
+      <w:r>
+        <w:t>or</w:t>
+      </w:r>
+      <w:proofErr w:type="spellEnd"/>
+      <w:r>
+        <w:t xml:space="preserve"> -) </w:t>
+      </w:r>
+      <w:proofErr w:type="spellStart"/>
+      <w:r>
+        <w:t>to</w:t>
+      </w:r>
+      <w:proofErr w:type="spellEnd"/>
+      <w:r>
+        <w:t xml:space="preserve"> separate </w:t>
+      </w:r>
+      <w:proofErr w:type="spellStart"/>
+      <w:r>
+        <w:t>words</w:t>
+      </w:r>
+      <w:proofErr w:type="spellEnd"/>
+      <w:r>
+        <w:t xml:space="preserve"> in URLs. </w:t>
+      </w:r>
+      <w:proofErr w:type="spellStart"/>
+      <w:r>
+        <w:t>Here</w:t>
+      </w:r>
+      <w:proofErr w:type="spellEnd"/>
+      <w:r>
+        <w:t xml:space="preserve"> </w:t>
+      </w:r>
+      <w:proofErr w:type="spellStart"/>
+      <w:r>
+        <w:t>are</w:t>
+      </w:r>
+      <w:proofErr w:type="spellEnd"/>
+      <w:r>
+        <w:t xml:space="preserve"> </w:t>
+      </w:r>
+      <w:proofErr w:type="spellStart"/>
+      <w:r>
+        <w:t>some</w:t>
+      </w:r>
+      <w:proofErr w:type="spellEnd"/>
+      <w:r>
+        <w:t xml:space="preserve"> </w:t>
+      </w:r>
+      <w:proofErr w:type="spellStart"/>
+      <w:r>
+        <w:t>examples</w:t>
+      </w:r>
+      <w:proofErr w:type="spellEnd"/>
+      <w:r>
+        <w:t>:</w:t>
+      </w:r>
+      <w:r>
+        <w:br/>
+      </w:r>
+      <w:r>
+        <w:br/>
+      </w:r>
+      <w:hyperlink r:id="rId8" w:history="1">
+        <w:r>
+          <w:rPr>
+            <w:rStyle w:val="Hyperlink"/>
+          </w:rPr>
+          <w:t>https://developers.facebook.com/docs/graph-api/using-graph-api</w:t>
+        </w:r>
+      </w:hyperlink>
+      <w:r>
+        <w:t>:</w:t>
+      </w:r>
+      <w:r>
+        <w:br/>
+        <w:t xml:space="preserve">- </w:t>
+      </w:r>
+      <w:proofErr w:type="spellStart"/>
+      <w:r>
+        <w:t>see</w:t>
+      </w:r>
+      <w:proofErr w:type="spellEnd"/>
+      <w:r>
+        <w:t xml:space="preserve"> </w:t>
+      </w:r>
+      <w:proofErr w:type="spellStart"/>
+      <w:r>
+        <w:t>e.g</w:t>
+      </w:r>
+      <w:proofErr w:type="spellEnd"/>
+      <w:r>
+        <w:t xml:space="preserve"> </w:t>
+      </w:r>
+      <w:proofErr w:type="spellStart"/>
+      <w:r>
+        <w:t>topic_filter</w:t>
+      </w:r>
+      <w:proofErr w:type="spellEnd"/>
+      <w:r>
+        <w:br/>
+      </w:r>
+      <w:r>
+        <w:br/>
+      </w:r>
+      <w:hyperlink r:id="rId9" w:history="1">
+        <w:r>
+          <w:rPr>
+            <w:rStyle w:val="Hyperlink"/>
+          </w:rPr>
+          <w:t>https://dev.twitter.com/docs/api/1.1</w:t>
+        </w:r>
+      </w:hyperlink>
+      <w:r>
+        <w:t>:</w:t>
+      </w:r>
+      <w:r>
+        <w:br/>
+      </w:r>
+      <w:r>
+        <w:lastRenderedPageBreak/>
+        <w:t xml:space="preserve">- </w:t>
+      </w:r>
+      <w:proofErr w:type="spellStart"/>
+      <w:r>
+        <w:t>see</w:t>
+      </w:r>
+      <w:proofErr w:type="spellEnd"/>
+      <w:r>
+        <w:t xml:space="preserve"> e.g. </w:t>
+      </w:r>
+      <w:proofErr w:type="spellStart"/>
+      <w:r>
+        <w:t>screen_name</w:t>
+      </w:r>
+      <w:proofErr w:type="spellEnd"/>
+      <w:r>
+        <w:br/>
+      </w:r>
+      <w:r>
+        <w:br/>
+      </w:r>
+      <w:hyperlink r:id="rId10" w:anchor="jcs-2" w:history="1">
+        <w:r>
+          <w:rPr>
+            <w:rStyle w:val="Hyperlink"/>
+          </w:rPr>
+          <w:t>http://developer.netflix.com/docs/REST_API_Reference#jcs-2</w:t>
+        </w:r>
+      </w:hyperlink>
+      <w:r>
+        <w:t>:</w:t>
+      </w:r>
+      <w:r>
+        <w:br/>
+        <w:t xml:space="preserve">- </w:t>
+      </w:r>
+      <w:proofErr w:type="spellStart"/>
+      <w:r>
+        <w:t>see</w:t>
+      </w:r>
+      <w:proofErr w:type="spellEnd"/>
+      <w:r>
+        <w:t xml:space="preserve"> e.g. </w:t>
+      </w:r>
+      <w:proofErr w:type="spellStart"/>
+      <w:r>
+        <w:t>max_result</w:t>
+      </w:r>
+      <w:proofErr w:type="spellEnd"/>
+      <w:r>
+        <w:br/>
+      </w:r>
+      <w:r>
+        <w:br/>
+      </w:r>
+      <w:proofErr w:type="spellStart"/>
+      <w:r>
+        <w:t>If</w:t>
+      </w:r>
+      <w:proofErr w:type="spellEnd"/>
+      <w:r>
+        <w:t xml:space="preserve"> </w:t>
+      </w:r>
+      <w:proofErr w:type="spellStart"/>
+      <w:r>
+        <w:t>what</w:t>
+      </w:r>
+      <w:proofErr w:type="spellEnd"/>
+      <w:r>
+        <w:t xml:space="preserve"> </w:t>
+      </w:r>
+      <w:proofErr w:type="spellStart"/>
+      <w:r>
+        <w:t>you</w:t>
+      </w:r>
+      <w:proofErr w:type="spellEnd"/>
+      <w:r>
+        <w:t xml:space="preserve"> </w:t>
+      </w:r>
+      <w:proofErr w:type="spellStart"/>
+      <w:r>
+        <w:t>say</w:t>
+      </w:r>
+      <w:proofErr w:type="spellEnd"/>
+      <w:r>
+        <w:t xml:space="preserve"> </w:t>
+      </w:r>
+      <w:proofErr w:type="spellStart"/>
+      <w:r>
+        <w:t>is</w:t>
+      </w:r>
+      <w:proofErr w:type="spellEnd"/>
+      <w:r>
+        <w:t xml:space="preserve"> </w:t>
+      </w:r>
+      <w:proofErr w:type="spellStart"/>
+      <w:r>
+        <w:t>correct</w:t>
+      </w:r>
+      <w:proofErr w:type="spellEnd"/>
+      <w:r>
+        <w:t xml:space="preserve">, </w:t>
+      </w:r>
+      <w:proofErr w:type="spellStart"/>
+      <w:r>
+        <w:t>then</w:t>
+      </w:r>
+      <w:proofErr w:type="spellEnd"/>
+      <w:r>
+        <w:t xml:space="preserve"> </w:t>
+      </w:r>
+      <w:proofErr w:type="spellStart"/>
+      <w:r>
+        <w:t>the</w:t>
+      </w:r>
+      <w:proofErr w:type="spellEnd"/>
+      <w:r>
+        <w:t xml:space="preserve"> </w:t>
+      </w:r>
+      <w:proofErr w:type="spellStart"/>
+      <w:r>
+        <w:t>clients</w:t>
+      </w:r>
+      <w:proofErr w:type="spellEnd"/>
+      <w:r>
+        <w:t xml:space="preserve"> </w:t>
+      </w:r>
+      <w:proofErr w:type="spellStart"/>
+      <w:r>
+        <w:t>that</w:t>
+      </w:r>
+      <w:proofErr w:type="spellEnd"/>
+      <w:r>
+        <w:t xml:space="preserve"> do not </w:t>
+      </w:r>
+      <w:proofErr w:type="spellStart"/>
+      <w:r>
+        <w:t>support</w:t>
+      </w:r>
+      <w:proofErr w:type="spellEnd"/>
+      <w:r>
+        <w:t xml:space="preserve"> _ </w:t>
+      </w:r>
+      <w:proofErr w:type="spellStart"/>
+      <w:r>
+        <w:t>or</w:t>
+      </w:r>
+      <w:proofErr w:type="spellEnd"/>
+      <w:r>
+        <w:t xml:space="preserve"> - </w:t>
+      </w:r>
+      <w:proofErr w:type="spellStart"/>
+      <w:r>
+        <w:t>cannot</w:t>
+      </w:r>
+      <w:proofErr w:type="spellEnd"/>
+      <w:r>
+        <w:t xml:space="preserve"> </w:t>
+      </w:r>
+      <w:proofErr w:type="spellStart"/>
+      <w:r>
+        <w:t>consume</w:t>
+      </w:r>
+      <w:proofErr w:type="spellEnd"/>
+      <w:r>
+        <w:t xml:space="preserve"> </w:t>
+      </w:r>
+      <w:proofErr w:type="spellStart"/>
+      <w:r>
+        <w:t>any</w:t>
+      </w:r>
+      <w:proofErr w:type="spellEnd"/>
+      <w:r>
+        <w:t xml:space="preserve"> </w:t>
+      </w:r>
+      <w:proofErr w:type="spellStart"/>
+      <w:r>
+        <w:t>of</w:t>
+      </w:r>
+      <w:proofErr w:type="spellEnd"/>
+      <w:r>
+        <w:t xml:space="preserve"> </w:t>
+      </w:r>
+      <w:proofErr w:type="spellStart"/>
+      <w:r>
+        <w:t>the</w:t>
+      </w:r>
+      <w:proofErr w:type="spellEnd"/>
+      <w:r>
+        <w:t xml:space="preserve"> </w:t>
+      </w:r>
+      <w:proofErr w:type="spellStart"/>
+      <w:r>
+        <w:t>services</w:t>
+      </w:r>
+      <w:proofErr w:type="spellEnd"/>
+      <w:r>
+        <w:t xml:space="preserve"> </w:t>
+      </w:r>
+      <w:proofErr w:type="spellStart"/>
+      <w:r>
+        <w:t>above</w:t>
+      </w:r>
+      <w:proofErr w:type="spellEnd"/>
+      <w:r>
+        <w:t>.</w:t>
+      </w:r>
+      <w:r>
+        <w:br/>
+      </w:r>
+      <w:r>
+        <w:br/>
+      </w:r>
+      <w:r>
+        <w:br/>
+        <w:t xml:space="preserve">In </w:t>
+      </w:r>
+      <w:proofErr w:type="spellStart"/>
+      <w:r>
+        <w:t>regards</w:t>
+      </w:r>
+      <w:proofErr w:type="spellEnd"/>
+      <w:r>
+        <w:t xml:space="preserve"> </w:t>
+      </w:r>
+      <w:proofErr w:type="spellStart"/>
+      <w:r>
+        <w:t>to</w:t>
+      </w:r>
+      <w:proofErr w:type="spellEnd"/>
+      <w:r>
+        <w:t xml:space="preserve"> </w:t>
+      </w:r>
+      <w:proofErr w:type="spellStart"/>
+      <w:r>
+        <w:t>sortDirection</w:t>
+      </w:r>
+      <w:proofErr w:type="spellEnd"/>
+      <w:r>
+        <w:t xml:space="preserve"> </w:t>
+      </w:r>
+      <w:proofErr w:type="spellStart"/>
+      <w:r>
+        <w:t>vs</w:t>
+      </w:r>
+      <w:proofErr w:type="spellEnd"/>
+      <w:r>
+        <w:t xml:space="preserve"> minus-</w:t>
+      </w:r>
+      <w:proofErr w:type="spellStart"/>
+      <w:r>
+        <w:t>prefix</w:t>
+      </w:r>
+      <w:proofErr w:type="spellEnd"/>
+      <w:r>
+        <w:t xml:space="preserve">, </w:t>
+      </w:r>
+      <w:proofErr w:type="spellStart"/>
+      <w:r>
+        <w:t>this</w:t>
+      </w:r>
+      <w:proofErr w:type="spellEnd"/>
+      <w:r>
+        <w:t xml:space="preserve"> was </w:t>
+      </w:r>
+      <w:proofErr w:type="spellStart"/>
+      <w:r>
+        <w:t>actually</w:t>
+      </w:r>
+      <w:proofErr w:type="spellEnd"/>
+      <w:r>
+        <w:t xml:space="preserve"> a </w:t>
+      </w:r>
+      <w:proofErr w:type="spellStart"/>
+      <w:r>
+        <w:t>suggestion</w:t>
+      </w:r>
+      <w:proofErr w:type="spellEnd"/>
+      <w:r>
+        <w:t xml:space="preserve"> </w:t>
+      </w:r>
+      <w:proofErr w:type="spellStart"/>
+      <w:r>
+        <w:t>taken</w:t>
+      </w:r>
+      <w:proofErr w:type="spellEnd"/>
+      <w:r>
+        <w:t xml:space="preserve"> </w:t>
+      </w:r>
+      <w:proofErr w:type="spellStart"/>
+      <w:r>
+        <w:t>directly</w:t>
+      </w:r>
+      <w:proofErr w:type="spellEnd"/>
+      <w:r>
+        <w:t xml:space="preserve"> </w:t>
+      </w:r>
+      <w:proofErr w:type="spellStart"/>
+      <w:r>
+        <w:t>from</w:t>
+      </w:r>
+      <w:proofErr w:type="spellEnd"/>
+      <w:r>
+        <w:t xml:space="preserve"> </w:t>
+      </w:r>
+      <w:proofErr w:type="spellStart"/>
+      <w:r>
+        <w:t>the</w:t>
+      </w:r>
+      <w:proofErr w:type="spellEnd"/>
+      <w:r>
+        <w:t xml:space="preserve"> </w:t>
+      </w:r>
+      <w:proofErr w:type="spellStart"/>
+      <w:r>
+        <w:t>two</w:t>
+      </w:r>
+      <w:proofErr w:type="spellEnd"/>
+      <w:r>
+        <w:t xml:space="preserve"> </w:t>
+      </w:r>
+      <w:proofErr w:type="spellStart"/>
+      <w:r>
+        <w:t>best</w:t>
+      </w:r>
+      <w:proofErr w:type="spellEnd"/>
+      <w:r>
+        <w:t xml:space="preserve"> </w:t>
+      </w:r>
+      <w:proofErr w:type="spellStart"/>
+      <w:r>
+        <w:t>practices</w:t>
+      </w:r>
+      <w:proofErr w:type="spellEnd"/>
+      <w:r>
+        <w:t xml:space="preserve"> </w:t>
+      </w:r>
+      <w:proofErr w:type="spellStart"/>
+      <w:r>
+        <w:t>documents</w:t>
+      </w:r>
+      <w:proofErr w:type="spellEnd"/>
+      <w:r>
+        <w:t xml:space="preserve"> </w:t>
+      </w:r>
+      <w:proofErr w:type="spellStart"/>
+      <w:r>
+        <w:t>that</w:t>
+      </w:r>
+      <w:proofErr w:type="spellEnd"/>
+      <w:r>
+        <w:t xml:space="preserve"> </w:t>
+      </w:r>
+      <w:proofErr w:type="spellStart"/>
+      <w:r>
+        <w:t>we</w:t>
+      </w:r>
+      <w:proofErr w:type="spellEnd"/>
+      <w:r>
+        <w:t xml:space="preserve"> </w:t>
+      </w:r>
+      <w:proofErr w:type="spellStart"/>
+      <w:r>
+        <w:t>shared</w:t>
+      </w:r>
+      <w:proofErr w:type="spellEnd"/>
+      <w:r>
+        <w:t xml:space="preserve"> last </w:t>
+      </w:r>
+      <w:proofErr w:type="spellStart"/>
+      <w:r>
+        <w:t>week</w:t>
+      </w:r>
+      <w:proofErr w:type="spellEnd"/>
+      <w:r>
+        <w:t>:</w:t>
+      </w:r>
+      <w:r>
+        <w:br/>
+      </w:r>
+      <w:r>
+        <w:br/>
+      </w:r>
+      <w:hyperlink r:id="rId11" w:history="1">
+        <w:r>
+          <w:rPr>
+            <w:rStyle w:val="Hyperlink"/>
+          </w:rPr>
+          <w:t>https://drive.google.com/file/d/0B8Wgpx02U7oLcW9qeFVOVGQyNDg/edit?usp=sharing</w:t>
+        </w:r>
+      </w:hyperlink>
+      <w:r>
+        <w:br/>
+      </w:r>
+      <w:hyperlink r:id="rId12" w:anchor="advanced-queries" w:history="1">
+        <w:r>
+          <w:rPr>
+            <w:rStyle w:val="Hyperlink"/>
+          </w:rPr>
+          <w:t>http://www.vinaysahni.com/best-practices-for-a-pragmatic-restful-api#advanced-queries</w:t>
+        </w:r>
+      </w:hyperlink>
+      <w:r>
+        <w:br/>
+      </w:r>
+      <w:r>
+        <w:br/>
+      </w:r>
+      <w:proofErr w:type="spellStart"/>
+      <w:r>
+        <w:t>This</w:t>
+      </w:r>
+      <w:proofErr w:type="spellEnd"/>
+      <w:r>
+        <w:t xml:space="preserve"> was just </w:t>
+      </w:r>
+      <w:proofErr w:type="spellStart"/>
+      <w:r>
+        <w:t>to</w:t>
+      </w:r>
+      <w:proofErr w:type="spellEnd"/>
+      <w:r>
+        <w:t xml:space="preserve"> </w:t>
+      </w:r>
+      <w:proofErr w:type="spellStart"/>
+      <w:r>
+        <w:t>make</w:t>
+      </w:r>
+      <w:proofErr w:type="spellEnd"/>
+      <w:r>
+        <w:t xml:space="preserve"> </w:t>
+      </w:r>
+      <w:proofErr w:type="spellStart"/>
+      <w:r>
+        <w:t>the</w:t>
+      </w:r>
+      <w:proofErr w:type="spellEnd"/>
+      <w:r>
+        <w:t xml:space="preserve"> URLs </w:t>
+      </w:r>
+      <w:proofErr w:type="spellStart"/>
+      <w:r>
+        <w:t>shorter</w:t>
+      </w:r>
+      <w:proofErr w:type="spellEnd"/>
+      <w:r>
+        <w:t xml:space="preserve">, but I do not </w:t>
+      </w:r>
+      <w:proofErr w:type="spellStart"/>
+      <w:r>
+        <w:t>have</w:t>
+      </w:r>
+      <w:proofErr w:type="spellEnd"/>
+      <w:r>
+        <w:t xml:space="preserve"> a strong </w:t>
+      </w:r>
+      <w:proofErr w:type="spellStart"/>
+      <w:r>
+        <w:t>opinion</w:t>
+      </w:r>
+      <w:proofErr w:type="spellEnd"/>
+      <w:r>
+        <w:t xml:space="preserve"> </w:t>
+      </w:r>
+      <w:proofErr w:type="spellStart"/>
+      <w:r>
+        <w:t>here</w:t>
+      </w:r>
+      <w:proofErr w:type="spellEnd"/>
+      <w:r>
+        <w:t xml:space="preserve">. </w:t>
+      </w:r>
+      <w:r>
+        <w:br/>
+      </w:r>
+      <w:r>
+        <w:br/>
+        <w:t xml:space="preserve">As </w:t>
+      </w:r>
+      <w:proofErr w:type="spellStart"/>
+      <w:r>
+        <w:t>for</w:t>
+      </w:r>
+      <w:proofErr w:type="spellEnd"/>
+      <w:r>
+        <w:t xml:space="preserve"> </w:t>
+      </w:r>
+      <w:proofErr w:type="spellStart"/>
+      <w:r>
+        <w:t>the</w:t>
+      </w:r>
+      <w:proofErr w:type="spellEnd"/>
+      <w:r>
+        <w:t xml:space="preserve"> </w:t>
+      </w:r>
+      <w:proofErr w:type="spellStart"/>
+      <w:r>
+        <w:t>naming</w:t>
+      </w:r>
+      <w:proofErr w:type="spellEnd"/>
+      <w:r>
+        <w:t xml:space="preserve">, I </w:t>
+      </w:r>
+      <w:proofErr w:type="spellStart"/>
+      <w:r>
+        <w:t>agree</w:t>
+      </w:r>
+      <w:proofErr w:type="spellEnd"/>
+      <w:r>
+        <w:t xml:space="preserve"> </w:t>
+      </w:r>
+      <w:proofErr w:type="spellStart"/>
+      <w:r>
+        <w:t>with</w:t>
+      </w:r>
+      <w:proofErr w:type="spellEnd"/>
+      <w:r>
+        <w:t xml:space="preserve"> </w:t>
+      </w:r>
+      <w:proofErr w:type="spellStart"/>
+      <w:r>
+        <w:t>page</w:t>
+      </w:r>
+      <w:proofErr w:type="spellEnd"/>
+      <w:r>
+        <w:t xml:space="preserve">, </w:t>
+      </w:r>
+      <w:proofErr w:type="spellStart"/>
+      <w:r>
+        <w:t>page</w:t>
+      </w:r>
+      <w:proofErr w:type="spellEnd"/>
+      <w:r>
+        <w:t xml:space="preserve"> </w:t>
+      </w:r>
+      <w:proofErr w:type="spellStart"/>
+      <w:r>
+        <w:t>size</w:t>
+      </w:r>
+      <w:proofErr w:type="spellEnd"/>
+      <w:r>
+        <w:t xml:space="preserve"> </w:t>
+      </w:r>
+      <w:proofErr w:type="spellStart"/>
+      <w:r>
+        <w:t>and</w:t>
+      </w:r>
+      <w:proofErr w:type="spellEnd"/>
+      <w:r>
+        <w:t xml:space="preserve"> </w:t>
+      </w:r>
+      <w:proofErr w:type="spellStart"/>
+      <w:r>
+        <w:t>sort</w:t>
+      </w:r>
+      <w:proofErr w:type="spellEnd"/>
+      <w:r>
+        <w:t xml:space="preserve"> </w:t>
+      </w:r>
+      <w:proofErr w:type="spellStart"/>
+      <w:r>
+        <w:t>direction</w:t>
+      </w:r>
+      <w:proofErr w:type="spellEnd"/>
+      <w:r>
+        <w:t xml:space="preserve">. </w:t>
+      </w:r>
+      <w:proofErr w:type="spellStart"/>
+      <w:r>
+        <w:t>Perhaps</w:t>
+      </w:r>
+      <w:proofErr w:type="spellEnd"/>
+      <w:r>
+        <w:t xml:space="preserve"> "</w:t>
+      </w:r>
+      <w:proofErr w:type="spellStart"/>
+      <w:r>
+        <w:t>sort</w:t>
+      </w:r>
+      <w:proofErr w:type="spellEnd"/>
+      <w:r>
+        <w:t xml:space="preserve"> </w:t>
+      </w:r>
+      <w:proofErr w:type="spellStart"/>
+      <w:r>
+        <w:t>column</w:t>
+      </w:r>
+      <w:proofErr w:type="spellEnd"/>
+      <w:r>
+        <w:t xml:space="preserve">" </w:t>
+      </w:r>
+      <w:proofErr w:type="spellStart"/>
+      <w:r>
+        <w:t>should</w:t>
+      </w:r>
+      <w:proofErr w:type="spellEnd"/>
+      <w:r>
+        <w:t xml:space="preserve"> </w:t>
+      </w:r>
+      <w:proofErr w:type="spellStart"/>
+      <w:r>
+        <w:t>be</w:t>
+      </w:r>
+      <w:proofErr w:type="spellEnd"/>
+      <w:r>
+        <w:t xml:space="preserve"> "</w:t>
+      </w:r>
+      <w:proofErr w:type="spellStart"/>
+      <w:r>
+        <w:t>sort</w:t>
+      </w:r>
+      <w:proofErr w:type="spellEnd"/>
+      <w:r>
+        <w:t xml:space="preserve"> </w:t>
+      </w:r>
+      <w:proofErr w:type="spellStart"/>
+      <w:r>
+        <w:t>by</w:t>
+      </w:r>
+      <w:proofErr w:type="spellEnd"/>
+      <w:r>
+        <w:t xml:space="preserve">" </w:t>
+      </w:r>
+      <w:proofErr w:type="spellStart"/>
+      <w:r>
+        <w:t>as</w:t>
+      </w:r>
+      <w:proofErr w:type="spellEnd"/>
+      <w:r>
+        <w:t xml:space="preserve"> a </w:t>
+      </w:r>
+      <w:proofErr w:type="spellStart"/>
+      <w:r>
+        <w:t>json</w:t>
+      </w:r>
+      <w:proofErr w:type="spellEnd"/>
+      <w:r>
+        <w:t xml:space="preserve"> </w:t>
+      </w:r>
+      <w:proofErr w:type="spellStart"/>
+      <w:r>
+        <w:t>response</w:t>
+      </w:r>
+      <w:proofErr w:type="spellEnd"/>
+      <w:r>
+        <w:t xml:space="preserve"> </w:t>
+      </w:r>
+      <w:proofErr w:type="spellStart"/>
+      <w:r>
+        <w:t>does</w:t>
+      </w:r>
+      <w:proofErr w:type="spellEnd"/>
+      <w:r>
+        <w:t xml:space="preserve"> not </w:t>
+      </w:r>
+      <w:proofErr w:type="spellStart"/>
+      <w:r>
+        <w:t>represent</w:t>
+      </w:r>
+      <w:proofErr w:type="spellEnd"/>
+      <w:r>
+        <w:t xml:space="preserve"> </w:t>
+      </w:r>
+      <w:proofErr w:type="spellStart"/>
+      <w:r>
+        <w:t>columns</w:t>
+      </w:r>
+      <w:proofErr w:type="spellEnd"/>
+      <w:r>
+        <w:t xml:space="preserve"> per se.</w:t>
       </w:r>
     </w:p>
     <w:p/>
@@ -1363,7 +4934,6 @@
           <w:szCs w:val="24"/>
         </w:rPr>
       </w:pPr>
-      <w:proofErr w:type="spellStart"/>
       <w:r>
         <w:rPr>
           <w:b/>
@@ -1371,18 +4941,6 @@
           <w:sz w:val="24"/>
           <w:szCs w:val="24"/>
         </w:rPr>
-        <w:t>JsonP</w:t>
-      </w:r>
-      <w:proofErr w:type="spellEnd"/>
-    </w:p>
-    <w:p>
-      <w:r>
-        <w:t>………….</w:t>
-      </w:r>
-    </w:p>
-    <w:p/>
-    <w:p>
-      <w:r>
         <w:br w:type="page"/>
       </w:r>
     </w:p>
@@ -1395,6 +4953,64 @@
           <w:szCs w:val="24"/>
         </w:rPr>
       </w:pPr>
+      <w:r>
+        <w:rPr>
+          <w:b/>
+          <w:color w:val="1F497D" w:themeColor="text2"/>
+          <w:sz w:val="24"/>
+          <w:szCs w:val="24"/>
+        </w:rPr>
+        <w:lastRenderedPageBreak/>
+        <w:t>Caching</w:t>
+      </w:r>
+    </w:p>
+    <w:p>
+      <w:r>
+        <w:t>ETAG</w:t>
+      </w:r>
+    </w:p>
+    <w:p/>
+    <w:p>
+      <w:pPr>
+        <w:rPr>
+          <w:b/>
+          <w:color w:val="1F497D" w:themeColor="text2"/>
+          <w:sz w:val="24"/>
+          <w:szCs w:val="24"/>
+        </w:rPr>
+      </w:pPr>
+      <w:proofErr w:type="spellStart"/>
+      <w:r>
+        <w:rPr>
+          <w:b/>
+          <w:color w:val="1F497D" w:themeColor="text2"/>
+          <w:sz w:val="24"/>
+          <w:szCs w:val="24"/>
+        </w:rPr>
+        <w:t>JsonP</w:t>
+      </w:r>
+      <w:proofErr w:type="spellEnd"/>
+    </w:p>
+    <w:p>
+      <w:r>
+        <w:t>………….</w:t>
+      </w:r>
+    </w:p>
+    <w:p/>
+    <w:p>
+      <w:r>
+        <w:br w:type="page"/>
+      </w:r>
+    </w:p>
+    <w:p>
+      <w:pPr>
+        <w:rPr>
+          <w:b/>
+          <w:color w:val="1F497D" w:themeColor="text2"/>
+          <w:sz w:val="24"/>
+          <w:szCs w:val="24"/>
+        </w:rPr>
+      </w:pPr>
       <w:proofErr w:type="spellStart"/>
       <w:r>
         <w:rPr>
@@ -1423,7 +5039,7 @@
           <wp:inline distT="0" distB="0" distL="0" distR="0">
             <wp:extent cx="5760720" cy="4005580"/>
             <wp:effectExtent l="19050" t="0" r="0" b="0"/>
-            <wp:docPr id="1" name="Grafik 0" descr="rest.png"/>
+            <wp:docPr id="2" name="Grafik 1" descr="rest.png"/>
             <wp:cNvGraphicFramePr>
               <a:graphicFrameLocks xmlns:a="http://schemas.openxmlformats.org/drawingml/2006/main" noChangeAspect="1"/>
             </wp:cNvGraphicFramePr>
@@ -1435,7 +5051,7 @@
                     <pic:cNvPicPr/>
                   </pic:nvPicPr>
                   <pic:blipFill>
-                    <a:blip r:embed="rId8" cstate="print"/>
+                    <a:blip r:embed="rId13" cstate="print"/>
                     <a:stretch>
                       <a:fillRect/>
                     </a:stretch>
@@ -2350,16 +5966,22 @@
                 <w:lang w:val="en-US"/>
               </w:rPr>
             </w:pPr>
-            <w:proofErr w:type="spellStart"/>
             <w:r>
               <w:rPr>
                 <w:b/>
                 <w:i/>
                 <w:color w:val="1F497D" w:themeColor="text2"/>
               </w:rPr>
-              <w:t>Divisions</w:t>
-            </w:r>
-            <w:proofErr w:type="spellEnd"/>
+              <w:t>D</w:t>
+            </w:r>
+            <w:r>
+              <w:rPr>
+                <w:b/>
+                <w:i/>
+                <w:color w:val="1F497D" w:themeColor="text2"/>
+              </w:rPr>
+              <w:t>omains</w:t>
+            </w:r>
           </w:p>
         </w:tc>
       </w:tr>
@@ -2424,7 +6046,13 @@
               <w:rPr>
                 <w:lang w:val="en-US"/>
               </w:rPr>
-              <w:t>divisions</w:t>
+              <w:t>domain</w:t>
+            </w:r>
+            <w:r>
+              <w:rPr>
+                <w:lang w:val="en-US"/>
+              </w:rPr>
+              <w:t>s</w:t>
             </w:r>
           </w:p>
         </w:tc>
@@ -2497,7 +6125,13 @@
               <w:rPr>
                 <w:lang w:val="en-US"/>
               </w:rPr>
-              <w:t>}/divisions/{</w:t>
+              <w:t>}/domain</w:t>
+            </w:r>
+            <w:r>
+              <w:rPr>
+                <w:lang w:val="en-US"/>
+              </w:rPr>
+              <w:t>s/{</w:t>
             </w:r>
             <w:proofErr w:type="spellStart"/>
             <w:r>
@@ -2530,16 +6164,8 @@
               <w:rPr>
                 <w:lang w:val="en-US"/>
               </w:rPr>
-              <w:t xml:space="preserve">/ </w:t>
-            </w:r>
-            <w:proofErr w:type="spellStart"/>
-            <w:r>
-              <w:rPr>
-                <w:lang w:val="en-US"/>
-              </w:rPr>
-              <w:t>divisiones</w:t>
-            </w:r>
-            <w:proofErr w:type="spellEnd"/>
+              <w:t>/ domains</w:t>
+            </w:r>
             <w:r>
               <w:rPr>
                 <w:lang w:val="en-US"/>
@@ -2676,7 +6302,13 @@
               <w:rPr>
                 <w:lang w:val="en-US"/>
               </w:rPr>
-              <w:t xml:space="preserve"> divisions/{</w:t>
+              <w:t xml:space="preserve"> domai</w:t>
+            </w:r>
+            <w:r>
+              <w:rPr>
+                <w:lang w:val="en-US"/>
+              </w:rPr>
+              <w:t>ns/{</w:t>
             </w:r>
             <w:proofErr w:type="spellStart"/>
             <w:r>
@@ -2705,12 +6337,20 @@
                 <w:lang w:val="en-US"/>
               </w:rPr>
             </w:pPr>
-            <w:r>
-              <w:rPr>
-                <w:lang w:val="en-US"/>
-              </w:rPr>
-              <w:t>disciplines</w:t>
-            </w:r>
+            <w:proofErr w:type="spellStart"/>
+            <w:r>
+              <w:rPr>
+                <w:lang w:val="en-US"/>
+              </w:rPr>
+              <w:t>dicipline</w:t>
+            </w:r>
+            <w:r>
+              <w:rPr>
+                <w:lang w:val="en-US"/>
+              </w:rPr>
+              <w:t>s</w:t>
+            </w:r>
+            <w:proofErr w:type="spellEnd"/>
           </w:p>
         </w:tc>
         <w:tc>
@@ -2788,7 +6428,13 @@
               <w:rPr>
                 <w:lang w:val="en-US"/>
               </w:rPr>
-              <w:t xml:space="preserve"> divisions/{</w:t>
+              <w:t xml:space="preserve"> domains</w:t>
+            </w:r>
+            <w:r>
+              <w:rPr>
+                <w:lang w:val="en-US"/>
+              </w:rPr>
+              <w:t>/{</w:t>
             </w:r>
             <w:proofErr w:type="spellStart"/>
             <w:r>
@@ -13840,7 +17486,7 @@
 </file>
 
 <file path=customXml/itemProps1.xml><?xml version="1.0" encoding="utf-8"?>
-<ds:datastoreItem xmlns:ds="http://schemas.openxmlformats.org/officeDocument/2006/customXml" ds:itemID="{DB32EADC-2056-4AA3-9326-9AB202B8DE9D}">
+<ds:datastoreItem xmlns:ds="http://schemas.openxmlformats.org/officeDocument/2006/customXml" ds:itemID="{C3CE8BE8-F782-4C71-82D4-22CF4587A3AD}">
   <ds:schemaRefs>
     <ds:schemaRef ds:uri="http://schemas.openxmlformats.org/officeDocument/2006/bibliography"/>
   </ds:schemaRefs>

</xml_diff>

<commit_message>
add user right project view
</commit_message>
<xml_diff>
--- a/BCF_API.docx
+++ b/BCF_API.docx
@@ -2631,7 +2631,13 @@
         <w:rPr>
           <w:rFonts w:asciiTheme="minorHAnsi" w:hAnsiTheme="minorHAnsi"/>
         </w:rPr>
-        <w:t xml:space="preserve">Every resource has a corresponding Json Schema.  </w:t>
+        <w:t xml:space="preserve">Every resource has a corresponding Json Schema. </w:t>
+      </w:r>
+      <w:r>
+        <w:rPr>
+          <w:rFonts w:asciiTheme="minorHAnsi" w:hAnsiTheme="minorHAnsi"/>
+        </w:rPr>
+        <w:t>(There are also XSD-Schemas available but XML support ist optionally).</w:t>
       </w:r>
     </w:p>
     <w:p>
@@ -13309,6 +13315,100 @@
               <w:rPr>
                 <w:rFonts w:asciiTheme="minorHAnsi" w:hAnsiTheme="minorHAnsi"/>
               </w:rPr>
+              <w:t>View Project</w:t>
+            </w:r>
+            <w:r>
+              <w:rPr>
+                <w:rFonts w:asciiTheme="minorHAnsi" w:hAnsiTheme="minorHAnsi"/>
+              </w:rPr>
+              <w:t xml:space="preserve"> (Attachments)</w:t>
+            </w:r>
+          </w:p>
+        </w:tc>
+        <w:tc>
+          <w:tcPr>
+            <w:tcW w:w="1142" w:type="dxa"/>
+            <w:vAlign w:val="center"/>
+          </w:tcPr>
+          <w:p>
+            <w:pPr>
+              <w:jc w:val="center"/>
+              <w:rPr>
+                <w:rFonts w:asciiTheme="minorHAnsi" w:hAnsiTheme="minorHAnsi"/>
+              </w:rPr>
+            </w:pPr>
+            <w:r>
+              <w:rPr>
+                <w:rFonts w:asciiTheme="minorHAnsi" w:hAnsiTheme="minorHAnsi"/>
+              </w:rPr>
+              <w:t>x</w:t>
+            </w:r>
+          </w:p>
+        </w:tc>
+        <w:tc>
+          <w:tcPr>
+            <w:tcW w:w="1843" w:type="dxa"/>
+            <w:vAlign w:val="center"/>
+          </w:tcPr>
+          <w:p>
+            <w:pPr>
+              <w:jc w:val="center"/>
+              <w:rPr>
+                <w:rFonts w:asciiTheme="minorHAnsi" w:hAnsiTheme="minorHAnsi"/>
+              </w:rPr>
+            </w:pPr>
+            <w:r>
+              <w:rPr>
+                <w:rFonts w:asciiTheme="minorHAnsi" w:hAnsiTheme="minorHAnsi"/>
+              </w:rPr>
+              <w:t>x</w:t>
+            </w:r>
+          </w:p>
+        </w:tc>
+        <w:tc>
+          <w:tcPr>
+            <w:tcW w:w="1984" w:type="dxa"/>
+            <w:vAlign w:val="center"/>
+          </w:tcPr>
+          <w:p>
+            <w:pPr>
+              <w:jc w:val="center"/>
+              <w:rPr>
+                <w:rFonts w:asciiTheme="minorHAnsi" w:hAnsiTheme="minorHAnsi"/>
+              </w:rPr>
+            </w:pPr>
+          </w:p>
+        </w:tc>
+        <w:tc>
+          <w:tcPr>
+            <w:tcW w:w="1901" w:type="dxa"/>
+            <w:vAlign w:val="center"/>
+          </w:tcPr>
+          <w:p>
+            <w:pPr>
+              <w:jc w:val="center"/>
+              <w:rPr>
+                <w:rFonts w:asciiTheme="minorHAnsi" w:hAnsiTheme="minorHAnsi"/>
+              </w:rPr>
+            </w:pPr>
+          </w:p>
+        </w:tc>
+      </w:tr>
+      <w:tr>
+        <w:tc>
+          <w:tcPr>
+            <w:tcW w:w="2652" w:type="dxa"/>
+          </w:tcPr>
+          <w:p>
+            <w:pPr>
+              <w:rPr>
+                <w:rFonts w:asciiTheme="minorHAnsi" w:hAnsiTheme="minorHAnsi"/>
+              </w:rPr>
+            </w:pPr>
+            <w:r>
+              <w:rPr>
+                <w:rFonts w:asciiTheme="minorHAnsi" w:hAnsiTheme="minorHAnsi"/>
+              </w:rPr>
               <w:t>Create, Edit, Delete Domain</w:t>
             </w:r>
           </w:p>
@@ -15103,7 +15203,7 @@
         <w:sz w:val="20"/>
         <w:szCs w:val="20"/>
       </w:rPr>
-      <w:t>25</w:t>
+      <w:t>24</w:t>
     </w:r>
     <w:r>
       <w:rPr>
@@ -15191,17 +15291,17 @@
         <v:path o:extrusionok="f" gradientshapeok="t" o:connecttype="rect"/>
         <o:lock v:ext="edit" aspectratio="t"/>
       </v:shapetype>
-      <v:shape id="_x0000_i1032" type="#_x0000_t75" style="width:3in;height:3in" o:bullet="t"/>
+      <v:shape id="_x0000_i1044" type="#_x0000_t75" style="width:3in;height:3in" o:bullet="t"/>
     </w:pict>
   </w:numPicBullet>
   <w:numPicBullet w:numPicBulletId="1">
     <w:pict>
-      <v:shape id="_x0000_i1033" type="#_x0000_t75" style="width:3in;height:3in" o:bullet="t"/>
+      <v:shape id="_x0000_i1045" type="#_x0000_t75" style="width:3in;height:3in" o:bullet="t"/>
     </w:pict>
   </w:numPicBullet>
   <w:numPicBullet w:numPicBulletId="2">
     <w:pict>
-      <v:shape id="_x0000_i1034" type="#_x0000_t75" style="width:3in;height:3in" o:bullet="t"/>
+      <v:shape id="_x0000_i1046" type="#_x0000_t75" style="width:3in;height:3in" o:bullet="t"/>
     </w:pict>
   </w:numPicBullet>
   <w:abstractNum w:abstractNumId="0">
@@ -21436,7 +21536,7 @@
 </file>
 
 <file path=customXml/itemProps1.xml><?xml version="1.0" encoding="utf-8"?>
-<ds:datastoreItem xmlns:ds="http://schemas.openxmlformats.org/officeDocument/2006/customXml" ds:itemID="{69BCD25D-EF80-4D7B-93C4-F951CA15DAF0}">
+<ds:datastoreItem xmlns:ds="http://schemas.openxmlformats.org/officeDocument/2006/customXml" ds:itemID="{61EF925B-FF1F-4045-AB3B-4DB20D65232D}">
   <ds:schemaRefs>
     <ds:schemaRef ds:uri="http://schemas.openxmlformats.org/officeDocument/2006/bibliography"/>
   </ds:schemaRefs>

</xml_diff>